<commit_message>
Modifications done to Project Proposal
</commit_message>
<xml_diff>
--- a/Documentation/Project Proposal Format.docx
+++ b/Documentation/Project Proposal Format.docx
@@ -1115,8 +1115,6 @@
                 <w:b/>
               </w:rPr>
             </w:pPr>
-            <w:bookmarkStart w:id="0" w:name="_GoBack"/>
-            <w:bookmarkEnd w:id="0"/>
             <w:r>
               <w:rPr>
                 <w:rFonts w:ascii="Times New Roman" w:hAnsi="Times New Roman" w:cs="Times New Roman"/>
@@ -1242,6 +1240,19 @@
         </w:rPr>
         <w:t>Title of the Project</w:t>
       </w:r>
+      <w:r>
+        <w:rPr>
+          <w:rFonts w:ascii="Times New Roman" w:hAnsi="Times New Roman" w:cs="Times New Roman"/>
+        </w:rPr>
+        <w:t xml:space="preserve">  : </w:t>
+      </w:r>
+      <w:r>
+        <w:rPr>
+          <w:rFonts w:ascii="Times New Roman" w:hAnsi="Times New Roman" w:cs="Times New Roman"/>
+          <w:b/>
+        </w:rPr>
+        <w:t>HOVER Games</w:t>
+      </w:r>
     </w:p>
     <w:p>
       <w:pPr>
@@ -1263,6 +1274,19 @@
         </w:rPr>
         <w:t>Abstract</w:t>
       </w:r>
+      <w:r>
+        <w:rPr>
+          <w:rFonts w:ascii="Times New Roman" w:hAnsi="Times New Roman" w:cs="Times New Roman"/>
+        </w:rPr>
+        <w:t xml:space="preserve"> : </w:t>
+      </w:r>
+      <w:r>
+        <w:rPr>
+          <w:rFonts w:ascii="Times New Roman" w:hAnsi="Times New Roman" w:cs="Times New Roman"/>
+          <w:b/>
+        </w:rPr>
+        <w:t>A gesture controlled game website</w:t>
+      </w:r>
     </w:p>
     <w:p>
       <w:pPr>
@@ -1284,6 +1308,14 @@
         </w:rPr>
         <w:t>Introduction</w:t>
       </w:r>
+      <w:r>
+        <w:rPr>
+          <w:rFonts w:ascii="Times New Roman" w:hAnsi="Times New Roman" w:cs="Times New Roman"/>
+        </w:rPr>
+        <w:t xml:space="preserve"> : </w:t>
+      </w:r>
+      <w:bookmarkStart w:id="0" w:name="_GoBack"/>
+      <w:bookmarkEnd w:id="0"/>
     </w:p>
     <w:p>
       <w:pPr>
@@ -1305,6 +1337,12 @@
         </w:rPr>
         <w:t>Review of Existing Literature</w:t>
       </w:r>
+      <w:r>
+        <w:rPr>
+          <w:rFonts w:ascii="Times New Roman" w:hAnsi="Times New Roman" w:cs="Times New Roman"/>
+        </w:rPr>
+        <w:t xml:space="preserve"> : </w:t>
+      </w:r>
     </w:p>
     <w:p>
       <w:pPr>
@@ -1326,6 +1364,12 @@
         </w:rPr>
         <w:t>Objective</w:t>
       </w:r>
+      <w:r>
+        <w:rPr>
+          <w:rFonts w:ascii="Times New Roman" w:hAnsi="Times New Roman" w:cs="Times New Roman"/>
+        </w:rPr>
+        <w:t xml:space="preserve"> : </w:t>
+      </w:r>
     </w:p>
     <w:p>
       <w:pPr>
@@ -1347,6 +1391,12 @@
         </w:rPr>
         <w:t>Methodology</w:t>
       </w:r>
+      <w:r>
+        <w:rPr>
+          <w:rFonts w:ascii="Times New Roman" w:hAnsi="Times New Roman" w:cs="Times New Roman"/>
+        </w:rPr>
+        <w:t xml:space="preserve"> : </w:t>
+      </w:r>
     </w:p>
     <w:p>
       <w:pPr>
@@ -1368,6 +1418,12 @@
         </w:rPr>
         <w:t>Expected Outcomes</w:t>
       </w:r>
+      <w:r>
+        <w:rPr>
+          <w:rFonts w:ascii="Times New Roman" w:hAnsi="Times New Roman" w:cs="Times New Roman"/>
+        </w:rPr>
+        <w:t xml:space="preserve"> : </w:t>
+      </w:r>
     </w:p>
     <w:p>
       <w:pPr>
@@ -1381,6 +1437,7 @@
         <w:jc w:val="both"/>
         <w:rPr>
           <w:rFonts w:ascii="Times New Roman" w:hAnsi="Times New Roman" w:cs="Times New Roman"/>
+          <w:b/>
         </w:rPr>
       </w:pPr>
       <w:r>
@@ -1388,6 +1445,19 @@
           <w:rFonts w:ascii="Times New Roman" w:hAnsi="Times New Roman" w:cs="Times New Roman"/>
         </w:rPr>
         <w:t>Targeted Audience</w:t>
+      </w:r>
+      <w:r>
+        <w:rPr>
+          <w:rFonts w:ascii="Times New Roman" w:hAnsi="Times New Roman" w:cs="Times New Roman"/>
+        </w:rPr>
+        <w:t xml:space="preserve"> : </w:t>
+      </w:r>
+      <w:r>
+        <w:rPr>
+          <w:rFonts w:ascii="Times New Roman" w:hAnsi="Times New Roman" w:cs="Times New Roman"/>
+          <w:b/>
+        </w:rPr>
+        <w:t>Gamers who are bored of the traditional joystick and keyboard-mouse gaming</w:t>
       </w:r>
     </w:p>
     <w:p>
@@ -1409,6 +1479,12 @@
           <w:rFonts w:ascii="Times New Roman" w:hAnsi="Times New Roman" w:cs="Times New Roman"/>
         </w:rPr>
         <w:t>References</w:t>
+      </w:r>
+      <w:r>
+        <w:rPr>
+          <w:rFonts w:ascii="Times New Roman" w:hAnsi="Times New Roman" w:cs="Times New Roman"/>
+        </w:rPr>
+        <w:t xml:space="preserve"> : </w:t>
       </w:r>
     </w:p>
     <w:p>
@@ -3263,7 +3339,7 @@
     <w:charset w:val="00"/>
     <w:family w:val="roman"/>
     <w:pitch w:val="variable"/>
-    <w:sig w:usb0="E0002AFF" w:usb1="C0007843" w:usb2="00000009" w:usb3="00000000" w:csb0="000001FF" w:csb1="00000000"/>
+    <w:sig w:usb0="E0002EFF" w:usb1="C000785B" w:usb2="00000009" w:usb3="00000000" w:csb0="000001FF" w:csb1="00000000"/>
   </w:font>
   <w:font w:name="Courier New">
     <w:panose1 w:val="02070309020205020404"/>
@@ -3284,7 +3360,7 @@
     <w:charset w:val="00"/>
     <w:family w:val="swiss"/>
     <w:pitch w:val="variable"/>
-    <w:sig w:usb0="E00002FF" w:usb1="4000ACFF" w:usb2="00000001" w:usb3="00000000" w:csb0="0000019F" w:csb1="00000000"/>
+    <w:sig w:usb0="E0002AFF" w:usb1="C000247B" w:usb2="00000009" w:usb3="00000000" w:csb0="000001FF" w:csb1="00000000"/>
   </w:font>
   <w:font w:name="Tahoma">
     <w:panose1 w:val="020B0604030504040204"/>
@@ -3305,7 +3381,7 @@
     <w:charset w:val="00"/>
     <w:family w:val="swiss"/>
     <w:pitch w:val="variable"/>
-    <w:sig w:usb0="A00002EF" w:usb1="4000207B" w:usb2="00000000" w:usb3="00000000" w:csb0="0000009F" w:csb1="00000000"/>
+    <w:sig w:usb0="E0002AFF" w:usb1="C000247B" w:usb2="00000009" w:usb3="00000000" w:csb0="000001FF" w:csb1="00000000"/>
   </w:font>
 </w:fonts>
 </file>
@@ -3324,6 +3400,7 @@
     <w:rsid w:val="003F7915"/>
     <w:rsid w:val="009E0B46"/>
     <w:rsid w:val="00BE1DBB"/>
+    <w:rsid w:val="00C949E7"/>
     <w:rsid w:val="00EC6A9F"/>
   </w:rsids>
   <m:mathPr>
@@ -4096,7 +4173,7 @@
 </file>
 
 <file path=customXml/itemProps2.xml><?xml version="1.0" encoding="utf-8"?>
-<ds:datastoreItem xmlns:ds="http://schemas.openxmlformats.org/officeDocument/2006/customXml" ds:itemID="{2A2CDE77-A09A-438F-A623-47C0371D099D}">
+<ds:datastoreItem xmlns:ds="http://schemas.openxmlformats.org/officeDocument/2006/customXml" ds:itemID="{47790592-1634-4FE0-B370-65EF95EBC85F}">
   <ds:schemaRefs>
     <ds:schemaRef ds:uri="http://schemas.openxmlformats.org/officeDocument/2006/bibliography"/>
   </ds:schemaRefs>

</xml_diff>

<commit_message>
some changes in documentation
</commit_message>
<xml_diff>
--- a/Documentation/Project Proposal Format.docx
+++ b/Documentation/Project Proposal Format.docx
@@ -1,13 +1,15 @@
 
 <file path=word/document.xml><?xml version="1.0" encoding="utf-8"?>
-<w:document xmlns:wpc="http://schemas.microsoft.com/office/word/2010/wordprocessingCanvas" xmlns:cx="http://schemas.microsoft.com/office/drawing/2014/chartex" xmlns:cx1="http://schemas.microsoft.com/office/drawing/2015/9/8/chartex" xmlns:mc="http://schemas.openxmlformats.org/markup-compatibility/2006" xmlns:o="urn:schemas-microsoft-com:office:office" xmlns:r="http://schemas.openxmlformats.org/officeDocument/2006/relationships" xmlns:m="http://schemas.openxmlformats.org/officeDocument/2006/math" xmlns:v="urn:schemas-microsoft-com:vml" xmlns:wp14="http://schemas.microsoft.com/office/word/2010/wordprocessingDrawing" xmlns:wp="http://schemas.openxmlformats.org/drawingml/2006/wordprocessingDrawing" xmlns:w10="urn:schemas-microsoft-com:office:word" xmlns:w="http://schemas.openxmlformats.org/wordprocessingml/2006/main" xmlns:w14="http://schemas.microsoft.com/office/word/2010/wordml" xmlns:w15="http://schemas.microsoft.com/office/word/2012/wordml" xmlns:w16se="http://schemas.microsoft.com/office/word/2015/wordml/symex" xmlns:wpg="http://schemas.microsoft.com/office/word/2010/wordprocessingGroup" xmlns:wpi="http://schemas.microsoft.com/office/word/2010/wordprocessingInk" xmlns:wne="http://schemas.microsoft.com/office/word/2006/wordml" xmlns:wps="http://schemas.microsoft.com/office/word/2010/wordprocessingShape" mc:Ignorable="w14 w15 w16se wp14">
-  <w:background w:color="FFFFFF" w:themeColor="background1"/>
+<w:document xmlns:o="urn:schemas-microsoft-com:office:office" xmlns:r="http://schemas.openxmlformats.org/officeDocument/2006/relationships" xmlns:v="urn:schemas-microsoft-com:vml" xmlns:w="http://schemas.openxmlformats.org/wordprocessingml/2006/main" xmlns:w10="urn:schemas-microsoft-com:office:word" xmlns:wp="http://schemas.openxmlformats.org/drawingml/2006/wordprocessingDrawing" xmlns:wps="http://schemas.microsoft.com/office/word/2010/wordprocessingShape" xmlns:wpg="http://schemas.microsoft.com/office/word/2010/wordprocessingGroup" xmlns:mc="http://schemas.openxmlformats.org/markup-compatibility/2006" xmlns:wp14="http://schemas.microsoft.com/office/word/2010/wordprocessingDrawing" xmlns:w14="http://schemas.microsoft.com/office/word/2010/wordml" mc:Ignorable="w14 wp14">
+  <w:background w:color="FFFFFF"/>
   <w:body>
     <w:p>
       <w:pPr>
+        <w:pStyle w:val="Normal"/>
         <w:jc w:val="center"/>
         <w:rPr>
           <w:rFonts w:ascii="Times New Roman" w:hAnsi="Times New Roman" w:cs="Times New Roman"/>
+          <w:b/>
           <w:b/>
           <w:sz w:val="28"/>
           <w:szCs w:val="28"/>
@@ -15,7 +17,7 @@
       </w:pPr>
       <w:r>
         <w:rPr>
-          <w:rFonts w:ascii="Times New Roman" w:hAnsi="Times New Roman" w:cs="Times New Roman"/>
+          <w:rFonts w:cs="Times New Roman" w:ascii="Times New Roman" w:hAnsi="Times New Roman"/>
           <w:b/>
           <w:sz w:val="28"/>
           <w:szCs w:val="28"/>
@@ -25,8 +27,10 @@
     </w:p>
     <w:p>
       <w:pPr>
+        <w:pStyle w:val="Normal"/>
         <w:rPr>
           <w:rFonts w:ascii="Times New Roman" w:hAnsi="Times New Roman" w:cs="Times New Roman"/>
+          <w:b/>
           <w:b/>
           <w:color w:val="FF0000"/>
           <w:sz w:val="20"/>
@@ -35,7 +39,7 @@
       </w:pPr>
       <w:r>
         <w:rPr>
-          <w:rFonts w:ascii="Times New Roman" w:hAnsi="Times New Roman" w:cs="Times New Roman"/>
+          <w:rFonts w:cs="Times New Roman" w:ascii="Times New Roman" w:hAnsi="Times New Roman"/>
           <w:b/>
           <w:color w:val="FF0000"/>
           <w:sz w:val="20"/>
@@ -46,8 +50,10 @@
     </w:p>
     <w:p>
       <w:pPr>
+        <w:pStyle w:val="Normal"/>
         <w:rPr>
           <w:rFonts w:ascii="Times New Roman" w:hAnsi="Times New Roman" w:cs="Times New Roman"/>
+          <w:b/>
           <w:b/>
           <w:sz w:val="28"/>
           <w:szCs w:val="28"/>
@@ -55,7 +61,7 @@
       </w:pPr>
       <w:r>
         <w:rPr>
-          <w:rFonts w:ascii="Times New Roman" w:hAnsi="Times New Roman" w:cs="Times New Roman"/>
+          <w:rFonts w:cs="Times New Roman" w:ascii="Times New Roman" w:hAnsi="Times New Roman"/>
           <w:b/>
           <w:sz w:val="28"/>
           <w:szCs w:val="28"/>
@@ -66,32 +72,42 @@
     <w:tbl>
       <w:tblPr>
         <w:tblStyle w:val="TableGrid"/>
-        <w:tblpPr w:leftFromText="180" w:rightFromText="180" w:vertAnchor="text" w:tblpY="1"/>
-        <w:tblOverlap w:val="never"/>
+        <w:tblpPr w:bottomFromText="0" w:horzAnchor="text" w:leftFromText="180" w:rightFromText="180" w:tblpX="0" w:tblpY="1" w:topFromText="0" w:vertAnchor="text"/>
         <w:tblW w:w="5000" w:type="pct"/>
-        <w:tblLayout w:type="fixed"/>
-        <w:tblLook w:val="04A0" w:firstRow="1" w:lastRow="0" w:firstColumn="1" w:lastColumn="0" w:noHBand="0" w:noVBand="1"/>
+        <w:jc w:val="left"/>
+        <w:tblInd w:w="108" w:type="dxa"/>
+        <w:tblCellMar>
+          <w:top w:w="0" w:type="dxa"/>
+          <w:left w:w="103" w:type="dxa"/>
+          <w:bottom w:w="0" w:type="dxa"/>
+          <w:right w:w="108" w:type="dxa"/>
+        </w:tblCellMar>
+        <w:tblLook w:noVBand="1" w:val="04a0" w:noHBand="0" w:lastColumn="0" w:firstColumn="1" w:lastRow="0" w:firstRow="1"/>
       </w:tblPr>
       <w:tblGrid>
-        <w:gridCol w:w="1417"/>
-        <w:gridCol w:w="2235"/>
-        <w:gridCol w:w="1417"/>
-        <w:gridCol w:w="2127"/>
-        <w:gridCol w:w="1700"/>
-        <w:gridCol w:w="2300"/>
+        <w:gridCol w:w="1388"/>
+        <w:gridCol w:w="2192"/>
+        <w:gridCol w:w="1389"/>
+        <w:gridCol w:w="2086"/>
+        <w:gridCol w:w="1"/>
+        <w:gridCol w:w="1667"/>
+        <w:gridCol w:w="2256"/>
       </w:tblGrid>
       <w:tr>
         <w:trPr>
-          <w:trHeight w:val="699"/>
+          <w:trHeight w:val="699" w:hRule="atLeast"/>
         </w:trPr>
         <w:tc>
           <w:tcPr>
-            <w:tcW w:w="633" w:type="pct"/>
+            <w:tcW w:w="1388" w:type="dxa"/>
+            <w:tcBorders/>
+            <w:shd w:fill="auto" w:val="clear"/>
             <w:vAlign w:val="center"/>
           </w:tcPr>
           <w:p>
             <w:pPr>
-              <w:spacing w:before="120" w:after="120" w:line="360" w:lineRule="auto"/>
+              <w:pStyle w:val="Normal"/>
+              <w:spacing w:lineRule="auto" w:line="360" w:before="120" w:after="0"/>
               <w:jc w:val="center"/>
               <w:rPr>
                 <w:rFonts w:ascii="Times New Roman" w:hAnsi="Times New Roman" w:cs="Times New Roman"/>
@@ -101,7 +117,7 @@
             </w:pPr>
             <w:r>
               <w:rPr>
-                <w:rFonts w:ascii="Times New Roman" w:hAnsi="Times New Roman" w:cs="Times New Roman"/>
+                <w:rFonts w:cs="Times New Roman" w:ascii="Times New Roman" w:hAnsi="Times New Roman"/>
                 <w:sz w:val="20"/>
                 <w:szCs w:val="20"/>
               </w:rPr>
@@ -111,12 +127,15 @@
         </w:tc>
         <w:tc>
           <w:tcPr>
-            <w:tcW w:w="998" w:type="pct"/>
+            <w:tcW w:w="2192" w:type="dxa"/>
+            <w:tcBorders/>
+            <w:shd w:fill="auto" w:val="clear"/>
             <w:vAlign w:val="center"/>
           </w:tcPr>
           <w:p>
             <w:pPr>
-              <w:spacing w:before="120" w:after="120" w:line="360" w:lineRule="auto"/>
+              <w:pStyle w:val="Normal"/>
+              <w:spacing w:lineRule="auto" w:line="360" w:before="120" w:after="0"/>
               <w:jc w:val="center"/>
               <w:rPr>
                 <w:rFonts w:ascii="Times New Roman" w:hAnsi="Times New Roman" w:cs="Times New Roman"/>
@@ -124,44 +143,27 @@
                 <w:szCs w:val="20"/>
               </w:rPr>
             </w:pPr>
-            <w:proofErr w:type="spellStart"/>
             <w:r>
               <w:rPr>
-                <w:rFonts w:ascii="Times New Roman" w:hAnsi="Times New Roman" w:cs="Times New Roman"/>
-                <w:sz w:val="20"/>
-                <w:szCs w:val="20"/>
-              </w:rPr>
-              <w:t>Vaibhav</w:t>
+                <w:rFonts w:cs="Times New Roman" w:ascii="Times New Roman" w:hAnsi="Times New Roman"/>
+                <w:sz w:val="20"/>
+                <w:szCs w:val="20"/>
+              </w:rPr>
+              <w:t>Vaibhav Bhawalkar</w:t>
             </w:r>
-            <w:proofErr w:type="spellEnd"/>
-            <w:r>
-              <w:rPr>
-                <w:rFonts w:ascii="Times New Roman" w:hAnsi="Times New Roman" w:cs="Times New Roman"/>
-                <w:sz w:val="20"/>
-                <w:szCs w:val="20"/>
-              </w:rPr>
-              <w:t xml:space="preserve"> </w:t>
-            </w:r>
-            <w:proofErr w:type="spellStart"/>
-            <w:r>
-              <w:rPr>
-                <w:rFonts w:ascii="Times New Roman" w:hAnsi="Times New Roman" w:cs="Times New Roman"/>
-                <w:sz w:val="20"/>
-                <w:szCs w:val="20"/>
-              </w:rPr>
-              <w:t>Bhawalkar</w:t>
-            </w:r>
-            <w:proofErr w:type="spellEnd"/>
           </w:p>
         </w:tc>
         <w:tc>
           <w:tcPr>
-            <w:tcW w:w="633" w:type="pct"/>
+            <w:tcW w:w="1389" w:type="dxa"/>
+            <w:tcBorders/>
+            <w:shd w:fill="auto" w:val="clear"/>
             <w:vAlign w:val="center"/>
           </w:tcPr>
           <w:p>
             <w:pPr>
-              <w:spacing w:before="120" w:after="120" w:line="360" w:lineRule="auto"/>
+              <w:pStyle w:val="Normal"/>
+              <w:spacing w:lineRule="auto" w:line="360" w:before="120" w:after="0"/>
               <w:jc w:val="center"/>
               <w:rPr>
                 <w:rFonts w:ascii="Times New Roman" w:hAnsi="Times New Roman" w:cs="Times New Roman"/>
@@ -171,7 +173,7 @@
             </w:pPr>
             <w:r>
               <w:rPr>
-                <w:rFonts w:ascii="Times New Roman" w:hAnsi="Times New Roman" w:cs="Times New Roman"/>
+                <w:rFonts w:cs="Times New Roman" w:ascii="Times New Roman" w:hAnsi="Times New Roman"/>
                 <w:sz w:val="20"/>
                 <w:szCs w:val="20"/>
               </w:rPr>
@@ -181,12 +183,15 @@
         </w:tc>
         <w:tc>
           <w:tcPr>
-            <w:tcW w:w="950" w:type="pct"/>
+            <w:tcW w:w="2086" w:type="dxa"/>
+            <w:tcBorders/>
+            <w:shd w:fill="auto" w:val="clear"/>
             <w:vAlign w:val="center"/>
           </w:tcPr>
           <w:p>
             <w:pPr>
-              <w:spacing w:before="120" w:after="120" w:line="360" w:lineRule="auto"/>
+              <w:pStyle w:val="Normal"/>
+              <w:spacing w:lineRule="auto" w:line="360" w:before="120" w:after="0"/>
               <w:jc w:val="center"/>
               <w:rPr>
                 <w:rFonts w:ascii="Times New Roman" w:hAnsi="Times New Roman" w:cs="Times New Roman"/>
@@ -194,34 +199,28 @@
                 <w:szCs w:val="20"/>
               </w:rPr>
             </w:pPr>
-            <w:proofErr w:type="spellStart"/>
             <w:r>
               <w:rPr>
-                <w:rFonts w:ascii="Times New Roman" w:hAnsi="Times New Roman" w:cs="Times New Roman"/>
-                <w:sz w:val="20"/>
-                <w:szCs w:val="20"/>
-              </w:rPr>
-              <w:t>Udit</w:t>
-            </w:r>
-            <w:proofErr w:type="spellEnd"/>
-            <w:r>
-              <w:rPr>
-                <w:rFonts w:ascii="Times New Roman" w:hAnsi="Times New Roman" w:cs="Times New Roman"/>
-                <w:sz w:val="20"/>
-                <w:szCs w:val="20"/>
-              </w:rPr>
-              <w:t xml:space="preserve"> Sen</w:t>
+                <w:rFonts w:cs="Times New Roman" w:ascii="Times New Roman" w:hAnsi="Times New Roman"/>
+                <w:sz w:val="20"/>
+                <w:szCs w:val="20"/>
+              </w:rPr>
+              <w:t>Udit Sen</w:t>
             </w:r>
           </w:p>
         </w:tc>
         <w:tc>
           <w:tcPr>
-            <w:tcW w:w="759" w:type="pct"/>
+            <w:tcW w:w="1668" w:type="dxa"/>
+            <w:gridSpan w:val="2"/>
+            <w:tcBorders/>
+            <w:shd w:fill="auto" w:val="clear"/>
             <w:vAlign w:val="center"/>
           </w:tcPr>
           <w:p>
             <w:pPr>
-              <w:spacing w:before="120" w:after="120" w:line="360" w:lineRule="auto"/>
+              <w:pStyle w:val="Normal"/>
+              <w:spacing w:lineRule="auto" w:line="360" w:before="120" w:after="0"/>
               <w:jc w:val="center"/>
               <w:rPr>
                 <w:rFonts w:ascii="Times New Roman" w:hAnsi="Times New Roman" w:cs="Times New Roman"/>
@@ -231,7 +230,7 @@
             </w:pPr>
             <w:r>
               <w:rPr>
-                <w:rFonts w:ascii="Times New Roman" w:hAnsi="Times New Roman" w:cs="Times New Roman"/>
+                <w:rFonts w:cs="Times New Roman" w:ascii="Times New Roman" w:hAnsi="Times New Roman"/>
                 <w:sz w:val="20"/>
                 <w:szCs w:val="20"/>
               </w:rPr>
@@ -241,12 +240,15 @@
         </w:tc>
         <w:tc>
           <w:tcPr>
-            <w:tcW w:w="1027" w:type="pct"/>
+            <w:tcW w:w="2256" w:type="dxa"/>
+            <w:tcBorders/>
+            <w:shd w:fill="auto" w:val="clear"/>
             <w:vAlign w:val="center"/>
           </w:tcPr>
           <w:p>
             <w:pPr>
-              <w:spacing w:before="120" w:after="120" w:line="360" w:lineRule="auto"/>
+              <w:pStyle w:val="Normal"/>
+              <w:spacing w:lineRule="auto" w:line="360" w:before="120" w:after="0"/>
               <w:jc w:val="center"/>
               <w:rPr>
                 <w:rFonts w:ascii="Times New Roman" w:hAnsi="Times New Roman" w:cs="Times New Roman"/>
@@ -256,7 +258,7 @@
             </w:pPr>
             <w:r>
               <w:rPr>
-                <w:rFonts w:ascii="Times New Roman" w:hAnsi="Times New Roman" w:cs="Times New Roman"/>
+                <w:rFonts w:cs="Times New Roman" w:ascii="Times New Roman" w:hAnsi="Times New Roman"/>
                 <w:sz w:val="20"/>
                 <w:szCs w:val="20"/>
               </w:rPr>
@@ -267,16 +269,19 @@
       </w:tr>
       <w:tr>
         <w:trPr>
-          <w:trHeight w:val="20"/>
+          <w:trHeight w:val="20" w:hRule="atLeast"/>
         </w:trPr>
         <w:tc>
           <w:tcPr>
-            <w:tcW w:w="633" w:type="pct"/>
+            <w:tcW w:w="1388" w:type="dxa"/>
+            <w:tcBorders/>
+            <w:shd w:fill="auto" w:val="clear"/>
             <w:vAlign w:val="center"/>
           </w:tcPr>
           <w:p>
             <w:pPr>
-              <w:spacing w:before="120" w:after="120" w:line="360" w:lineRule="auto"/>
+              <w:pStyle w:val="Normal"/>
+              <w:spacing w:lineRule="auto" w:line="360" w:before="120" w:after="0"/>
               <w:jc w:val="center"/>
               <w:rPr>
                 <w:rFonts w:ascii="Times New Roman" w:hAnsi="Times New Roman" w:cs="Times New Roman"/>
@@ -286,7 +291,7 @@
             </w:pPr>
             <w:r>
               <w:rPr>
-                <w:rFonts w:ascii="Times New Roman" w:hAnsi="Times New Roman" w:cs="Times New Roman"/>
+                <w:rFonts w:cs="Times New Roman" w:ascii="Times New Roman" w:hAnsi="Times New Roman"/>
                 <w:sz w:val="20"/>
                 <w:szCs w:val="20"/>
               </w:rPr>
@@ -296,12 +301,15 @@
         </w:tc>
         <w:tc>
           <w:tcPr>
-            <w:tcW w:w="998" w:type="pct"/>
+            <w:tcW w:w="2192" w:type="dxa"/>
+            <w:tcBorders/>
+            <w:shd w:fill="auto" w:val="clear"/>
             <w:vAlign w:val="center"/>
           </w:tcPr>
           <w:p>
             <w:pPr>
-              <w:spacing w:before="120" w:after="120" w:line="360" w:lineRule="auto"/>
+              <w:pStyle w:val="Normal"/>
+              <w:spacing w:lineRule="auto" w:line="360" w:before="120" w:after="0"/>
               <w:jc w:val="center"/>
               <w:rPr>
                 <w:rFonts w:ascii="Times New Roman" w:hAnsi="Times New Roman" w:cs="Times New Roman"/>
@@ -311,7 +319,7 @@
             </w:pPr>
             <w:r>
               <w:rPr>
-                <w:rFonts w:ascii="Times New Roman" w:hAnsi="Times New Roman" w:cs="Times New Roman"/>
+                <w:rFonts w:cs="Times New Roman" w:ascii="Times New Roman" w:hAnsi="Times New Roman"/>
                 <w:sz w:val="20"/>
                 <w:szCs w:val="20"/>
               </w:rPr>
@@ -321,12 +329,15 @@
         </w:tc>
         <w:tc>
           <w:tcPr>
-            <w:tcW w:w="633" w:type="pct"/>
+            <w:tcW w:w="1389" w:type="dxa"/>
+            <w:tcBorders/>
+            <w:shd w:fill="auto" w:val="clear"/>
             <w:vAlign w:val="center"/>
           </w:tcPr>
           <w:p>
             <w:pPr>
-              <w:spacing w:before="120" w:after="120" w:line="360" w:lineRule="auto"/>
+              <w:pStyle w:val="Normal"/>
+              <w:spacing w:lineRule="auto" w:line="360" w:before="120" w:after="0"/>
               <w:jc w:val="center"/>
               <w:rPr>
                 <w:rFonts w:ascii="Times New Roman" w:hAnsi="Times New Roman" w:cs="Times New Roman"/>
@@ -336,7 +347,7 @@
             </w:pPr>
             <w:r>
               <w:rPr>
-                <w:rFonts w:ascii="Times New Roman" w:hAnsi="Times New Roman" w:cs="Times New Roman"/>
+                <w:rFonts w:cs="Times New Roman" w:ascii="Times New Roman" w:hAnsi="Times New Roman"/>
                 <w:sz w:val="20"/>
                 <w:szCs w:val="20"/>
               </w:rPr>
@@ -346,12 +357,15 @@
         </w:tc>
         <w:tc>
           <w:tcPr>
-            <w:tcW w:w="950" w:type="pct"/>
+            <w:tcW w:w="2086" w:type="dxa"/>
+            <w:tcBorders/>
+            <w:shd w:fill="auto" w:val="clear"/>
             <w:vAlign w:val="center"/>
           </w:tcPr>
           <w:p>
             <w:pPr>
-              <w:spacing w:before="120" w:after="120" w:line="360" w:lineRule="auto"/>
+              <w:pStyle w:val="Normal"/>
+              <w:spacing w:lineRule="auto" w:line="360" w:before="120" w:after="0"/>
               <w:jc w:val="center"/>
               <w:rPr>
                 <w:rFonts w:ascii="Times New Roman" w:hAnsi="Times New Roman" w:cs="Times New Roman"/>
@@ -361,7 +375,7 @@
             </w:pPr>
             <w:r>
               <w:rPr>
-                <w:rFonts w:ascii="Times New Roman" w:hAnsi="Times New Roman" w:cs="Times New Roman"/>
+                <w:rFonts w:cs="Times New Roman" w:ascii="Times New Roman" w:hAnsi="Times New Roman"/>
                 <w:sz w:val="20"/>
                 <w:szCs w:val="20"/>
               </w:rPr>
@@ -371,12 +385,16 @@
         </w:tc>
         <w:tc>
           <w:tcPr>
-            <w:tcW w:w="759" w:type="pct"/>
+            <w:tcW w:w="1668" w:type="dxa"/>
+            <w:gridSpan w:val="2"/>
+            <w:tcBorders/>
+            <w:shd w:fill="auto" w:val="clear"/>
             <w:vAlign w:val="center"/>
           </w:tcPr>
           <w:p>
             <w:pPr>
-              <w:spacing w:before="120" w:after="120" w:line="360" w:lineRule="auto"/>
+              <w:pStyle w:val="Normal"/>
+              <w:spacing w:lineRule="auto" w:line="360" w:before="120" w:after="0"/>
               <w:jc w:val="center"/>
               <w:rPr>
                 <w:rFonts w:ascii="Times New Roman" w:hAnsi="Times New Roman" w:cs="Times New Roman"/>
@@ -386,7 +404,7 @@
             </w:pPr>
             <w:r>
               <w:rPr>
-                <w:rFonts w:ascii="Times New Roman" w:hAnsi="Times New Roman" w:cs="Times New Roman"/>
+                <w:rFonts w:cs="Times New Roman" w:ascii="Times New Roman" w:hAnsi="Times New Roman"/>
                 <w:sz w:val="20"/>
                 <w:szCs w:val="20"/>
               </w:rPr>
@@ -396,12 +414,15 @@
         </w:tc>
         <w:tc>
           <w:tcPr>
-            <w:tcW w:w="1027" w:type="pct"/>
+            <w:tcW w:w="2256" w:type="dxa"/>
+            <w:tcBorders/>
+            <w:shd w:fill="auto" w:val="clear"/>
             <w:vAlign w:val="center"/>
           </w:tcPr>
           <w:p>
             <w:pPr>
-              <w:spacing w:before="120" w:after="120" w:line="360" w:lineRule="auto"/>
+              <w:pStyle w:val="Normal"/>
+              <w:spacing w:lineRule="auto" w:line="360" w:before="120" w:after="0"/>
               <w:jc w:val="center"/>
               <w:rPr>
                 <w:rFonts w:ascii="Times New Roman" w:hAnsi="Times New Roman" w:cs="Times New Roman"/>
@@ -411,7 +432,7 @@
             </w:pPr>
             <w:r>
               <w:rPr>
-                <w:rFonts w:ascii="Times New Roman" w:hAnsi="Times New Roman" w:cs="Times New Roman"/>
+                <w:rFonts w:cs="Times New Roman" w:ascii="Times New Roman" w:hAnsi="Times New Roman"/>
                 <w:sz w:val="20"/>
                 <w:szCs w:val="20"/>
               </w:rPr>
@@ -422,16 +443,19 @@
       </w:tr>
       <w:tr>
         <w:trPr>
-          <w:trHeight w:val="20"/>
+          <w:trHeight w:val="20" w:hRule="atLeast"/>
         </w:trPr>
         <w:tc>
           <w:tcPr>
-            <w:tcW w:w="633" w:type="pct"/>
+            <w:tcW w:w="1388" w:type="dxa"/>
+            <w:tcBorders/>
+            <w:shd w:fill="auto" w:val="clear"/>
             <w:vAlign w:val="center"/>
           </w:tcPr>
           <w:p>
             <w:pPr>
-              <w:spacing w:before="120" w:after="120" w:line="360" w:lineRule="auto"/>
+              <w:pStyle w:val="Normal"/>
+              <w:spacing w:lineRule="auto" w:line="360" w:before="120" w:after="0"/>
               <w:jc w:val="center"/>
               <w:rPr>
                 <w:rFonts w:ascii="Times New Roman" w:hAnsi="Times New Roman" w:cs="Times New Roman"/>
@@ -441,7 +465,7 @@
             </w:pPr>
             <w:r>
               <w:rPr>
-                <w:rFonts w:ascii="Times New Roman" w:hAnsi="Times New Roman" w:cs="Times New Roman"/>
+                <w:rFonts w:cs="Times New Roman" w:ascii="Times New Roman" w:hAnsi="Times New Roman"/>
                 <w:sz w:val="20"/>
                 <w:szCs w:val="20"/>
               </w:rPr>
@@ -451,24 +475,23 @@
         </w:tc>
         <w:tc>
           <w:tcPr>
-            <w:tcW w:w="998" w:type="pct"/>
+            <w:tcW w:w="2192" w:type="dxa"/>
+            <w:tcBorders/>
+            <w:shd w:fill="auto" w:val="clear"/>
             <w:vAlign w:val="center"/>
           </w:tcPr>
           <w:p>
             <w:pPr>
-              <w:spacing w:before="120" w:after="120" w:line="360" w:lineRule="auto"/>
+              <w:pStyle w:val="Normal"/>
+              <w:spacing w:lineRule="auto" w:line="360" w:before="120" w:after="0"/>
               <w:jc w:val="center"/>
-              <w:rPr>
-                <w:rFonts w:ascii="Times New Roman" w:hAnsi="Times New Roman" w:cs="Times New Roman"/>
-                <w:sz w:val="20"/>
-                <w:szCs w:val="20"/>
-              </w:rPr>
+              <w:rPr/>
             </w:pPr>
-            <w:hyperlink r:id="rId9" w:history="1">
+            <w:hyperlink r:id="rId2">
               <w:r>
                 <w:rPr>
-                  <w:rStyle w:val="Hyperlink"/>
-                  <w:rFonts w:ascii="Times New Roman" w:hAnsi="Times New Roman" w:cs="Times New Roman"/>
+                  <w:rStyle w:val="InternetLink"/>
+                  <w:rFonts w:cs="Times New Roman" w:ascii="Times New Roman" w:hAnsi="Times New Roman"/>
                   <w:sz w:val="20"/>
                   <w:szCs w:val="20"/>
                 </w:rPr>
@@ -479,12 +502,15 @@
         </w:tc>
         <w:tc>
           <w:tcPr>
-            <w:tcW w:w="633" w:type="pct"/>
+            <w:tcW w:w="1389" w:type="dxa"/>
+            <w:tcBorders/>
+            <w:shd w:fill="auto" w:val="clear"/>
             <w:vAlign w:val="center"/>
           </w:tcPr>
           <w:p>
             <w:pPr>
-              <w:spacing w:before="120" w:after="120" w:line="360" w:lineRule="auto"/>
+              <w:pStyle w:val="Normal"/>
+              <w:spacing w:lineRule="auto" w:line="360" w:before="120" w:after="0"/>
               <w:jc w:val="center"/>
               <w:rPr>
                 <w:rFonts w:ascii="Times New Roman" w:hAnsi="Times New Roman" w:cs="Times New Roman"/>
@@ -494,7 +520,7 @@
             </w:pPr>
             <w:r>
               <w:rPr>
-                <w:rFonts w:ascii="Times New Roman" w:hAnsi="Times New Roman" w:cs="Times New Roman"/>
+                <w:rFonts w:cs="Times New Roman" w:ascii="Times New Roman" w:hAnsi="Times New Roman"/>
                 <w:sz w:val="20"/>
                 <w:szCs w:val="20"/>
               </w:rPr>
@@ -504,24 +530,23 @@
         </w:tc>
         <w:tc>
           <w:tcPr>
-            <w:tcW w:w="950" w:type="pct"/>
+            <w:tcW w:w="2086" w:type="dxa"/>
+            <w:tcBorders/>
+            <w:shd w:fill="auto" w:val="clear"/>
             <w:vAlign w:val="center"/>
           </w:tcPr>
           <w:p>
             <w:pPr>
-              <w:spacing w:before="120" w:after="120" w:line="360" w:lineRule="auto"/>
+              <w:pStyle w:val="Normal"/>
+              <w:spacing w:lineRule="auto" w:line="360" w:before="120" w:after="0"/>
               <w:jc w:val="center"/>
-              <w:rPr>
-                <w:rFonts w:ascii="Times New Roman" w:hAnsi="Times New Roman" w:cs="Times New Roman"/>
-                <w:sz w:val="20"/>
-                <w:szCs w:val="20"/>
-              </w:rPr>
+              <w:rPr/>
             </w:pPr>
-            <w:hyperlink r:id="rId10" w:history="1">
+            <w:hyperlink r:id="rId3">
               <w:r>
                 <w:rPr>
-                  <w:rStyle w:val="Hyperlink"/>
-                  <w:rFonts w:ascii="Times New Roman" w:hAnsi="Times New Roman" w:cs="Times New Roman"/>
+                  <w:rStyle w:val="InternetLink"/>
+                  <w:rFonts w:cs="Times New Roman" w:ascii="Times New Roman" w:hAnsi="Times New Roman"/>
                   <w:sz w:val="20"/>
                   <w:szCs w:val="20"/>
                 </w:rPr>
@@ -532,12 +557,16 @@
         </w:tc>
         <w:tc>
           <w:tcPr>
-            <w:tcW w:w="759" w:type="pct"/>
+            <w:tcW w:w="1668" w:type="dxa"/>
+            <w:gridSpan w:val="2"/>
+            <w:tcBorders/>
+            <w:shd w:fill="auto" w:val="clear"/>
             <w:vAlign w:val="center"/>
           </w:tcPr>
           <w:p>
             <w:pPr>
-              <w:spacing w:before="120" w:after="120" w:line="360" w:lineRule="auto"/>
+              <w:pStyle w:val="Normal"/>
+              <w:spacing w:lineRule="auto" w:line="360" w:before="120" w:after="0"/>
               <w:jc w:val="center"/>
               <w:rPr>
                 <w:rFonts w:ascii="Times New Roman" w:hAnsi="Times New Roman" w:cs="Times New Roman"/>
@@ -547,7 +576,7 @@
             </w:pPr>
             <w:r>
               <w:rPr>
-                <w:rFonts w:ascii="Times New Roman" w:hAnsi="Times New Roman" w:cs="Times New Roman"/>
+                <w:rFonts w:cs="Times New Roman" w:ascii="Times New Roman" w:hAnsi="Times New Roman"/>
                 <w:sz w:val="20"/>
                 <w:szCs w:val="20"/>
               </w:rPr>
@@ -557,24 +586,23 @@
         </w:tc>
         <w:tc>
           <w:tcPr>
-            <w:tcW w:w="1027" w:type="pct"/>
+            <w:tcW w:w="2256" w:type="dxa"/>
+            <w:tcBorders/>
+            <w:shd w:fill="auto" w:val="clear"/>
             <w:vAlign w:val="center"/>
           </w:tcPr>
           <w:p>
             <w:pPr>
-              <w:spacing w:before="120" w:after="120" w:line="360" w:lineRule="auto"/>
+              <w:pStyle w:val="Normal"/>
+              <w:spacing w:lineRule="auto" w:line="360" w:before="120" w:after="0"/>
               <w:jc w:val="center"/>
-              <w:rPr>
-                <w:rFonts w:ascii="Times New Roman" w:hAnsi="Times New Roman" w:cs="Times New Roman"/>
-                <w:sz w:val="20"/>
-                <w:szCs w:val="20"/>
-              </w:rPr>
+              <w:rPr/>
             </w:pPr>
-            <w:hyperlink r:id="rId11" w:history="1">
+            <w:hyperlink r:id="rId4">
               <w:r>
                 <w:rPr>
-                  <w:rStyle w:val="Hyperlink"/>
-                  <w:rFonts w:ascii="Times New Roman" w:hAnsi="Times New Roman" w:cs="Times New Roman"/>
+                  <w:rStyle w:val="InternetLink"/>
+                  <w:rFonts w:cs="Times New Roman" w:ascii="Times New Roman" w:hAnsi="Times New Roman"/>
                   <w:sz w:val="20"/>
                   <w:szCs w:val="20"/>
                 </w:rPr>
@@ -583,7 +611,7 @@
             </w:hyperlink>
             <w:r>
               <w:rPr>
-                <w:rFonts w:ascii="Times New Roman" w:hAnsi="Times New Roman" w:cs="Times New Roman"/>
+                <w:rFonts w:cs="Times New Roman" w:ascii="Times New Roman" w:hAnsi="Times New Roman"/>
                 <w:sz w:val="20"/>
                 <w:szCs w:val="20"/>
               </w:rPr>
@@ -594,16 +622,19 @@
       </w:tr>
       <w:tr>
         <w:trPr>
-          <w:trHeight w:val="20"/>
+          <w:trHeight w:val="20" w:hRule="atLeast"/>
         </w:trPr>
         <w:tc>
           <w:tcPr>
-            <w:tcW w:w="633" w:type="pct"/>
+            <w:tcW w:w="1388" w:type="dxa"/>
+            <w:tcBorders/>
+            <w:shd w:fill="auto" w:val="clear"/>
             <w:vAlign w:val="center"/>
           </w:tcPr>
           <w:p>
             <w:pPr>
-              <w:spacing w:before="120" w:after="120" w:line="360" w:lineRule="auto"/>
+              <w:pStyle w:val="Normal"/>
+              <w:spacing w:lineRule="auto" w:line="360" w:before="120" w:after="0"/>
               <w:jc w:val="center"/>
               <w:rPr>
                 <w:rFonts w:ascii="Times New Roman" w:hAnsi="Times New Roman" w:cs="Times New Roman"/>
@@ -613,7 +644,7 @@
             </w:pPr>
             <w:r>
               <w:rPr>
-                <w:rFonts w:ascii="Times New Roman" w:hAnsi="Times New Roman" w:cs="Times New Roman"/>
+                <w:rFonts w:cs="Times New Roman" w:ascii="Times New Roman" w:hAnsi="Times New Roman"/>
                 <w:sz w:val="20"/>
                 <w:szCs w:val="20"/>
               </w:rPr>
@@ -623,12 +654,15 @@
         </w:tc>
         <w:tc>
           <w:tcPr>
-            <w:tcW w:w="998" w:type="pct"/>
+            <w:tcW w:w="2192" w:type="dxa"/>
+            <w:tcBorders/>
+            <w:shd w:fill="auto" w:val="clear"/>
             <w:vAlign w:val="center"/>
           </w:tcPr>
           <w:p>
             <w:pPr>
-              <w:spacing w:before="120" w:after="120" w:line="360" w:lineRule="auto"/>
+              <w:pStyle w:val="Normal"/>
+              <w:spacing w:lineRule="auto" w:line="360" w:before="120" w:after="0"/>
               <w:jc w:val="center"/>
               <w:rPr>
                 <w:rFonts w:ascii="Times New Roman" w:hAnsi="Times New Roman" w:cs="Times New Roman"/>
@@ -638,7 +672,7 @@
             </w:pPr>
             <w:r>
               <w:rPr>
-                <w:rFonts w:ascii="Times New Roman" w:hAnsi="Times New Roman" w:cs="Times New Roman"/>
+                <w:rFonts w:cs="Times New Roman" w:ascii="Times New Roman" w:hAnsi="Times New Roman"/>
                 <w:sz w:val="20"/>
                 <w:szCs w:val="20"/>
               </w:rPr>
@@ -648,12 +682,15 @@
         </w:tc>
         <w:tc>
           <w:tcPr>
-            <w:tcW w:w="633" w:type="pct"/>
+            <w:tcW w:w="1389" w:type="dxa"/>
+            <w:tcBorders/>
+            <w:shd w:fill="auto" w:val="clear"/>
             <w:vAlign w:val="center"/>
           </w:tcPr>
           <w:p>
             <w:pPr>
-              <w:spacing w:before="120" w:after="120" w:line="360" w:lineRule="auto"/>
+              <w:pStyle w:val="Normal"/>
+              <w:spacing w:lineRule="auto" w:line="360" w:before="120" w:after="0"/>
               <w:jc w:val="center"/>
               <w:rPr>
                 <w:rFonts w:ascii="Times New Roman" w:hAnsi="Times New Roman" w:cs="Times New Roman"/>
@@ -663,7 +700,7 @@
             </w:pPr>
             <w:r>
               <w:rPr>
-                <w:rFonts w:ascii="Times New Roman" w:hAnsi="Times New Roman" w:cs="Times New Roman"/>
+                <w:rFonts w:cs="Times New Roman" w:ascii="Times New Roman" w:hAnsi="Times New Roman"/>
                 <w:sz w:val="20"/>
                 <w:szCs w:val="20"/>
               </w:rPr>
@@ -673,12 +710,15 @@
         </w:tc>
         <w:tc>
           <w:tcPr>
-            <w:tcW w:w="950" w:type="pct"/>
+            <w:tcW w:w="2086" w:type="dxa"/>
+            <w:tcBorders/>
+            <w:shd w:fill="auto" w:val="clear"/>
             <w:vAlign w:val="center"/>
           </w:tcPr>
           <w:p>
             <w:pPr>
-              <w:spacing w:before="120" w:after="120" w:line="360" w:lineRule="auto"/>
+              <w:pStyle w:val="Normal"/>
+              <w:spacing w:lineRule="auto" w:line="360" w:before="120" w:after="0"/>
               <w:jc w:val="center"/>
               <w:rPr>
                 <w:rFonts w:ascii="Times New Roman" w:hAnsi="Times New Roman" w:cs="Times New Roman"/>
@@ -688,7 +728,7 @@
             </w:pPr>
             <w:r>
               <w:rPr>
-                <w:rFonts w:ascii="Times New Roman" w:hAnsi="Times New Roman" w:cs="Times New Roman"/>
+                <w:rFonts w:cs="Times New Roman" w:ascii="Times New Roman" w:hAnsi="Times New Roman"/>
                 <w:sz w:val="20"/>
                 <w:szCs w:val="20"/>
               </w:rPr>
@@ -698,12 +738,16 @@
         </w:tc>
         <w:tc>
           <w:tcPr>
-            <w:tcW w:w="759" w:type="pct"/>
+            <w:tcW w:w="1668" w:type="dxa"/>
+            <w:gridSpan w:val="2"/>
+            <w:tcBorders/>
+            <w:shd w:fill="auto" w:val="clear"/>
             <w:vAlign w:val="center"/>
           </w:tcPr>
           <w:p>
             <w:pPr>
-              <w:spacing w:before="120" w:after="120" w:line="360" w:lineRule="auto"/>
+              <w:pStyle w:val="Normal"/>
+              <w:spacing w:lineRule="auto" w:line="360" w:before="120" w:after="0"/>
               <w:jc w:val="center"/>
               <w:rPr>
                 <w:rFonts w:ascii="Times New Roman" w:hAnsi="Times New Roman" w:cs="Times New Roman"/>
@@ -713,7 +757,7 @@
             </w:pPr>
             <w:r>
               <w:rPr>
-                <w:rFonts w:ascii="Times New Roman" w:hAnsi="Times New Roman" w:cs="Times New Roman"/>
+                <w:rFonts w:cs="Times New Roman" w:ascii="Times New Roman" w:hAnsi="Times New Roman"/>
                 <w:sz w:val="20"/>
                 <w:szCs w:val="20"/>
               </w:rPr>
@@ -723,12 +767,15 @@
         </w:tc>
         <w:tc>
           <w:tcPr>
-            <w:tcW w:w="1027" w:type="pct"/>
+            <w:tcW w:w="2256" w:type="dxa"/>
+            <w:tcBorders/>
+            <w:shd w:fill="auto" w:val="clear"/>
             <w:vAlign w:val="center"/>
           </w:tcPr>
           <w:p>
             <w:pPr>
-              <w:spacing w:before="120" w:after="120" w:line="360" w:lineRule="auto"/>
+              <w:pStyle w:val="Normal"/>
+              <w:spacing w:lineRule="auto" w:line="360" w:before="120" w:after="0"/>
               <w:jc w:val="center"/>
               <w:rPr>
                 <w:rFonts w:ascii="Times New Roman" w:hAnsi="Times New Roman" w:cs="Times New Roman"/>
@@ -738,7 +785,7 @@
             </w:pPr>
             <w:r>
               <w:rPr>
-                <w:rFonts w:ascii="Times New Roman" w:hAnsi="Times New Roman" w:cs="Times New Roman"/>
+                <w:rFonts w:cs="Times New Roman" w:ascii="Times New Roman" w:hAnsi="Times New Roman"/>
                 <w:sz w:val="20"/>
                 <w:szCs w:val="20"/>
               </w:rPr>
@@ -749,16 +796,19 @@
       </w:tr>
       <w:tr>
         <w:trPr>
-          <w:trHeight w:val="20"/>
+          <w:trHeight w:val="20" w:hRule="atLeast"/>
         </w:trPr>
         <w:tc>
           <w:tcPr>
-            <w:tcW w:w="633" w:type="pct"/>
+            <w:tcW w:w="1388" w:type="dxa"/>
+            <w:tcBorders/>
+            <w:shd w:fill="auto" w:val="clear"/>
             <w:vAlign w:val="center"/>
           </w:tcPr>
           <w:p>
             <w:pPr>
-              <w:spacing w:before="120" w:after="120" w:line="360" w:lineRule="auto"/>
+              <w:pStyle w:val="Normal"/>
+              <w:spacing w:lineRule="auto" w:line="360" w:before="120" w:after="0"/>
               <w:jc w:val="center"/>
               <w:rPr>
                 <w:rFonts w:ascii="Times New Roman" w:hAnsi="Times New Roman" w:cs="Times New Roman"/>
@@ -768,7 +818,7 @@
             </w:pPr>
             <w:r>
               <w:rPr>
-                <w:rFonts w:ascii="Times New Roman" w:hAnsi="Times New Roman" w:cs="Times New Roman"/>
+                <w:rFonts w:cs="Times New Roman" w:ascii="Times New Roman" w:hAnsi="Times New Roman"/>
                 <w:sz w:val="20"/>
                 <w:szCs w:val="20"/>
               </w:rPr>
@@ -778,12 +828,15 @@
         </w:tc>
         <w:tc>
           <w:tcPr>
-            <w:tcW w:w="998" w:type="pct"/>
+            <w:tcW w:w="2192" w:type="dxa"/>
+            <w:tcBorders/>
+            <w:shd w:fill="auto" w:val="clear"/>
             <w:vAlign w:val="center"/>
           </w:tcPr>
           <w:p>
             <w:pPr>
-              <w:spacing w:before="120" w:after="120" w:line="360" w:lineRule="auto"/>
+              <w:pStyle w:val="Normal"/>
+              <w:spacing w:lineRule="auto" w:line="360" w:before="120" w:after="0"/>
               <w:jc w:val="center"/>
               <w:rPr>
                 <w:rFonts w:ascii="Times New Roman" w:hAnsi="Times New Roman" w:cs="Times New Roman"/>
@@ -791,16 +844,26 @@
                 <w:szCs w:val="20"/>
               </w:rPr>
             </w:pPr>
+            <w:r>
+              <w:rPr>
+                <w:rFonts w:cs="Times New Roman" w:ascii="Times New Roman" w:hAnsi="Times New Roman"/>
+                <w:sz w:val="20"/>
+                <w:szCs w:val="20"/>
+              </w:rPr>
+            </w:r>
           </w:p>
         </w:tc>
         <w:tc>
           <w:tcPr>
-            <w:tcW w:w="633" w:type="pct"/>
+            <w:tcW w:w="1389" w:type="dxa"/>
+            <w:tcBorders/>
+            <w:shd w:fill="auto" w:val="clear"/>
             <w:vAlign w:val="center"/>
           </w:tcPr>
           <w:p>
             <w:pPr>
-              <w:spacing w:before="120" w:after="120" w:line="360" w:lineRule="auto"/>
+              <w:pStyle w:val="Normal"/>
+              <w:spacing w:lineRule="auto" w:line="360" w:before="120" w:after="0"/>
               <w:jc w:val="center"/>
               <w:rPr>
                 <w:rFonts w:ascii="Times New Roman" w:hAnsi="Times New Roman" w:cs="Times New Roman"/>
@@ -810,7 +873,7 @@
             </w:pPr>
             <w:r>
               <w:rPr>
-                <w:rFonts w:ascii="Times New Roman" w:hAnsi="Times New Roman" w:cs="Times New Roman"/>
+                <w:rFonts w:cs="Times New Roman" w:ascii="Times New Roman" w:hAnsi="Times New Roman"/>
                 <w:sz w:val="20"/>
                 <w:szCs w:val="20"/>
               </w:rPr>
@@ -820,12 +883,15 @@
         </w:tc>
         <w:tc>
           <w:tcPr>
-            <w:tcW w:w="950" w:type="pct"/>
+            <w:tcW w:w="2086" w:type="dxa"/>
+            <w:tcBorders/>
+            <w:shd w:fill="auto" w:val="clear"/>
             <w:vAlign w:val="center"/>
           </w:tcPr>
           <w:p>
             <w:pPr>
-              <w:spacing w:before="120" w:after="120" w:line="360" w:lineRule="auto"/>
+              <w:pStyle w:val="Normal"/>
+              <w:spacing w:lineRule="auto" w:line="360" w:before="120" w:after="0"/>
               <w:jc w:val="center"/>
               <w:rPr>
                 <w:rFonts w:ascii="Times New Roman" w:hAnsi="Times New Roman" w:cs="Times New Roman"/>
@@ -833,16 +899,27 @@
                 <w:szCs w:val="20"/>
               </w:rPr>
             </w:pPr>
+            <w:r>
+              <w:rPr>
+                <w:rFonts w:cs="Times New Roman" w:ascii="Times New Roman" w:hAnsi="Times New Roman"/>
+                <w:sz w:val="20"/>
+                <w:szCs w:val="20"/>
+              </w:rPr>
+            </w:r>
           </w:p>
         </w:tc>
         <w:tc>
           <w:tcPr>
-            <w:tcW w:w="759" w:type="pct"/>
+            <w:tcW w:w="1668" w:type="dxa"/>
+            <w:gridSpan w:val="2"/>
+            <w:tcBorders/>
+            <w:shd w:fill="auto" w:val="clear"/>
             <w:vAlign w:val="center"/>
           </w:tcPr>
           <w:p>
             <w:pPr>
-              <w:spacing w:before="120" w:after="120" w:line="360" w:lineRule="auto"/>
+              <w:pStyle w:val="Normal"/>
+              <w:spacing w:lineRule="auto" w:line="360" w:before="120" w:after="0"/>
               <w:jc w:val="center"/>
               <w:rPr>
                 <w:rFonts w:ascii="Times New Roman" w:hAnsi="Times New Roman" w:cs="Times New Roman"/>
@@ -852,7 +929,7 @@
             </w:pPr>
             <w:r>
               <w:rPr>
-                <w:rFonts w:ascii="Times New Roman" w:hAnsi="Times New Roman" w:cs="Times New Roman"/>
+                <w:rFonts w:cs="Times New Roman" w:ascii="Times New Roman" w:hAnsi="Times New Roman"/>
                 <w:sz w:val="20"/>
                 <w:szCs w:val="20"/>
               </w:rPr>
@@ -862,12 +939,15 @@
         </w:tc>
         <w:tc>
           <w:tcPr>
-            <w:tcW w:w="1027" w:type="pct"/>
+            <w:tcW w:w="2256" w:type="dxa"/>
+            <w:tcBorders/>
+            <w:shd w:fill="auto" w:val="clear"/>
             <w:vAlign w:val="center"/>
           </w:tcPr>
           <w:p>
             <w:pPr>
-              <w:spacing w:before="120" w:after="120" w:line="360" w:lineRule="auto"/>
+              <w:pStyle w:val="Normal"/>
+              <w:spacing w:lineRule="auto" w:line="360" w:before="120" w:after="0"/>
               <w:jc w:val="center"/>
               <w:rPr>
                 <w:rFonts w:ascii="Times New Roman" w:hAnsi="Times New Roman" w:cs="Times New Roman"/>
@@ -875,28 +955,40 @@
                 <w:szCs w:val="20"/>
               </w:rPr>
             </w:pPr>
+            <w:r>
+              <w:rPr>
+                <w:rFonts w:cs="Times New Roman" w:ascii="Times New Roman" w:hAnsi="Times New Roman"/>
+                <w:sz w:val="20"/>
+                <w:szCs w:val="20"/>
+              </w:rPr>
+            </w:r>
           </w:p>
         </w:tc>
       </w:tr>
       <w:tr>
+        <w:trPr/>
         <w:tc>
           <w:tcPr>
-            <w:tcW w:w="5000" w:type="pct"/>
-            <w:gridSpan w:val="6"/>
+            <w:tcW w:w="10979" w:type="dxa"/>
+            <w:gridSpan w:val="7"/>
+            <w:tcBorders/>
+            <w:shd w:fill="auto" w:val="clear"/>
           </w:tcPr>
           <w:p>
             <w:pPr>
-              <w:spacing w:before="120" w:after="120" w:line="480" w:lineRule="auto"/>
+              <w:pStyle w:val="Normal"/>
+              <w:spacing w:lineRule="auto" w:line="480" w:before="120" w:after="0"/>
               <w:rPr>
                 <w:rFonts w:ascii="Times New Roman" w:hAnsi="Times New Roman" w:cs="Times New Roman"/>
                 <w:b/>
+                <w:b/>
                 <w:sz w:val="20"/>
                 <w:szCs w:val="20"/>
               </w:rPr>
             </w:pPr>
             <w:r>
               <w:rPr>
-                <w:rFonts w:ascii="Times New Roman" w:hAnsi="Times New Roman" w:cs="Times New Roman"/>
+                <w:rFonts w:cs="Times New Roman" w:ascii="Times New Roman" w:hAnsi="Times New Roman"/>
                 <w:b/>
                 <w:sz w:val="20"/>
                 <w:szCs w:val="20"/>
@@ -907,25 +999,30 @@
         </w:tc>
       </w:tr>
       <w:tr>
+        <w:trPr/>
         <w:tc>
           <w:tcPr>
-            <w:tcW w:w="3214" w:type="pct"/>
-            <w:gridSpan w:val="4"/>
+            <w:tcW w:w="7056" w:type="dxa"/>
+            <w:gridSpan w:val="5"/>
+            <w:tcBorders/>
+            <w:shd w:fill="auto" w:val="clear"/>
           </w:tcPr>
           <w:p>
             <w:pPr>
-              <w:spacing w:before="120" w:after="120" w:line="480" w:lineRule="auto"/>
+              <w:pStyle w:val="Normal"/>
+              <w:spacing w:lineRule="auto" w:line="480" w:before="120" w:after="0"/>
               <w:jc w:val="center"/>
               <w:rPr>
                 <w:rFonts w:ascii="Times New Roman" w:hAnsi="Times New Roman" w:cs="Times New Roman"/>
                 <w:b/>
+                <w:b/>
                 <w:sz w:val="20"/>
                 <w:szCs w:val="20"/>
               </w:rPr>
             </w:pPr>
             <w:r>
               <w:rPr>
-                <w:rFonts w:ascii="Times New Roman" w:hAnsi="Times New Roman" w:cs="Times New Roman"/>
+                <w:rFonts w:cs="Times New Roman" w:ascii="Times New Roman" w:hAnsi="Times New Roman"/>
                 <w:b/>
                 <w:sz w:val="20"/>
                 <w:szCs w:val="20"/>
@@ -936,23 +1033,27 @@
         </w:tc>
         <w:tc>
           <w:tcPr>
-            <w:tcW w:w="1786" w:type="pct"/>
+            <w:tcW w:w="3923" w:type="dxa"/>
             <w:gridSpan w:val="2"/>
+            <w:tcBorders/>
+            <w:shd w:fill="auto" w:val="clear"/>
           </w:tcPr>
           <w:p>
             <w:pPr>
-              <w:spacing w:before="120" w:after="120" w:line="480" w:lineRule="auto"/>
+              <w:pStyle w:val="Normal"/>
+              <w:spacing w:lineRule="auto" w:line="480" w:before="120" w:after="0"/>
               <w:jc w:val="center"/>
               <w:rPr>
                 <w:rFonts w:ascii="Times New Roman" w:hAnsi="Times New Roman" w:cs="Times New Roman"/>
                 <w:b/>
+                <w:b/>
                 <w:sz w:val="20"/>
                 <w:szCs w:val="20"/>
               </w:rPr>
             </w:pPr>
             <w:r>
               <w:rPr>
-                <w:rFonts w:ascii="Times New Roman" w:hAnsi="Times New Roman" w:cs="Times New Roman"/>
+                <w:rFonts w:cs="Times New Roman" w:ascii="Times New Roman" w:hAnsi="Times New Roman"/>
                 <w:b/>
                 <w:sz w:val="20"/>
                 <w:szCs w:val="20"/>
@@ -963,10 +1064,13 @@
         </w:tc>
       </w:tr>
       <w:tr>
+        <w:trPr/>
         <w:tc>
           <w:tcPr>
-            <w:tcW w:w="3214" w:type="pct"/>
-            <w:gridSpan w:val="4"/>
+            <w:tcW w:w="7056" w:type="dxa"/>
+            <w:gridSpan w:val="5"/>
+            <w:tcBorders/>
+            <w:shd w:fill="auto" w:val="clear"/>
           </w:tcPr>
           <w:p>
             <w:pPr>
@@ -975,37 +1079,58 @@
                 <w:ilvl w:val="0"/>
                 <w:numId w:val="1"/>
               </w:numPr>
-              <w:spacing w:before="120" w:after="120" w:line="480" w:lineRule="auto"/>
+              <w:spacing w:lineRule="auto" w:line="480" w:before="120" w:after="0"/>
+              <w:contextualSpacing/>
               <w:rPr>
                 <w:rFonts w:ascii="Times New Roman" w:hAnsi="Times New Roman" w:cs="Times New Roman"/>
                 <w:sz w:val="20"/>
                 <w:szCs w:val="20"/>
               </w:rPr>
             </w:pPr>
+            <w:r>
+              <w:rPr>
+                <w:rFonts w:cs="Times New Roman" w:ascii="Times New Roman" w:hAnsi="Times New Roman"/>
+                <w:sz w:val="20"/>
+                <w:szCs w:val="20"/>
+              </w:rPr>
+            </w:r>
           </w:p>
         </w:tc>
         <w:tc>
           <w:tcPr>
-            <w:tcW w:w="1786" w:type="pct"/>
+            <w:tcW w:w="3923" w:type="dxa"/>
             <w:gridSpan w:val="2"/>
+            <w:tcBorders/>
+            <w:shd w:fill="auto" w:val="clear"/>
           </w:tcPr>
           <w:p>
             <w:pPr>
-              <w:spacing w:before="120" w:after="120" w:line="480" w:lineRule="auto"/>
+              <w:pStyle w:val="Normal"/>
+              <w:spacing w:lineRule="auto" w:line="480" w:before="120" w:after="0"/>
               <w:rPr>
                 <w:rFonts w:ascii="Times New Roman" w:hAnsi="Times New Roman" w:cs="Times New Roman"/>
                 <w:sz w:val="20"/>
                 <w:szCs w:val="20"/>
               </w:rPr>
             </w:pPr>
+            <w:r>
+              <w:rPr>
+                <w:rFonts w:cs="Times New Roman" w:ascii="Times New Roman" w:hAnsi="Times New Roman"/>
+                <w:sz w:val="20"/>
+                <w:szCs w:val="20"/>
+              </w:rPr>
+            </w:r>
           </w:p>
         </w:tc>
       </w:tr>
       <w:tr>
+        <w:trPr/>
         <w:tc>
           <w:tcPr>
-            <w:tcW w:w="3214" w:type="pct"/>
-            <w:gridSpan w:val="4"/>
+            <w:tcW w:w="7056" w:type="dxa"/>
+            <w:gridSpan w:val="5"/>
+            <w:tcBorders/>
+            <w:shd w:fill="auto" w:val="clear"/>
           </w:tcPr>
           <w:p>
             <w:pPr>
@@ -1014,37 +1139,58 @@
                 <w:ilvl w:val="0"/>
                 <w:numId w:val="1"/>
               </w:numPr>
-              <w:spacing w:before="120" w:after="120" w:line="480" w:lineRule="auto"/>
+              <w:spacing w:lineRule="auto" w:line="480" w:before="120" w:after="0"/>
+              <w:contextualSpacing/>
               <w:rPr>
                 <w:rFonts w:ascii="Times New Roman" w:hAnsi="Times New Roman" w:cs="Times New Roman"/>
                 <w:sz w:val="20"/>
                 <w:szCs w:val="20"/>
               </w:rPr>
             </w:pPr>
+            <w:r>
+              <w:rPr>
+                <w:rFonts w:cs="Times New Roman" w:ascii="Times New Roman" w:hAnsi="Times New Roman"/>
+                <w:sz w:val="20"/>
+                <w:szCs w:val="20"/>
+              </w:rPr>
+            </w:r>
           </w:p>
         </w:tc>
         <w:tc>
           <w:tcPr>
-            <w:tcW w:w="1786" w:type="pct"/>
+            <w:tcW w:w="3923" w:type="dxa"/>
             <w:gridSpan w:val="2"/>
+            <w:tcBorders/>
+            <w:shd w:fill="auto" w:val="clear"/>
           </w:tcPr>
           <w:p>
             <w:pPr>
-              <w:spacing w:before="120" w:after="120" w:line="480" w:lineRule="auto"/>
+              <w:pStyle w:val="Normal"/>
+              <w:spacing w:lineRule="auto" w:line="480" w:before="120" w:after="0"/>
               <w:rPr>
                 <w:rFonts w:ascii="Times New Roman" w:hAnsi="Times New Roman" w:cs="Times New Roman"/>
                 <w:sz w:val="20"/>
                 <w:szCs w:val="20"/>
               </w:rPr>
             </w:pPr>
+            <w:r>
+              <w:rPr>
+                <w:rFonts w:cs="Times New Roman" w:ascii="Times New Roman" w:hAnsi="Times New Roman"/>
+                <w:sz w:val="20"/>
+                <w:szCs w:val="20"/>
+              </w:rPr>
+            </w:r>
           </w:p>
         </w:tc>
       </w:tr>
       <w:tr>
+        <w:trPr/>
         <w:tc>
           <w:tcPr>
-            <w:tcW w:w="3214" w:type="pct"/>
-            <w:gridSpan w:val="4"/>
+            <w:tcW w:w="7056" w:type="dxa"/>
+            <w:gridSpan w:val="5"/>
+            <w:tcBorders/>
+            <w:shd w:fill="auto" w:val="clear"/>
           </w:tcPr>
           <w:p>
             <w:pPr>
@@ -1053,71 +1199,106 @@
                 <w:ilvl w:val="0"/>
                 <w:numId w:val="1"/>
               </w:numPr>
-              <w:spacing w:before="120" w:after="120" w:line="480" w:lineRule="auto"/>
+              <w:spacing w:lineRule="auto" w:line="480" w:before="120" w:after="0"/>
+              <w:contextualSpacing/>
               <w:rPr>
                 <w:rFonts w:ascii="Times New Roman" w:hAnsi="Times New Roman" w:cs="Times New Roman"/>
                 <w:sz w:val="20"/>
                 <w:szCs w:val="20"/>
               </w:rPr>
             </w:pPr>
+            <w:r>
+              <w:rPr>
+                <w:rFonts w:cs="Times New Roman" w:ascii="Times New Roman" w:hAnsi="Times New Roman"/>
+                <w:sz w:val="20"/>
+                <w:szCs w:val="20"/>
+              </w:rPr>
+            </w:r>
           </w:p>
         </w:tc>
         <w:tc>
           <w:tcPr>
-            <w:tcW w:w="1786" w:type="pct"/>
+            <w:tcW w:w="3923" w:type="dxa"/>
             <w:gridSpan w:val="2"/>
+            <w:tcBorders/>
+            <w:shd w:fill="auto" w:val="clear"/>
           </w:tcPr>
           <w:p>
             <w:pPr>
-              <w:spacing w:before="120" w:after="120" w:line="480" w:lineRule="auto"/>
+              <w:pStyle w:val="Normal"/>
+              <w:spacing w:lineRule="auto" w:line="480" w:before="120" w:after="0"/>
               <w:rPr>
                 <w:rFonts w:ascii="Times New Roman" w:hAnsi="Times New Roman" w:cs="Times New Roman"/>
                 <w:sz w:val="20"/>
                 <w:szCs w:val="20"/>
               </w:rPr>
             </w:pPr>
+            <w:r>
+              <w:rPr>
+                <w:rFonts w:cs="Times New Roman" w:ascii="Times New Roman" w:hAnsi="Times New Roman"/>
+                <w:sz w:val="20"/>
+                <w:szCs w:val="20"/>
+              </w:rPr>
+            </w:r>
           </w:p>
         </w:tc>
       </w:tr>
     </w:tbl>
     <w:p>
       <w:pPr>
+        <w:pStyle w:val="Normal"/>
         <w:rPr>
           <w:rFonts w:ascii="Times New Roman" w:hAnsi="Times New Roman" w:cs="Times New Roman"/>
           <w:b/>
-        </w:rPr>
-      </w:pPr>
+          <w:b/>
+        </w:rPr>
+      </w:pPr>
+      <w:r>
+        <w:rPr>
+          <w:rFonts w:cs="Times New Roman" w:ascii="Times New Roman" w:hAnsi="Times New Roman"/>
+          <w:b/>
+        </w:rPr>
+      </w:r>
     </w:p>
     <w:tbl>
       <w:tblPr>
         <w:tblStyle w:val="TableGrid"/>
-        <w:tblW w:w="0" w:type="auto"/>
+        <w:tblW w:w="11196" w:type="dxa"/>
         <w:jc w:val="center"/>
-        <w:tblLook w:val="04A0" w:firstRow="1" w:lastRow="0" w:firstColumn="1" w:lastColumn="0" w:noHBand="0" w:noVBand="1"/>
+        <w:tblInd w:w="0" w:type="dxa"/>
+        <w:tblCellMar>
+          <w:top w:w="0" w:type="dxa"/>
+          <w:left w:w="108" w:type="dxa"/>
+          <w:bottom w:w="0" w:type="dxa"/>
+          <w:right w:w="108" w:type="dxa"/>
+        </w:tblCellMar>
+        <w:tblLook w:noVBand="1" w:val="04a0" w:noHBand="0" w:lastColumn="0" w:firstColumn="1" w:lastRow="0" w:firstRow="1"/>
       </w:tblPr>
       <w:tblGrid>
         <w:gridCol w:w="11196"/>
       </w:tblGrid>
       <w:tr>
-        <w:trPr>
-          <w:jc w:val="center"/>
-        </w:trPr>
+        <w:trPr/>
         <w:tc>
           <w:tcPr>
             <w:tcW w:w="11196" w:type="dxa"/>
+            <w:tcBorders/>
+            <w:shd w:fill="auto" w:val="clear"/>
           </w:tcPr>
           <w:p>
             <w:pPr>
-              <w:spacing w:before="240" w:after="240"/>
+              <w:pStyle w:val="Normal"/>
+              <w:spacing w:lineRule="auto" w:line="240" w:before="240" w:after="0"/>
               <w:jc w:val="center"/>
               <w:rPr>
                 <w:rFonts w:ascii="Times New Roman" w:hAnsi="Times New Roman" w:cs="Times New Roman"/>
                 <w:b/>
+                <w:b/>
               </w:rPr>
             </w:pPr>
             <w:r>
               <w:rPr>
-                <w:rFonts w:ascii="Times New Roman" w:hAnsi="Times New Roman" w:cs="Times New Roman"/>
+                <w:rFonts w:cs="Times New Roman" w:ascii="Times New Roman" w:hAnsi="Times New Roman"/>
                 <w:b/>
               </w:rPr>
               <w:t>Fill By the Project Coordinator</w:t>
@@ -1126,23 +1307,24 @@
         </w:tc>
       </w:tr>
       <w:tr>
-        <w:trPr>
-          <w:jc w:val="center"/>
-        </w:trPr>
+        <w:trPr/>
         <w:tc>
           <w:tcPr>
             <w:tcW w:w="11196" w:type="dxa"/>
+            <w:tcBorders/>
+            <w:shd w:fill="auto" w:val="clear"/>
           </w:tcPr>
           <w:p>
             <w:pPr>
-              <w:spacing w:before="240" w:after="240"/>
+              <w:pStyle w:val="Normal"/>
+              <w:spacing w:lineRule="auto" w:line="240" w:before="240" w:after="0"/>
               <w:rPr>
                 <w:rFonts w:ascii="Times New Roman" w:hAnsi="Times New Roman" w:cs="Times New Roman"/>
               </w:rPr>
             </w:pPr>
             <w:r>
               <w:rPr>
-                <w:rFonts w:ascii="Times New Roman" w:hAnsi="Times New Roman" w:cs="Times New Roman"/>
+                <w:rFonts w:cs="Times New Roman" w:ascii="Times New Roman" w:hAnsi="Times New Roman"/>
               </w:rPr>
               <w:t>Name of Guide Approved for the Project:</w:t>
             </w:r>
@@ -1150,23 +1332,24 @@
         </w:tc>
       </w:tr>
       <w:tr>
-        <w:trPr>
-          <w:jc w:val="center"/>
-        </w:trPr>
+        <w:trPr/>
         <w:tc>
           <w:tcPr>
             <w:tcW w:w="11196" w:type="dxa"/>
+            <w:tcBorders/>
+            <w:shd w:fill="auto" w:val="clear"/>
           </w:tcPr>
           <w:p>
             <w:pPr>
-              <w:spacing w:before="240" w:after="240"/>
+              <w:pStyle w:val="Normal"/>
+              <w:spacing w:lineRule="auto" w:line="240" w:before="240" w:after="0"/>
               <w:rPr>
                 <w:rFonts w:ascii="Times New Roman" w:hAnsi="Times New Roman" w:cs="Times New Roman"/>
               </w:rPr>
             </w:pPr>
             <w:r>
               <w:rPr>
-                <w:rFonts w:ascii="Times New Roman" w:hAnsi="Times New Roman" w:cs="Times New Roman"/>
+                <w:rFonts w:cs="Times New Roman" w:ascii="Times New Roman" w:hAnsi="Times New Roman"/>
               </w:rPr>
               <w:t>Name of Coordinator:</w:t>
             </w:r>
@@ -1174,23 +1357,24 @@
         </w:tc>
       </w:tr>
       <w:tr>
-        <w:trPr>
-          <w:jc w:val="center"/>
-        </w:trPr>
+        <w:trPr/>
         <w:tc>
           <w:tcPr>
             <w:tcW w:w="11196" w:type="dxa"/>
+            <w:tcBorders/>
+            <w:shd w:fill="auto" w:val="clear"/>
           </w:tcPr>
           <w:p>
             <w:pPr>
-              <w:spacing w:before="240" w:after="240"/>
+              <w:pStyle w:val="Normal"/>
+              <w:spacing w:lineRule="auto" w:line="240" w:before="240" w:after="0"/>
               <w:rPr>
                 <w:rFonts w:ascii="Times New Roman" w:hAnsi="Times New Roman" w:cs="Times New Roman"/>
               </w:rPr>
             </w:pPr>
             <w:r>
               <w:rPr>
-                <w:rFonts w:ascii="Times New Roman" w:hAnsi="Times New Roman" w:cs="Times New Roman"/>
+                <w:rFonts w:cs="Times New Roman" w:ascii="Times New Roman" w:hAnsi="Times New Roman"/>
               </w:rPr>
               <w:t>Signature of Coordinator:</w:t>
             </w:r>
@@ -1200,10 +1384,12 @@
     </w:tbl>
     <w:p>
       <w:pPr>
-        <w:spacing w:before="120" w:after="120" w:line="240" w:lineRule="auto"/>
+        <w:pStyle w:val="Normal"/>
+        <w:spacing w:lineRule="auto" w:line="240" w:before="120" w:after="120"/>
         <w:jc w:val="both"/>
         <w:rPr>
           <w:rFonts w:ascii="Times New Roman" w:hAnsi="Times New Roman" w:cs="Times New Roman"/>
+          <w:b/>
           <w:b/>
           <w:sz w:val="28"/>
           <w:szCs w:val="28"/>
@@ -1211,12 +1397,11 @@
       </w:pPr>
       <w:r>
         <w:rPr>
-          <w:rFonts w:ascii="Times New Roman" w:hAnsi="Times New Roman" w:cs="Times New Roman"/>
+          <w:rFonts w:cs="Times New Roman" w:ascii="Times New Roman" w:hAnsi="Times New Roman"/>
           <w:b/>
           <w:sz w:val="28"/>
           <w:szCs w:val="28"/>
         </w:rPr>
-        <w:lastRenderedPageBreak/>
         <w:t>Part B: Project Synopsis</w:t>
       </w:r>
     </w:p>
@@ -1227,8 +1412,7 @@
           <w:ilvl w:val="0"/>
           <w:numId w:val="2"/>
         </w:numPr>
-        <w:spacing w:before="120" w:after="120" w:line="240" w:lineRule="auto"/>
-        <w:contextualSpacing w:val="0"/>
+        <w:spacing w:lineRule="auto" w:line="240" w:before="120" w:after="120"/>
         <w:jc w:val="both"/>
         <w:rPr>
           <w:rFonts w:ascii="Times New Roman" w:hAnsi="Times New Roman" w:cs="Times New Roman"/>
@@ -1236,19 +1420,13 @@
       </w:pPr>
       <w:r>
         <w:rPr>
-          <w:rFonts w:ascii="Times New Roman" w:hAnsi="Times New Roman" w:cs="Times New Roman"/>
-        </w:rPr>
-        <w:t>Title of the Project</w:t>
-      </w:r>
-      <w:r>
-        <w:rPr>
-          <w:rFonts w:ascii="Times New Roman" w:hAnsi="Times New Roman" w:cs="Times New Roman"/>
-        </w:rPr>
-        <w:t xml:space="preserve">  : </w:t>
-      </w:r>
-      <w:r>
-        <w:rPr>
-          <w:rFonts w:ascii="Times New Roman" w:hAnsi="Times New Roman" w:cs="Times New Roman"/>
+          <w:rFonts w:cs="Times New Roman" w:ascii="Times New Roman" w:hAnsi="Times New Roman"/>
+        </w:rPr>
+        <w:t xml:space="preserve">Title of the Project  : </w:t>
+      </w:r>
+      <w:r>
+        <w:rPr>
+          <w:rFonts w:cs="Times New Roman" w:ascii="Times New Roman" w:hAnsi="Times New Roman"/>
           <w:b/>
         </w:rPr>
         <w:t>HOVER Games</w:t>
@@ -1261,31 +1439,57 @@
           <w:ilvl w:val="0"/>
           <w:numId w:val="2"/>
         </w:numPr>
-        <w:spacing w:before="120" w:after="120" w:line="240" w:lineRule="auto"/>
-        <w:contextualSpacing w:val="0"/>
+        <w:spacing w:lineRule="auto" w:line="240" w:before="120" w:after="120"/>
         <w:jc w:val="both"/>
-        <w:rPr>
-          <w:rFonts w:ascii="Times New Roman" w:hAnsi="Times New Roman" w:cs="Times New Roman"/>
-        </w:rPr>
-      </w:pPr>
-      <w:r>
-        <w:rPr>
-          <w:rFonts w:ascii="Times New Roman" w:hAnsi="Times New Roman" w:cs="Times New Roman"/>
-        </w:rPr>
-        <w:t>Abstract</w:t>
-      </w:r>
-      <w:r>
-        <w:rPr>
-          <w:rFonts w:ascii="Times New Roman" w:hAnsi="Times New Roman" w:cs="Times New Roman"/>
-        </w:rPr>
-        <w:t xml:space="preserve"> : </w:t>
-      </w:r>
-      <w:r>
-        <w:rPr>
-          <w:rFonts w:ascii="Times New Roman" w:hAnsi="Times New Roman" w:cs="Times New Roman"/>
-          <w:b/>
-        </w:rPr>
-        <w:t>A gesture controlled game website</w:t>
+        <w:rPr/>
+      </w:pPr>
+      <w:r>
+        <w:rPr>
+          <w:rFonts w:cs="Times New Roman" w:ascii="Times New Roman" w:hAnsi="Times New Roman"/>
+        </w:rPr>
+        <w:t xml:space="preserve">Abstract : </w:t>
+      </w:r>
+      <w:r>
+        <w:rPr>
+          <w:rFonts w:cs="Times New Roman" w:ascii="Times New Roman" w:hAnsi="Times New Roman"/>
+          <w:b/>
+        </w:rPr>
+        <w:t xml:space="preserve">A </w:t>
+      </w:r>
+      <w:r>
+        <w:rPr>
+          <w:rFonts w:cs="Times New Roman" w:ascii="Times New Roman" w:hAnsi="Times New Roman"/>
+          <w:b/>
+        </w:rPr>
+        <w:t xml:space="preserve">hand </w:t>
+      </w:r>
+      <w:r>
+        <w:rPr>
+          <w:rFonts w:cs="Times New Roman" w:ascii="Times New Roman" w:hAnsi="Times New Roman"/>
+          <w:b/>
+        </w:rPr>
+        <w:t>gesture controlled gam</w:t>
+      </w:r>
+      <w:r>
+        <w:rPr>
+          <w:rFonts w:cs="Times New Roman" w:ascii="Times New Roman" w:hAnsi="Times New Roman"/>
+          <w:b/>
+        </w:rPr>
+        <w:t>ing</w:t>
+      </w:r>
+      <w:r>
+        <w:rPr>
+          <w:rFonts w:cs="Times New Roman" w:ascii="Times New Roman" w:hAnsi="Times New Roman"/>
+          <w:b/>
+        </w:rPr>
+        <w:t xml:space="preserve"> web</w:t>
+      </w:r>
+      <w:r>
+        <w:rPr>
+          <w:rFonts w:cs="Times New Roman" w:ascii="Times New Roman" w:hAnsi="Times New Roman"/>
+          <w:b/>
+        </w:rPr>
+        <w:t>app</w:t>
       </w:r>
     </w:p>
     <w:p>
@@ -1295,8 +1499,7 @@
           <w:ilvl w:val="0"/>
           <w:numId w:val="2"/>
         </w:numPr>
-        <w:spacing w:before="120" w:after="120" w:line="240" w:lineRule="auto"/>
-        <w:contextualSpacing w:val="0"/>
+        <w:spacing w:lineRule="auto" w:line="240" w:before="120" w:after="120"/>
         <w:jc w:val="both"/>
         <w:rPr>
           <w:rFonts w:ascii="Times New Roman" w:hAnsi="Times New Roman" w:cs="Times New Roman"/>
@@ -1304,15 +1507,9 @@
       </w:pPr>
       <w:r>
         <w:rPr>
-          <w:rFonts w:ascii="Times New Roman" w:hAnsi="Times New Roman" w:cs="Times New Roman"/>
-        </w:rPr>
-        <w:t>Introduction</w:t>
-      </w:r>
-      <w:r>
-        <w:rPr>
-          <w:rFonts w:ascii="Times New Roman" w:hAnsi="Times New Roman" w:cs="Times New Roman"/>
-        </w:rPr>
-        <w:t xml:space="preserve"> : </w:t>
+          <w:rFonts w:cs="Times New Roman" w:ascii="Times New Roman" w:hAnsi="Times New Roman"/>
+        </w:rPr>
+        <w:t xml:space="preserve">Introduction : </w:t>
       </w:r>
       <w:bookmarkStart w:id="0" w:name="_GoBack"/>
       <w:bookmarkEnd w:id="0"/>
@@ -1324,8 +1521,7 @@
           <w:ilvl w:val="0"/>
           <w:numId w:val="2"/>
         </w:numPr>
-        <w:spacing w:before="120" w:after="120" w:line="240" w:lineRule="auto"/>
-        <w:contextualSpacing w:val="0"/>
+        <w:spacing w:lineRule="auto" w:line="240" w:before="120" w:after="120"/>
         <w:jc w:val="both"/>
         <w:rPr>
           <w:rFonts w:ascii="Times New Roman" w:hAnsi="Times New Roman" w:cs="Times New Roman"/>
@@ -1333,15 +1529,9 @@
       </w:pPr>
       <w:r>
         <w:rPr>
-          <w:rFonts w:ascii="Times New Roman" w:hAnsi="Times New Roman" w:cs="Times New Roman"/>
-        </w:rPr>
-        <w:t>Review of Existing Literature</w:t>
-      </w:r>
-      <w:r>
-        <w:rPr>
-          <w:rFonts w:ascii="Times New Roman" w:hAnsi="Times New Roman" w:cs="Times New Roman"/>
-        </w:rPr>
-        <w:t xml:space="preserve"> : </w:t>
+          <w:rFonts w:cs="Times New Roman" w:ascii="Times New Roman" w:hAnsi="Times New Roman"/>
+        </w:rPr>
+        <w:t xml:space="preserve">Review of Existing Literature : </w:t>
       </w:r>
     </w:p>
     <w:p>
@@ -1351,24 +1541,23 @@
           <w:ilvl w:val="0"/>
           <w:numId w:val="2"/>
         </w:numPr>
-        <w:spacing w:before="120" w:after="120" w:line="240" w:lineRule="auto"/>
-        <w:contextualSpacing w:val="0"/>
+        <w:spacing w:lineRule="auto" w:line="240" w:before="120" w:after="120"/>
         <w:jc w:val="both"/>
-        <w:rPr>
-          <w:rFonts w:ascii="Times New Roman" w:hAnsi="Times New Roman" w:cs="Times New Roman"/>
-        </w:rPr>
-      </w:pPr>
-      <w:r>
-        <w:rPr>
-          <w:rFonts w:ascii="Times New Roman" w:hAnsi="Times New Roman" w:cs="Times New Roman"/>
-        </w:rPr>
-        <w:t>Objective</w:t>
-      </w:r>
-      <w:r>
-        <w:rPr>
-          <w:rFonts w:ascii="Times New Roman" w:hAnsi="Times New Roman" w:cs="Times New Roman"/>
-        </w:rPr>
-        <w:t xml:space="preserve"> : </w:t>
+        <w:rPr/>
+      </w:pPr>
+      <w:r>
+        <w:rPr>
+          <w:rFonts w:cs="Times New Roman" w:ascii="Times New Roman" w:hAnsi="Times New Roman"/>
+        </w:rPr>
+        <w:t xml:space="preserve">Objective : </w:t>
+      </w:r>
+      <w:r>
+        <w:rPr>
+          <w:rFonts w:cs="Times New Roman" w:ascii="Times New Roman" w:hAnsi="Times New Roman"/>
+          <w:b/>
+          <w:bCs/>
+        </w:rPr>
+        <w:t>to make some indi games a tad bit more interactive.</w:t>
       </w:r>
     </w:p>
     <w:p>
@@ -1378,8 +1567,7 @@
           <w:ilvl w:val="0"/>
           <w:numId w:val="2"/>
         </w:numPr>
-        <w:spacing w:before="120" w:after="120" w:line="240" w:lineRule="auto"/>
-        <w:contextualSpacing w:val="0"/>
+        <w:spacing w:lineRule="auto" w:line="240" w:before="120" w:after="120"/>
         <w:jc w:val="both"/>
         <w:rPr>
           <w:rFonts w:ascii="Times New Roman" w:hAnsi="Times New Roman" w:cs="Times New Roman"/>
@@ -1387,15 +1575,9 @@
       </w:pPr>
       <w:r>
         <w:rPr>
-          <w:rFonts w:ascii="Times New Roman" w:hAnsi="Times New Roman" w:cs="Times New Roman"/>
-        </w:rPr>
-        <w:t>Methodology</w:t>
-      </w:r>
-      <w:r>
-        <w:rPr>
-          <w:rFonts w:ascii="Times New Roman" w:hAnsi="Times New Roman" w:cs="Times New Roman"/>
-        </w:rPr>
-        <w:t xml:space="preserve"> : </w:t>
+          <w:rFonts w:cs="Times New Roman" w:ascii="Times New Roman" w:hAnsi="Times New Roman"/>
+        </w:rPr>
+        <w:t xml:space="preserve">Methodology : </w:t>
       </w:r>
     </w:p>
     <w:p>
@@ -1405,24 +1587,23 @@
           <w:ilvl w:val="0"/>
           <w:numId w:val="2"/>
         </w:numPr>
-        <w:spacing w:before="120" w:after="120" w:line="240" w:lineRule="auto"/>
-        <w:contextualSpacing w:val="0"/>
+        <w:spacing w:lineRule="auto" w:line="240" w:before="120" w:after="120"/>
         <w:jc w:val="both"/>
-        <w:rPr>
-          <w:rFonts w:ascii="Times New Roman" w:hAnsi="Times New Roman" w:cs="Times New Roman"/>
-        </w:rPr>
-      </w:pPr>
-      <w:r>
-        <w:rPr>
-          <w:rFonts w:ascii="Times New Roman" w:hAnsi="Times New Roman" w:cs="Times New Roman"/>
-        </w:rPr>
-        <w:t>Expected Outcomes</w:t>
-      </w:r>
-      <w:r>
-        <w:rPr>
-          <w:rFonts w:ascii="Times New Roman" w:hAnsi="Times New Roman" w:cs="Times New Roman"/>
-        </w:rPr>
-        <w:t xml:space="preserve"> : </w:t>
+        <w:rPr/>
+      </w:pPr>
+      <w:r>
+        <w:rPr>
+          <w:rFonts w:cs="Times New Roman" w:ascii="Times New Roman" w:hAnsi="Times New Roman"/>
+        </w:rPr>
+        <w:t xml:space="preserve">Expected Outcomes : </w:t>
+      </w:r>
+      <w:r>
+        <w:rPr>
+          <w:rFonts w:cs="Times New Roman" w:ascii="Times New Roman" w:hAnsi="Times New Roman"/>
+          <w:b/>
+          <w:bCs/>
+        </w:rPr>
+        <w:t>users / gamer will get satisfaction of playing games using a more intuitive and interactive manner as opposed to pressing keys on a hardware device.they may very will experience more joy.</w:t>
       </w:r>
     </w:p>
     <w:p>
@@ -1432,32 +1613,28 @@
           <w:ilvl w:val="0"/>
           <w:numId w:val="2"/>
         </w:numPr>
-        <w:spacing w:before="120" w:after="120" w:line="240" w:lineRule="auto"/>
-        <w:contextualSpacing w:val="0"/>
+        <w:spacing w:lineRule="auto" w:line="240" w:before="120" w:after="120"/>
         <w:jc w:val="both"/>
-        <w:rPr>
-          <w:rFonts w:ascii="Times New Roman" w:hAnsi="Times New Roman" w:cs="Times New Roman"/>
-          <w:b/>
-        </w:rPr>
-      </w:pPr>
-      <w:r>
-        <w:rPr>
-          <w:rFonts w:ascii="Times New Roman" w:hAnsi="Times New Roman" w:cs="Times New Roman"/>
-        </w:rPr>
-        <w:t>Targeted Audience</w:t>
-      </w:r>
-      <w:r>
-        <w:rPr>
-          <w:rFonts w:ascii="Times New Roman" w:hAnsi="Times New Roman" w:cs="Times New Roman"/>
-        </w:rPr>
-        <w:t xml:space="preserve"> : </w:t>
-      </w:r>
-      <w:r>
-        <w:rPr>
-          <w:rFonts w:ascii="Times New Roman" w:hAnsi="Times New Roman" w:cs="Times New Roman"/>
-          <w:b/>
-        </w:rPr>
-        <w:t>Gamers who are bored of the traditional joystick and keyboard-mouse gaming</w:t>
+        <w:rPr/>
+      </w:pPr>
+      <w:r>
+        <w:rPr>
+          <w:rFonts w:cs="Times New Roman" w:ascii="Times New Roman" w:hAnsi="Times New Roman"/>
+        </w:rPr>
+        <w:t xml:space="preserve">Targeted Audience : </w:t>
+      </w:r>
+      <w:r>
+        <w:rPr>
+          <w:rFonts w:cs="Times New Roman" w:ascii="Times New Roman" w:hAnsi="Times New Roman"/>
+        </w:rPr>
+        <w:t>Gamer</w:t>
+      </w:r>
+      <w:r>
+        <w:rPr>
+          <w:rFonts w:cs="Times New Roman" w:ascii="Times New Roman" w:hAnsi="Times New Roman"/>
+          <w:b/>
+        </w:rPr>
+        <w:t xml:space="preserve"> who are bored of the traditional joystick and keyboard-mouse gaming</w:t>
       </w:r>
     </w:p>
     <w:p>
@@ -1467,76 +1644,116 @@
           <w:ilvl w:val="0"/>
           <w:numId w:val="2"/>
         </w:numPr>
-        <w:spacing w:before="120" w:after="120" w:line="240" w:lineRule="auto"/>
-        <w:contextualSpacing w:val="0"/>
-        <w:jc w:val="both"/>
-        <w:rPr>
-          <w:rFonts w:ascii="Times New Roman" w:hAnsi="Times New Roman" w:cs="Times New Roman"/>
-        </w:rPr>
-      </w:pPr>
-      <w:r>
-        <w:rPr>
-          <w:rFonts w:ascii="Times New Roman" w:hAnsi="Times New Roman" w:cs="Times New Roman"/>
-        </w:rPr>
-        <w:t>References</w:t>
-      </w:r>
-      <w:r>
-        <w:rPr>
-          <w:rFonts w:ascii="Times New Roman" w:hAnsi="Times New Roman" w:cs="Times New Roman"/>
-        </w:rPr>
-        <w:t xml:space="preserve"> : </w:t>
+        <w:spacing w:lineRule="auto" w:line="240" w:before="120" w:after="120"/>
+        <w:jc w:val="left"/>
+        <w:rPr/>
+      </w:pPr>
+      <w:r>
+        <w:rPr>
+          <w:rFonts w:cs="Times New Roman" w:ascii="Times New Roman" w:hAnsi="Times New Roman"/>
+        </w:rPr>
+        <w:t xml:space="preserve">References: </w:t>
+      </w:r>
+      <w:r>
+        <w:rPr>
+          <w:rFonts w:cs="Times New Roman" w:ascii="Times New Roman" w:hAnsi="Times New Roman"/>
+          <w:b/>
+          <w:bCs/>
+        </w:rPr>
+        <w:t>( https://scholar.google.co.in/scholar?q=hand+gesture+recognition+research+papers&amp;hl=en&amp;as_sdt=0&amp;as_vis=1&amp;oi=scholart)  esslink pe thod apadh raha me aabhi</w:t>
       </w:r>
     </w:p>
     <w:p>
       <w:pPr>
+        <w:pStyle w:val="Normal"/>
+        <w:jc w:val="left"/>
         <w:rPr>
           <w:rFonts w:ascii="Times New Roman" w:hAnsi="Times New Roman" w:cs="Times New Roman"/>
         </w:rPr>
       </w:pPr>
       <w:r>
         <w:rPr>
-          <w:rFonts w:ascii="Times New Roman" w:hAnsi="Times New Roman" w:cs="Times New Roman"/>
-        </w:rPr>
-        <w:br w:type="page"/>
+          <w:rFonts w:cs="Times New Roman" w:ascii="Times New Roman" w:hAnsi="Times New Roman"/>
+        </w:rPr>
       </w:r>
     </w:p>
     <w:p>
       <w:pPr>
-        <w:spacing w:before="120" w:after="120" w:line="240" w:lineRule="auto"/>
+        <w:pStyle w:val="Normal"/>
+        <w:spacing w:lineRule="auto" w:line="240" w:before="120" w:after="120"/>
         <w:jc w:val="both"/>
         <w:rPr>
           <w:rFonts w:ascii="Times New Roman" w:hAnsi="Times New Roman" w:cs="Times New Roman"/>
-        </w:rPr>
-      </w:pPr>
+          <w:b/>
+          <w:b/>
+          <w:sz w:val="28"/>
+          <w:szCs w:val="28"/>
+        </w:rPr>
+      </w:pPr>
+      <w:r>
+        <w:rPr/>
+      </w:r>
+      <w:r>
+        <w:br w:type="page"/>
+      </w:r>
     </w:p>
     <w:p>
       <w:pPr>
-        <w:spacing w:before="120" w:after="120" w:line="240" w:lineRule="auto"/>
+        <w:pStyle w:val="Normal"/>
+        <w:spacing w:lineRule="auto" w:line="240" w:before="120" w:after="120"/>
         <w:jc w:val="both"/>
-        <w:rPr>
-          <w:rFonts w:ascii="Times New Roman" w:hAnsi="Times New Roman" w:cs="Times New Roman"/>
+        <w:rPr/>
+      </w:pPr>
+      <w:r>
+        <w:rPr>
+          <w:rFonts w:cs="Times New Roman" w:ascii="Times New Roman" w:hAnsi="Times New Roman"/>
           <w:b/>
           <w:sz w:val="28"/>
           <w:szCs w:val="28"/>
         </w:rPr>
-      </w:pPr>
-      <w:r>
-        <w:rPr>
-          <w:rFonts w:ascii="Times New Roman" w:hAnsi="Times New Roman" w:cs="Times New Roman"/>
-          <w:b/>
-          <w:sz w:val="28"/>
-          <w:szCs w:val="28"/>
-        </w:rPr>
         <w:t>Part C: Details of Technologies (Use Number Format)</w:t>
       </w:r>
     </w:p>
     <w:p>
       <w:pPr>
+        <w:pStyle w:val="Normal"/>
         <w:rPr>
           <w:rFonts w:ascii="Times New Roman" w:hAnsi="Times New Roman" w:cs="Times New Roman"/>
           <w:b/>
-        </w:rPr>
-      </w:pPr>
+          <w:b/>
+        </w:rPr>
+      </w:pPr>
+      <w:r>
+        <w:rPr>
+          <w:rFonts w:cs="Times New Roman" w:ascii="Times New Roman" w:hAnsi="Times New Roman"/>
+          <w:b/>
+        </w:rPr>
+      </w:r>
+    </w:p>
+    <w:p>
+      <w:pPr>
+        <w:pStyle w:val="ListParagraph"/>
+        <w:numPr>
+          <w:ilvl w:val="0"/>
+          <w:numId w:val="3"/>
+        </w:numPr>
+        <w:rPr>
+          <w:rFonts w:ascii="Times New Roman" w:hAnsi="Times New Roman" w:cs="Times New Roman"/>
+          <w:b/>
+          <w:b/>
+          <w:sz w:val="24"/>
+          <w:szCs w:val="24"/>
+        </w:rPr>
+      </w:pPr>
+      <w:r>
+        <w:rPr>
+          <w:rFonts w:cs="Times New Roman" w:ascii="Times New Roman" w:hAnsi="Times New Roman"/>
+          <w:b/>
+          <w:sz w:val="24"/>
+          <w:szCs w:val="24"/>
+        </w:rPr>
+        <w:t>Programming Languages</w:t>
+      </w:r>
     </w:p>
     <w:p>
       <w:pPr>
@@ -1547,30 +1764,6 @@
         </w:numPr>
         <w:rPr>
           <w:rFonts w:ascii="Times New Roman" w:hAnsi="Times New Roman" w:cs="Times New Roman"/>
-          <w:b/>
-          <w:sz w:val="24"/>
-          <w:szCs w:val="24"/>
-        </w:rPr>
-      </w:pPr>
-      <w:r>
-        <w:rPr>
-          <w:rFonts w:ascii="Times New Roman" w:hAnsi="Times New Roman" w:cs="Times New Roman"/>
-          <w:b/>
-          <w:sz w:val="24"/>
-          <w:szCs w:val="24"/>
-        </w:rPr>
-        <w:t>Programming Languages</w:t>
-      </w:r>
-    </w:p>
-    <w:p>
-      <w:pPr>
-        <w:pStyle w:val="ListParagraph"/>
-        <w:numPr>
-          <w:ilvl w:val="0"/>
-          <w:numId w:val="5"/>
-        </w:numPr>
-        <w:rPr>
-          <w:rFonts w:ascii="Times New Roman" w:hAnsi="Times New Roman" w:cs="Times New Roman"/>
           <w:sz w:val="24"/>
           <w:szCs w:val="24"/>
           <w:u w:val="single"/>
@@ -1578,163 +1771,12 @@
       </w:pPr>
       <w:r>
         <w:rPr>
-          <w:rFonts w:ascii="Times New Roman" w:hAnsi="Times New Roman" w:cs="Times New Roman"/>
+          <w:rFonts w:cs="Times New Roman" w:ascii="Times New Roman" w:hAnsi="Times New Roman"/>
           <w:sz w:val="24"/>
           <w:szCs w:val="24"/>
           <w:u w:val="single"/>
         </w:rPr>
         <w:t>HTML5</w:t>
-      </w:r>
-    </w:p>
-    <w:p>
-      <w:pPr>
-        <w:pStyle w:val="ListParagraph"/>
-        <w:numPr>
-          <w:ilvl w:val="0"/>
-          <w:numId w:val="5"/>
-        </w:numPr>
-        <w:rPr>
-          <w:rFonts w:ascii="Times New Roman" w:hAnsi="Times New Roman" w:cs="Times New Roman"/>
-          <w:sz w:val="24"/>
-          <w:szCs w:val="24"/>
-          <w:u w:val="single"/>
-        </w:rPr>
-      </w:pPr>
-      <w:r>
-        <w:rPr>
-          <w:rFonts w:ascii="Times New Roman" w:hAnsi="Times New Roman" w:cs="Times New Roman"/>
-          <w:sz w:val="24"/>
-          <w:szCs w:val="24"/>
-          <w:u w:val="single"/>
-        </w:rPr>
-        <w:t>CSS3</w:t>
-      </w:r>
-    </w:p>
-    <w:p>
-      <w:pPr>
-        <w:pStyle w:val="ListParagraph"/>
-        <w:numPr>
-          <w:ilvl w:val="0"/>
-          <w:numId w:val="5"/>
-        </w:numPr>
-        <w:rPr>
-          <w:rFonts w:ascii="Times New Roman" w:hAnsi="Times New Roman" w:cs="Times New Roman"/>
-          <w:sz w:val="24"/>
-          <w:szCs w:val="24"/>
-          <w:u w:val="single"/>
-        </w:rPr>
-      </w:pPr>
-      <w:r>
-        <w:rPr>
-          <w:rFonts w:ascii="Times New Roman" w:hAnsi="Times New Roman" w:cs="Times New Roman"/>
-          <w:sz w:val="24"/>
-          <w:szCs w:val="24"/>
-          <w:u w:val="single"/>
-        </w:rPr>
-        <w:t>JavaScript</w:t>
-      </w:r>
-      <w:r>
-        <w:rPr>
-          <w:rFonts w:ascii="Times New Roman" w:hAnsi="Times New Roman" w:cs="Times New Roman"/>
-          <w:sz w:val="24"/>
-          <w:szCs w:val="24"/>
-        </w:rPr>
-        <w:t xml:space="preserve"> (</w:t>
-      </w:r>
-      <w:r>
-        <w:rPr>
-          <w:rFonts w:ascii="Times New Roman" w:hAnsi="Times New Roman" w:cs="Times New Roman"/>
-          <w:i/>
-          <w:sz w:val="24"/>
-          <w:szCs w:val="24"/>
-        </w:rPr>
-        <w:t>E</w:t>
-      </w:r>
-      <w:r>
-        <w:rPr>
-          <w:rFonts w:ascii="Times New Roman" w:hAnsi="Times New Roman" w:cs="Times New Roman"/>
-          <w:i/>
-          <w:sz w:val="24"/>
-          <w:szCs w:val="24"/>
-        </w:rPr>
-        <w:t>S</w:t>
-      </w:r>
-      <w:r>
-        <w:rPr>
-          <w:rFonts w:ascii="Times New Roman" w:hAnsi="Times New Roman" w:cs="Times New Roman"/>
-          <w:i/>
-          <w:sz w:val="24"/>
-          <w:szCs w:val="24"/>
-        </w:rPr>
-        <w:t>8</w:t>
-      </w:r>
-      <w:r>
-        <w:rPr>
-          <w:rFonts w:ascii="Times New Roman" w:hAnsi="Times New Roman" w:cs="Times New Roman"/>
-          <w:sz w:val="24"/>
-          <w:szCs w:val="24"/>
-        </w:rPr>
-        <w:t>)</w:t>
-      </w:r>
-    </w:p>
-    <w:p>
-      <w:pPr>
-        <w:pStyle w:val="ListParagraph"/>
-        <w:numPr>
-          <w:ilvl w:val="0"/>
-          <w:numId w:val="5"/>
-        </w:numPr>
-        <w:rPr>
-          <w:rFonts w:ascii="Times New Roman" w:hAnsi="Times New Roman" w:cs="Times New Roman"/>
-          <w:sz w:val="24"/>
-          <w:szCs w:val="24"/>
-          <w:u w:val="single"/>
-        </w:rPr>
-      </w:pPr>
-      <w:r>
-        <w:rPr>
-          <w:rFonts w:ascii="Times New Roman" w:hAnsi="Times New Roman" w:cs="Times New Roman"/>
-          <w:sz w:val="24"/>
-          <w:szCs w:val="24"/>
-          <w:u w:val="single"/>
-        </w:rPr>
-        <w:t>Python</w:t>
-      </w:r>
-      <w:r>
-        <w:rPr>
-          <w:rFonts w:ascii="Times New Roman" w:hAnsi="Times New Roman" w:cs="Times New Roman"/>
-          <w:sz w:val="24"/>
-          <w:szCs w:val="24"/>
-        </w:rPr>
-        <w:t xml:space="preserve"> </w:t>
-      </w:r>
-      <w:r>
-        <w:rPr>
-          <w:rFonts w:ascii="Times New Roman" w:hAnsi="Times New Roman" w:cs="Times New Roman"/>
-          <w:i/>
-          <w:sz w:val="24"/>
-          <w:szCs w:val="24"/>
-        </w:rPr>
-        <w:t>3.72</w:t>
-      </w:r>
-    </w:p>
-    <w:p>
-      <w:pPr>
-        <w:pStyle w:val="ListParagraph"/>
-        <w:ind w:left="1440"/>
-        <w:rPr>
-          <w:rFonts w:ascii="Times New Roman" w:hAnsi="Times New Roman" w:cs="Times New Roman"/>
-          <w:sz w:val="24"/>
-          <w:szCs w:val="24"/>
-        </w:rPr>
-      </w:pPr>
-      <w:r>
-        <w:rPr>
-          <w:rFonts w:ascii="Times New Roman" w:hAnsi="Times New Roman" w:cs="Times New Roman"/>
-          <w:sz w:val="24"/>
-          <w:szCs w:val="24"/>
-        </w:rPr>
-        <w:t xml:space="preserve"> </w:t>
       </w:r>
     </w:p>
     <w:p>
@@ -1746,30 +1788,6 @@
         </w:numPr>
         <w:rPr>
           <w:rFonts w:ascii="Times New Roman" w:hAnsi="Times New Roman" w:cs="Times New Roman"/>
-          <w:b/>
-          <w:sz w:val="24"/>
-          <w:szCs w:val="24"/>
-        </w:rPr>
-      </w:pPr>
-      <w:r>
-        <w:rPr>
-          <w:rFonts w:ascii="Times New Roman" w:hAnsi="Times New Roman" w:cs="Times New Roman"/>
-          <w:b/>
-          <w:sz w:val="24"/>
-          <w:szCs w:val="24"/>
-        </w:rPr>
-        <w:t>Front-End Libraries</w:t>
-      </w:r>
-    </w:p>
-    <w:p>
-      <w:pPr>
-        <w:pStyle w:val="ListParagraph"/>
-        <w:numPr>
-          <w:ilvl w:val="1"/>
-          <w:numId w:val="4"/>
-        </w:numPr>
-        <w:rPr>
-          <w:rFonts w:ascii="Times New Roman" w:hAnsi="Times New Roman" w:cs="Times New Roman"/>
           <w:sz w:val="24"/>
           <w:szCs w:val="24"/>
           <w:u w:val="single"/>
@@ -1777,49 +1795,13 @@
       </w:pPr>
       <w:r>
         <w:rPr>
-          <w:rFonts w:ascii="Times New Roman" w:hAnsi="Times New Roman" w:cs="Times New Roman"/>
+          <w:rFonts w:cs="Times New Roman" w:ascii="Times New Roman" w:hAnsi="Times New Roman"/>
           <w:sz w:val="24"/>
           <w:szCs w:val="24"/>
           <w:u w:val="single"/>
         </w:rPr>
-        <w:t>React.JS</w:t>
-      </w:r>
-      <w:r>
-        <w:rPr>
-          <w:rFonts w:ascii="Times New Roman" w:hAnsi="Times New Roman" w:cs="Times New Roman"/>
-          <w:sz w:val="24"/>
-          <w:szCs w:val="24"/>
-        </w:rPr>
-        <w:t xml:space="preserve"> (</w:t>
-      </w:r>
-      <w:r>
-        <w:rPr>
-          <w:rFonts w:ascii="Times New Roman" w:hAnsi="Times New Roman" w:cs="Times New Roman"/>
-          <w:i/>
-          <w:sz w:val="24"/>
-          <w:szCs w:val="24"/>
-        </w:rPr>
-        <w:t>16.8</w:t>
-      </w:r>
-      <w:r>
-        <w:rPr>
-          <w:rFonts w:ascii="Times New Roman" w:hAnsi="Times New Roman" w:cs="Times New Roman"/>
-          <w:sz w:val="24"/>
-          <w:szCs w:val="24"/>
-        </w:rPr>
-        <w:t>)</w:t>
-      </w:r>
-    </w:p>
-    <w:p>
-      <w:pPr>
-        <w:pStyle w:val="ListParagraph"/>
-        <w:ind w:left="1440"/>
-        <w:rPr>
-          <w:rFonts w:ascii="Times New Roman" w:hAnsi="Times New Roman" w:cs="Times New Roman"/>
-          <w:sz w:val="24"/>
-          <w:szCs w:val="24"/>
-        </w:rPr>
-      </w:pPr>
+        <w:t>CSS3</w:t>
+      </w:r>
     </w:p>
     <w:p>
       <w:pPr>
@@ -1830,30 +1812,6 @@
         </w:numPr>
         <w:rPr>
           <w:rFonts w:ascii="Times New Roman" w:hAnsi="Times New Roman" w:cs="Times New Roman"/>
-          <w:b/>
-          <w:sz w:val="24"/>
-          <w:szCs w:val="24"/>
-        </w:rPr>
-      </w:pPr>
-      <w:r>
-        <w:rPr>
-          <w:rFonts w:ascii="Times New Roman" w:hAnsi="Times New Roman" w:cs="Times New Roman"/>
-          <w:b/>
-          <w:sz w:val="24"/>
-          <w:szCs w:val="24"/>
-        </w:rPr>
-        <w:t>Back-End Framework</w:t>
-      </w:r>
-    </w:p>
-    <w:p>
-      <w:pPr>
-        <w:pStyle w:val="ListParagraph"/>
-        <w:numPr>
-          <w:ilvl w:val="1"/>
-          <w:numId w:val="4"/>
-        </w:numPr>
-        <w:rPr>
-          <w:rFonts w:ascii="Times New Roman" w:hAnsi="Times New Roman" w:cs="Times New Roman"/>
           <w:sz w:val="24"/>
           <w:szCs w:val="24"/>
           <w:u w:val="single"/>
@@ -1861,16 +1819,16 @@
       </w:pPr>
       <w:r>
         <w:rPr>
-          <w:rFonts w:ascii="Times New Roman" w:hAnsi="Times New Roman" w:cs="Times New Roman"/>
+          <w:rFonts w:cs="Times New Roman" w:ascii="Times New Roman" w:hAnsi="Times New Roman"/>
           <w:sz w:val="24"/>
           <w:szCs w:val="24"/>
           <w:u w:val="single"/>
         </w:rPr>
-        <w:t>Flask</w:t>
-      </w:r>
-      <w:r>
-        <w:rPr>
-          <w:rFonts w:ascii="Times New Roman" w:hAnsi="Times New Roman" w:cs="Times New Roman"/>
+        <w:t>JavaScript</w:t>
+      </w:r>
+      <w:r>
+        <w:rPr>
+          <w:rFonts w:cs="Times New Roman" w:ascii="Times New Roman" w:hAnsi="Times New Roman"/>
           <w:sz w:val="24"/>
           <w:szCs w:val="24"/>
         </w:rPr>
@@ -1878,32 +1836,21 @@
       </w:r>
       <w:r>
         <w:rPr>
-          <w:rFonts w:ascii="Times New Roman" w:hAnsi="Times New Roman" w:cs="Times New Roman"/>
+          <w:rFonts w:cs="Times New Roman" w:ascii="Times New Roman" w:hAnsi="Times New Roman"/>
           <w:i/>
           <w:sz w:val="24"/>
           <w:szCs w:val="24"/>
         </w:rPr>
-        <w:t>1.0.2</w:t>
-      </w:r>
-      <w:r>
-        <w:rPr>
-          <w:rFonts w:ascii="Times New Roman" w:hAnsi="Times New Roman" w:cs="Times New Roman"/>
+        <w:t>ES8</w:t>
+      </w:r>
+      <w:r>
+        <w:rPr>
+          <w:rFonts w:cs="Times New Roman" w:ascii="Times New Roman" w:hAnsi="Times New Roman"/>
           <w:sz w:val="24"/>
           <w:szCs w:val="24"/>
         </w:rPr>
         <w:t>)</w:t>
       </w:r>
-    </w:p>
-    <w:p>
-      <w:pPr>
-        <w:pStyle w:val="ListParagraph"/>
-        <w:ind w:left="1440"/>
-        <w:rPr>
-          <w:rFonts w:ascii="Times New Roman" w:hAnsi="Times New Roman" w:cs="Times New Roman"/>
-          <w:sz w:val="24"/>
-          <w:szCs w:val="24"/>
-        </w:rPr>
-      </w:pPr>
     </w:p>
     <w:p>
       <w:pPr>
@@ -1914,19 +1861,80 @@
         </w:numPr>
         <w:rPr>
           <w:rFonts w:ascii="Times New Roman" w:hAnsi="Times New Roman" w:cs="Times New Roman"/>
-          <w:b/>
-          <w:sz w:val="24"/>
-          <w:szCs w:val="24"/>
-        </w:rPr>
-      </w:pPr>
-      <w:r>
+          <w:sz w:val="24"/>
+          <w:szCs w:val="24"/>
+          <w:u w:val="single"/>
+        </w:rPr>
+      </w:pPr>
+      <w:r>
+        <w:rPr>
+          <w:rFonts w:cs="Times New Roman" w:ascii="Times New Roman" w:hAnsi="Times New Roman"/>
+          <w:sz w:val="24"/>
+          <w:szCs w:val="24"/>
+          <w:u w:val="single"/>
+        </w:rPr>
+        <w:t>Python</w:t>
+      </w:r>
+      <w:r>
+        <w:rPr>
+          <w:rFonts w:cs="Times New Roman" w:ascii="Times New Roman" w:hAnsi="Times New Roman"/>
+          <w:sz w:val="24"/>
+          <w:szCs w:val="24"/>
+        </w:rPr>
+        <w:t xml:space="preserve"> </w:t>
+      </w:r>
+      <w:r>
+        <w:rPr>
+          <w:rFonts w:cs="Times New Roman" w:ascii="Times New Roman" w:hAnsi="Times New Roman"/>
+          <w:i/>
+          <w:sz w:val="24"/>
+          <w:szCs w:val="24"/>
+        </w:rPr>
+        <w:t>3.7.2</w:t>
+      </w:r>
+    </w:p>
+    <w:p>
+      <w:pPr>
+        <w:pStyle w:val="ListParagraph"/>
+        <w:ind w:left="1440" w:hanging="0"/>
         <w:rPr>
           <w:rFonts w:ascii="Times New Roman" w:hAnsi="Times New Roman" w:cs="Times New Roman"/>
-          <w:b/>
-          <w:sz w:val="24"/>
-          <w:szCs w:val="24"/>
-        </w:rPr>
-        <w:t>Database Management System</w:t>
+          <w:sz w:val="24"/>
+          <w:szCs w:val="24"/>
+        </w:rPr>
+      </w:pPr>
+      <w:r>
+        <w:rPr>
+          <w:rFonts w:cs="Times New Roman" w:ascii="Times New Roman" w:hAnsi="Times New Roman"/>
+          <w:sz w:val="24"/>
+          <w:szCs w:val="24"/>
+        </w:rPr>
+        <w:t xml:space="preserve"> </w:t>
+      </w:r>
+    </w:p>
+    <w:p>
+      <w:pPr>
+        <w:pStyle w:val="ListParagraph"/>
+        <w:numPr>
+          <w:ilvl w:val="0"/>
+          <w:numId w:val="3"/>
+        </w:numPr>
+        <w:rPr>
+          <w:rFonts w:ascii="Times New Roman" w:hAnsi="Times New Roman" w:cs="Times New Roman"/>
+          <w:b/>
+          <w:b/>
+          <w:sz w:val="24"/>
+          <w:szCs w:val="24"/>
+        </w:rPr>
+      </w:pPr>
+      <w:r>
+        <w:rPr>
+          <w:rFonts w:cs="Times New Roman" w:ascii="Times New Roman" w:hAnsi="Times New Roman"/>
+          <w:b/>
+          <w:sz w:val="24"/>
+          <w:szCs w:val="24"/>
+        </w:rPr>
+        <w:t>Front-End Libraries</w:t>
       </w:r>
     </w:p>
     <w:p>
@@ -1934,7 +1942,7 @@
         <w:pStyle w:val="ListParagraph"/>
         <w:numPr>
           <w:ilvl w:val="1"/>
-          <w:numId w:val="4"/>
+          <w:numId w:val="3"/>
         </w:numPr>
         <w:rPr>
           <w:rFonts w:ascii="Times New Roman" w:hAnsi="Times New Roman" w:cs="Times New Roman"/>
@@ -1945,16 +1953,16 @@
       </w:pPr>
       <w:r>
         <w:rPr>
-          <w:rFonts w:ascii="Times New Roman" w:hAnsi="Times New Roman" w:cs="Times New Roman"/>
+          <w:rFonts w:cs="Times New Roman" w:ascii="Times New Roman" w:hAnsi="Times New Roman"/>
           <w:sz w:val="24"/>
           <w:szCs w:val="24"/>
           <w:u w:val="single"/>
         </w:rPr>
-        <w:t>MongoDB</w:t>
-      </w:r>
-      <w:r>
-        <w:rPr>
-          <w:rFonts w:ascii="Times New Roman" w:hAnsi="Times New Roman" w:cs="Times New Roman"/>
+        <w:t>React.JS</w:t>
+      </w:r>
+      <w:r>
+        <w:rPr>
+          <w:rFonts w:cs="Times New Roman" w:ascii="Times New Roman" w:hAnsi="Times New Roman"/>
           <w:sz w:val="24"/>
           <w:szCs w:val="24"/>
         </w:rPr>
@@ -1962,16 +1970,16 @@
       </w:r>
       <w:r>
         <w:rPr>
-          <w:rFonts w:ascii="Times New Roman" w:hAnsi="Times New Roman" w:cs="Times New Roman"/>
+          <w:rFonts w:cs="Times New Roman" w:ascii="Times New Roman" w:hAnsi="Times New Roman"/>
           <w:i/>
           <w:sz w:val="24"/>
           <w:szCs w:val="24"/>
         </w:rPr>
-        <w:t>4.0</w:t>
-      </w:r>
-      <w:r>
-        <w:rPr>
-          <w:rFonts w:ascii="Times New Roman" w:hAnsi="Times New Roman" w:cs="Times New Roman"/>
+        <w:t>16.8</w:t>
+      </w:r>
+      <w:r>
+        <w:rPr>
+          <w:rFonts w:cs="Times New Roman" w:ascii="Times New Roman" w:hAnsi="Times New Roman"/>
           <w:sz w:val="24"/>
           <w:szCs w:val="24"/>
         </w:rPr>
@@ -1981,54 +1989,44 @@
     <w:p>
       <w:pPr>
         <w:pStyle w:val="ListParagraph"/>
-        <w:ind w:left="1440"/>
+        <w:ind w:left="1440" w:hanging="0"/>
         <w:rPr>
           <w:rFonts w:ascii="Times New Roman" w:hAnsi="Times New Roman" w:cs="Times New Roman"/>
           <w:sz w:val="24"/>
           <w:szCs w:val="24"/>
         </w:rPr>
       </w:pPr>
+      <w:r>
+        <w:rPr>
+          <w:rFonts w:cs="Times New Roman" w:ascii="Times New Roman" w:hAnsi="Times New Roman"/>
+          <w:sz w:val="24"/>
+          <w:szCs w:val="24"/>
+        </w:rPr>
+      </w:r>
     </w:p>
     <w:p>
       <w:pPr>
         <w:pStyle w:val="ListParagraph"/>
         <w:numPr>
           <w:ilvl w:val="0"/>
-          <w:numId w:val="4"/>
+          <w:numId w:val="3"/>
         </w:numPr>
         <w:rPr>
           <w:rFonts w:ascii="Times New Roman" w:hAnsi="Times New Roman" w:cs="Times New Roman"/>
           <w:b/>
-          <w:sz w:val="24"/>
-          <w:szCs w:val="24"/>
-        </w:rPr>
-      </w:pPr>
-      <w:r>
-        <w:rPr>
-          <w:rFonts w:ascii="Times New Roman" w:hAnsi="Times New Roman" w:cs="Times New Roman"/>
-          <w:b/>
-          <w:sz w:val="24"/>
-          <w:szCs w:val="24"/>
-        </w:rPr>
-        <w:t xml:space="preserve">Deployment </w:t>
-      </w:r>
-      <w:r>
-        <w:rPr>
-          <w:rFonts w:ascii="Times New Roman" w:hAnsi="Times New Roman" w:cs="Times New Roman"/>
-          <w:b/>
-          <w:sz w:val="24"/>
-          <w:szCs w:val="24"/>
-        </w:rPr>
-        <w:t>Cl</w:t>
-      </w:r>
-      <w:r>
-        <w:rPr>
-          <w:rFonts w:ascii="Times New Roman" w:hAnsi="Times New Roman" w:cs="Times New Roman"/>
-          <w:b/>
-          <w:sz w:val="24"/>
-          <w:szCs w:val="24"/>
-        </w:rPr>
-        <w:t>oud</w:t>
+          <w:b/>
+          <w:sz w:val="24"/>
+          <w:szCs w:val="24"/>
+        </w:rPr>
+      </w:pPr>
+      <w:r>
+        <w:rPr>
+          <w:rFonts w:cs="Times New Roman" w:ascii="Times New Roman" w:hAnsi="Times New Roman"/>
+          <w:b/>
+          <w:sz w:val="24"/>
+          <w:szCs w:val="24"/>
+        </w:rPr>
+        <w:t>Back-End Framework</w:t>
       </w:r>
     </w:p>
     <w:p>
@@ -2036,26 +2034,208 @@
         <w:pStyle w:val="ListParagraph"/>
         <w:numPr>
           <w:ilvl w:val="1"/>
-          <w:numId w:val="4"/>
+          <w:numId w:val="3"/>
         </w:numPr>
         <w:rPr>
           <w:rFonts w:ascii="Times New Roman" w:hAnsi="Times New Roman" w:cs="Times New Roman"/>
           <w:sz w:val="24"/>
           <w:szCs w:val="24"/>
-        </w:rPr>
-      </w:pPr>
-      <w:r>
+          <w:u w:val="single"/>
+        </w:rPr>
+      </w:pPr>
+      <w:r>
+        <w:rPr>
+          <w:rFonts w:cs="Times New Roman" w:ascii="Times New Roman" w:hAnsi="Times New Roman"/>
+          <w:sz w:val="24"/>
+          <w:szCs w:val="24"/>
+          <w:u w:val="single"/>
+        </w:rPr>
+        <w:t>Flask</w:t>
+      </w:r>
+      <w:r>
+        <w:rPr>
+          <w:rFonts w:cs="Times New Roman" w:ascii="Times New Roman" w:hAnsi="Times New Roman"/>
+          <w:sz w:val="24"/>
+          <w:szCs w:val="24"/>
+        </w:rPr>
+        <w:t xml:space="preserve"> (</w:t>
+      </w:r>
+      <w:r>
+        <w:rPr>
+          <w:rFonts w:cs="Times New Roman" w:ascii="Times New Roman" w:hAnsi="Times New Roman"/>
+          <w:i/>
+          <w:sz w:val="24"/>
+          <w:szCs w:val="24"/>
+        </w:rPr>
+        <w:t>1.0.2</w:t>
+      </w:r>
+      <w:r>
+        <w:rPr>
+          <w:rFonts w:cs="Times New Roman" w:ascii="Times New Roman" w:hAnsi="Times New Roman"/>
+          <w:sz w:val="24"/>
+          <w:szCs w:val="24"/>
+        </w:rPr>
+        <w:t>)</w:t>
+      </w:r>
+    </w:p>
+    <w:p>
+      <w:pPr>
+        <w:pStyle w:val="ListParagraph"/>
+        <w:ind w:left="1440" w:hanging="0"/>
         <w:rPr>
           <w:rFonts w:ascii="Times New Roman" w:hAnsi="Times New Roman" w:cs="Times New Roman"/>
           <w:sz w:val="24"/>
           <w:szCs w:val="24"/>
+        </w:rPr>
+      </w:pPr>
+      <w:r>
+        <w:rPr>
+          <w:rFonts w:cs="Times New Roman" w:ascii="Times New Roman" w:hAnsi="Times New Roman"/>
+          <w:sz w:val="24"/>
+          <w:szCs w:val="24"/>
+        </w:rPr>
+      </w:r>
+    </w:p>
+    <w:p>
+      <w:pPr>
+        <w:pStyle w:val="ListParagraph"/>
+        <w:numPr>
+          <w:ilvl w:val="0"/>
+          <w:numId w:val="3"/>
+        </w:numPr>
+        <w:rPr>
+          <w:rFonts w:ascii="Times New Roman" w:hAnsi="Times New Roman" w:cs="Times New Roman"/>
+          <w:b/>
+          <w:b/>
+          <w:sz w:val="24"/>
+          <w:szCs w:val="24"/>
+        </w:rPr>
+      </w:pPr>
+      <w:r>
+        <w:rPr>
+          <w:rFonts w:cs="Times New Roman" w:ascii="Times New Roman" w:hAnsi="Times New Roman"/>
+          <w:b/>
+          <w:sz w:val="24"/>
+          <w:szCs w:val="24"/>
+        </w:rPr>
+        <w:t>Database Management System</w:t>
+      </w:r>
+    </w:p>
+    <w:p>
+      <w:pPr>
+        <w:pStyle w:val="ListParagraph"/>
+        <w:numPr>
+          <w:ilvl w:val="1"/>
+          <w:numId w:val="3"/>
+        </w:numPr>
+        <w:rPr>
+          <w:rFonts w:ascii="Times New Roman" w:hAnsi="Times New Roman" w:cs="Times New Roman"/>
+          <w:sz w:val="24"/>
+          <w:szCs w:val="24"/>
           <w:u w:val="single"/>
         </w:rPr>
+      </w:pPr>
+      <w:r>
+        <w:rPr>
+          <w:rFonts w:cs="Times New Roman" w:ascii="Times New Roman" w:hAnsi="Times New Roman"/>
+          <w:sz w:val="24"/>
+          <w:szCs w:val="24"/>
+          <w:u w:val="single"/>
+        </w:rPr>
+        <w:t>MongoDB</w:t>
+      </w:r>
+      <w:r>
+        <w:rPr>
+          <w:rFonts w:cs="Times New Roman" w:ascii="Times New Roman" w:hAnsi="Times New Roman"/>
+          <w:sz w:val="24"/>
+          <w:szCs w:val="24"/>
+        </w:rPr>
+        <w:t xml:space="preserve"> (</w:t>
+      </w:r>
+      <w:r>
+        <w:rPr>
+          <w:rFonts w:cs="Times New Roman" w:ascii="Times New Roman" w:hAnsi="Times New Roman"/>
+          <w:i/>
+          <w:sz w:val="24"/>
+          <w:szCs w:val="24"/>
+        </w:rPr>
+        <w:t>4.0</w:t>
+      </w:r>
+      <w:r>
+        <w:rPr>
+          <w:rFonts w:cs="Times New Roman" w:ascii="Times New Roman" w:hAnsi="Times New Roman"/>
+          <w:sz w:val="24"/>
+          <w:szCs w:val="24"/>
+        </w:rPr>
+        <w:t>)</w:t>
+      </w:r>
+    </w:p>
+    <w:p>
+      <w:pPr>
+        <w:pStyle w:val="ListParagraph"/>
+        <w:ind w:left="1440" w:hanging="0"/>
+        <w:rPr>
+          <w:rFonts w:ascii="Times New Roman" w:hAnsi="Times New Roman" w:cs="Times New Roman"/>
+          <w:sz w:val="24"/>
+          <w:szCs w:val="24"/>
+        </w:rPr>
+      </w:pPr>
+      <w:r>
+        <w:rPr>
+          <w:rFonts w:cs="Times New Roman" w:ascii="Times New Roman" w:hAnsi="Times New Roman"/>
+          <w:sz w:val="24"/>
+          <w:szCs w:val="24"/>
+        </w:rPr>
+      </w:r>
+    </w:p>
+    <w:p>
+      <w:pPr>
+        <w:pStyle w:val="ListParagraph"/>
+        <w:numPr>
+          <w:ilvl w:val="0"/>
+          <w:numId w:val="3"/>
+        </w:numPr>
+        <w:rPr>
+          <w:rFonts w:ascii="Times New Roman" w:hAnsi="Times New Roman" w:cs="Times New Roman"/>
+          <w:b/>
+          <w:b/>
+          <w:sz w:val="24"/>
+          <w:szCs w:val="24"/>
+        </w:rPr>
+      </w:pPr>
+      <w:r>
+        <w:rPr>
+          <w:rFonts w:cs="Times New Roman" w:ascii="Times New Roman" w:hAnsi="Times New Roman"/>
+          <w:b/>
+          <w:sz w:val="24"/>
+          <w:szCs w:val="24"/>
+        </w:rPr>
+        <w:t>Deployment Cloud</w:t>
+      </w:r>
+    </w:p>
+    <w:p>
+      <w:pPr>
+        <w:pStyle w:val="ListParagraph"/>
+        <w:numPr>
+          <w:ilvl w:val="1"/>
+          <w:numId w:val="3"/>
+        </w:numPr>
+        <w:spacing w:before="0" w:after="200"/>
+        <w:contextualSpacing/>
+        <w:rPr/>
+      </w:pPr>
+      <w:r>
+        <w:rPr>
+          <w:rFonts w:cs="Times New Roman" w:ascii="Times New Roman" w:hAnsi="Times New Roman"/>
+          <w:sz w:val="24"/>
+          <w:szCs w:val="24"/>
+          <w:u w:val="single"/>
+        </w:rPr>
         <w:t>Heroku</w:t>
       </w:r>
       <w:r>
         <w:rPr>
-          <w:rFonts w:ascii="Times New Roman" w:hAnsi="Times New Roman" w:cs="Times New Roman"/>
+          <w:rFonts w:cs="Times New Roman" w:ascii="Times New Roman" w:hAnsi="Times New Roman"/>
           <w:sz w:val="24"/>
           <w:szCs w:val="24"/>
         </w:rPr>
@@ -2063,7 +2243,7 @@
       </w:r>
       <w:r>
         <w:rPr>
-          <w:rFonts w:ascii="Times New Roman" w:hAnsi="Times New Roman" w:cs="Times New Roman"/>
+          <w:rFonts w:cs="Times New Roman" w:ascii="Times New Roman" w:hAnsi="Times New Roman"/>
           <w:i/>
           <w:sz w:val="24"/>
           <w:szCs w:val="24"/>
@@ -2072,197 +2252,230 @@
       </w:r>
       <w:r>
         <w:rPr>
-          <w:rFonts w:ascii="Times New Roman" w:hAnsi="Times New Roman" w:cs="Times New Roman"/>
-          <w:sz w:val="24"/>
-          <w:szCs w:val="24"/>
-        </w:rPr>
-        <w:t>)</w:t>
+          <w:rFonts w:cs="Times New Roman" w:ascii="Times New Roman" w:hAnsi="Times New Roman"/>
+          <w:sz w:val="24"/>
+          <w:szCs w:val="24"/>
+        </w:rPr>
+        <w:t xml:space="preserve">) </w:t>
+      </w:r>
+      <w:r>
+        <w:rPr>
+          <w:rFonts w:cs="Times New Roman" w:ascii="Times New Roman" w:hAnsi="Times New Roman"/>
+          <w:b/>
+          <w:bCs/>
+          <w:sz w:val="24"/>
+          <w:szCs w:val="24"/>
+        </w:rPr>
+        <w:t>ki netlify (esse padhe tab eek bar research kr k final kar lena ki konsa easy h)</w:t>
       </w:r>
     </w:p>
     <w:sectPr>
-      <w:headerReference w:type="default" r:id="rId12"/>
+      <w:headerReference w:type="default" r:id="rId5"/>
+      <w:type w:val="nextPage"/>
       <w:pgSz w:w="12240" w:h="15840"/>
-      <w:pgMar w:top="1440" w:right="540" w:bottom="1440" w:left="720" w:header="720" w:footer="720" w:gutter="0"/>
-      <w:cols w:space="720"/>
-      <w:docGrid w:linePitch="360"/>
+      <w:pgMar w:left="720" w:right="540" w:header="720" w:top="1440" w:footer="0" w:bottom="1440" w:gutter="0"/>
+      <w:pgNumType w:fmt="decimal"/>
+      <w:formProt w:val="false"/>
+      <w:textDirection w:val="lrTb"/>
+      <w:docGrid w:type="default" w:linePitch="360" w:charSpace="4096"/>
     </w:sectPr>
   </w:body>
 </w:document>
 </file>
 
-<file path=word/endnotes.xml><?xml version="1.0" encoding="utf-8"?>
-<w:endnotes xmlns:wpc="http://schemas.microsoft.com/office/word/2010/wordprocessingCanvas" xmlns:cx="http://schemas.microsoft.com/office/drawing/2014/chartex" xmlns:cx1="http://schemas.microsoft.com/office/drawing/2015/9/8/chartex" xmlns:mc="http://schemas.openxmlformats.org/markup-compatibility/2006" xmlns:o="urn:schemas-microsoft-com:office:office" xmlns:r="http://schemas.openxmlformats.org/officeDocument/2006/relationships" xmlns:m="http://schemas.openxmlformats.org/officeDocument/2006/math" xmlns:v="urn:schemas-microsoft-com:vml" xmlns:wp14="http://schemas.microsoft.com/office/word/2010/wordprocessingDrawing" xmlns:wp="http://schemas.openxmlformats.org/drawingml/2006/wordprocessingDrawing" xmlns:w10="urn:schemas-microsoft-com:office:word" xmlns:w="http://schemas.openxmlformats.org/wordprocessingml/2006/main" xmlns:w14="http://schemas.microsoft.com/office/word/2010/wordml" xmlns:w15="http://schemas.microsoft.com/office/word/2012/wordml" xmlns:w16se="http://schemas.microsoft.com/office/word/2015/wordml/symex" xmlns:wpg="http://schemas.microsoft.com/office/word/2010/wordprocessingGroup" xmlns:wpi="http://schemas.microsoft.com/office/word/2010/wordprocessingInk" xmlns:wne="http://schemas.microsoft.com/office/word/2006/wordml" xmlns:wps="http://schemas.microsoft.com/office/word/2010/wordprocessingShape" mc:Ignorable="w14 w15 w16se wp14">
-  <w:endnote w:type="separator" w:id="-1">
-    <w:p>
-      <w:pPr>
-        <w:spacing w:after="0" w:line="240" w:lineRule="auto"/>
-      </w:pPr>
-      <w:r>
-        <w:separator/>
-      </w:r>
-    </w:p>
-  </w:endnote>
-  <w:endnote w:type="continuationSeparator" w:id="0">
-    <w:p>
-      <w:pPr>
-        <w:spacing w:after="0" w:line="240" w:lineRule="auto"/>
-      </w:pPr>
-      <w:r>
-        <w:continuationSeparator/>
-      </w:r>
-    </w:p>
-  </w:endnote>
-</w:endnotes>
-</file>
-
-<file path=word/footnotes.xml><?xml version="1.0" encoding="utf-8"?>
-<w:footnotes xmlns:wpc="http://schemas.microsoft.com/office/word/2010/wordprocessingCanvas" xmlns:cx="http://schemas.microsoft.com/office/drawing/2014/chartex" xmlns:cx1="http://schemas.microsoft.com/office/drawing/2015/9/8/chartex" xmlns:mc="http://schemas.openxmlformats.org/markup-compatibility/2006" xmlns:o="urn:schemas-microsoft-com:office:office" xmlns:r="http://schemas.openxmlformats.org/officeDocument/2006/relationships" xmlns:m="http://schemas.openxmlformats.org/officeDocument/2006/math" xmlns:v="urn:schemas-microsoft-com:vml" xmlns:wp14="http://schemas.microsoft.com/office/word/2010/wordprocessingDrawing" xmlns:wp="http://schemas.openxmlformats.org/drawingml/2006/wordprocessingDrawing" xmlns:w10="urn:schemas-microsoft-com:office:word" xmlns:w="http://schemas.openxmlformats.org/wordprocessingml/2006/main" xmlns:w14="http://schemas.microsoft.com/office/word/2010/wordml" xmlns:w15="http://schemas.microsoft.com/office/word/2012/wordml" xmlns:w16se="http://schemas.microsoft.com/office/word/2015/wordml/symex" xmlns:wpg="http://schemas.microsoft.com/office/word/2010/wordprocessingGroup" xmlns:wpi="http://schemas.microsoft.com/office/word/2010/wordprocessingInk" xmlns:wne="http://schemas.microsoft.com/office/word/2006/wordml" xmlns:wps="http://schemas.microsoft.com/office/word/2010/wordprocessingShape" mc:Ignorable="w14 w15 w16se wp14">
-  <w:footnote w:type="separator" w:id="-1">
-    <w:p>
-      <w:pPr>
-        <w:spacing w:after="0" w:line="240" w:lineRule="auto"/>
-      </w:pPr>
-      <w:r>
-        <w:separator/>
-      </w:r>
-    </w:p>
-  </w:footnote>
-  <w:footnote w:type="continuationSeparator" w:id="0">
-    <w:p>
-      <w:pPr>
-        <w:spacing w:after="0" w:line="240" w:lineRule="auto"/>
-      </w:pPr>
-      <w:r>
-        <w:continuationSeparator/>
-      </w:r>
-    </w:p>
-  </w:footnote>
-</w:footnotes>
-</file>
-
 <file path=word/header1.xml><?xml version="1.0" encoding="utf-8"?>
-<w:hdr xmlns:wpc="http://schemas.microsoft.com/office/word/2010/wordprocessingCanvas" xmlns:cx="http://schemas.microsoft.com/office/drawing/2014/chartex" xmlns:cx1="http://schemas.microsoft.com/office/drawing/2015/9/8/chartex" xmlns:mc="http://schemas.openxmlformats.org/markup-compatibility/2006" xmlns:o="urn:schemas-microsoft-com:office:office" xmlns:r="http://schemas.openxmlformats.org/officeDocument/2006/relationships" xmlns:m="http://schemas.openxmlformats.org/officeDocument/2006/math" xmlns:v="urn:schemas-microsoft-com:vml" xmlns:wp14="http://schemas.microsoft.com/office/word/2010/wordprocessingDrawing" xmlns:wp="http://schemas.openxmlformats.org/drawingml/2006/wordprocessingDrawing" xmlns:w10="urn:schemas-microsoft-com:office:word" xmlns:w="http://schemas.openxmlformats.org/wordprocessingml/2006/main" xmlns:w14="http://schemas.microsoft.com/office/word/2010/wordml" xmlns:w15="http://schemas.microsoft.com/office/word/2012/wordml" xmlns:w16se="http://schemas.microsoft.com/office/word/2015/wordml/symex" xmlns:wpg="http://schemas.microsoft.com/office/word/2010/wordprocessingGroup" xmlns:wpi="http://schemas.microsoft.com/office/word/2010/wordprocessingInk" xmlns:wne="http://schemas.microsoft.com/office/word/2006/wordml" xmlns:wps="http://schemas.microsoft.com/office/word/2010/wordprocessingShape" mc:Ignorable="w14 w15 w16se wp14">
+<w:hdr xmlns:o="urn:schemas-microsoft-com:office:office" xmlns:r="http://schemas.openxmlformats.org/officeDocument/2006/relationships" xmlns:v="urn:schemas-microsoft-com:vml" xmlns:w="http://schemas.openxmlformats.org/wordprocessingml/2006/main" xmlns:w10="urn:schemas-microsoft-com:office:word" xmlns:wp="http://schemas.openxmlformats.org/drawingml/2006/wordprocessingDrawing" xmlns:wps="http://schemas.microsoft.com/office/word/2010/wordprocessingShape" xmlns:wpg="http://schemas.microsoft.com/office/word/2010/wordprocessingGroup" xmlns:mc="http://schemas.openxmlformats.org/markup-compatibility/2006" xmlns:wp14="http://schemas.microsoft.com/office/word/2010/wordprocessingDrawing" xmlns:w14="http://schemas.microsoft.com/office/word/2010/wordml" mc:Ignorable="w14 wp14">
   <w:p>
     <w:pPr>
       <w:pStyle w:val="Header"/>
+      <w:rPr/>
     </w:pPr>
     <w:r>
-      <w:rPr>
-        <w:rFonts w:asciiTheme="majorHAnsi" w:eastAsiaTheme="majorEastAsia" w:hAnsiTheme="majorHAnsi" w:cstheme="majorBidi"/>
-        <w:noProof/>
-        <w:sz w:val="32"/>
-        <w:szCs w:val="32"/>
-        <w:lang w:eastAsia="zh-TW"/>
-      </w:rPr>
-      <w:pict>
-        <v:group id="_x0000_s2049" style="position:absolute;margin-left:0;margin-top:0;width:580.4pt;height:50.4pt;z-index:251660288;mso-width-percent:950;mso-position-horizontal:center;mso-position-horizontal-relative:page;mso-position-vertical:center;mso-position-vertical-relative:top-margin-area;mso-width-percent:950" coordorigin="330,308" coordsize="11586,835" o:allowincell="f">
-          <v:rect id="_x0000_s2050" style="position:absolute;left:377;top:360;width:9346;height:720;mso-position-horizontal-relative:page;mso-position-vertical:center;mso-position-vertical-relative:top-margin-area;v-text-anchor:middle" fillcolor="#e36c0a [2409]" stroked="f" strokecolor="white [3212]" strokeweight="1.5pt">
-            <v:textbox style="mso-next-textbox:#_x0000_s2050">
-              <w:txbxContent>
-                <w:p>
-                  <w:pPr>
-                    <w:pStyle w:val="Header"/>
-                    <w:rPr>
-                      <w:color w:val="FFFFFF" w:themeColor="background1"/>
-                      <w:sz w:val="32"/>
-                      <w:szCs w:val="32"/>
-                    </w:rPr>
-                  </w:pPr>
-                  <w:r>
-                    <w:rPr>
-                      <w:color w:val="FFFFFF" w:themeColor="background1"/>
-                      <w:sz w:val="32"/>
-                      <w:szCs w:val="32"/>
-                    </w:rPr>
-                    <w:t>ACROPOLIS INSTITUTE OF TECHNOLOGY &amp; RESEARCH, INDORE</w:t>
-                  </w:r>
-                </w:p>
-                <w:p>
-                  <w:pPr>
-                    <w:pStyle w:val="Header"/>
-                    <w:rPr>
-                      <w:color w:val="FFFFFF" w:themeColor="background1"/>
-                      <w:sz w:val="28"/>
-                      <w:szCs w:val="28"/>
-                    </w:rPr>
-                  </w:pPr>
-                  <w:r>
-                    <w:rPr>
-                      <w:color w:val="FFFFFF" w:themeColor="background1"/>
-                      <w:sz w:val="28"/>
-                      <w:szCs w:val="28"/>
-                    </w:rPr>
-                    <w:t>DEPARTMENT OF COMPUTER SCIENCE &amp; ENGINEERING</w:t>
-                  </w:r>
-                </w:p>
-              </w:txbxContent>
-            </v:textbox>
-          </v:rect>
-          <v:rect id="_x0000_s2051" style="position:absolute;left:9763;top:360;width:2102;height:720;mso-position-horizontal-relative:page;mso-position-vertical:center;mso-position-vertical-relative:top-margin-area;v-text-anchor:middle" fillcolor="#9bbb59 [3206]" stroked="f" strokecolor="white [3212]" strokeweight="2pt">
-            <v:fill color2="#943634 [2405]"/>
-            <v:textbox style="mso-next-textbox:#_x0000_s2051">
-              <w:txbxContent>
-                <w:sdt>
-                  <w:sdtPr>
-                    <w:rPr>
-                      <w:color w:val="FFFFFF" w:themeColor="background1"/>
-                      <w:sz w:val="36"/>
-                      <w:szCs w:val="36"/>
-                    </w:rPr>
-                    <w:alias w:val="Year"/>
-                    <w:id w:val="78709920"/>
-                    <w:placeholder>
-                      <w:docPart w:val="0D8DB67FB57D400685E842A66F17CE52"/>
-                    </w:placeholder>
-                    <w:dataBinding w:prefixMappings="xmlns:ns0='http://schemas.microsoft.com/office/2006/coverPageProps'" w:xpath="/ns0:CoverPageProperties[1]/ns0:PublishDate[1]" w:storeItemID="{55AF091B-3C7A-41E3-B477-F2FDAA23CFDA}"/>
-                    <w:date w:fullDate="2019-02-14T00:00:00Z">
-                      <w:dateFormat w:val="yyyy"/>
-                      <w:lid w:val="en-US"/>
-                      <w:storeMappedDataAs w:val="dateTime"/>
-                      <w:calendar w:val="gregorian"/>
-                    </w:date>
-                  </w:sdtPr>
-                  <w:sdtEndPr/>
-                  <w:sdtContent>
-                    <w:p>
-                      <w:pPr>
-                        <w:pStyle w:val="Header"/>
-                        <w:rPr>
-                          <w:color w:val="FFFFFF" w:themeColor="background1"/>
-                          <w:sz w:val="36"/>
-                          <w:szCs w:val="36"/>
-                        </w:rPr>
-                      </w:pPr>
-                      <w:r>
-                        <w:rPr>
-                          <w:color w:val="FFFFFF" w:themeColor="background1"/>
-                          <w:sz w:val="36"/>
-                          <w:szCs w:val="36"/>
-                        </w:rPr>
-                        <w:t>2019</w:t>
-                      </w:r>
-                    </w:p>
-                  </w:sdtContent>
-                </w:sdt>
-              </w:txbxContent>
-            </v:textbox>
-          </v:rect>
-          <v:rect id="_x0000_s2052" style="position:absolute;left:330;top:308;width:11586;height:835;mso-width-percent:950;mso-position-horizontal:center;mso-position-horizontal-relative:page;mso-position-vertical:center;mso-position-vertical-relative:top-margin-area;mso-width-percent:950" filled="f" strokeweight="1pt"/>
-          <w10:wrap anchorx="page" anchory="margin"/>
-        </v:group>
-      </w:pict>
+      <w:rPr/>
     </w:r>
   </w:p>
 </w:hdr>
 </file>
 
 <file path=word/numbering.xml><?xml version="1.0" encoding="utf-8"?>
-<w:numbering xmlns:wpc="http://schemas.microsoft.com/office/word/2010/wordprocessingCanvas" xmlns:cx="http://schemas.microsoft.com/office/drawing/2014/chartex" xmlns:cx1="http://schemas.microsoft.com/office/drawing/2015/9/8/chartex" xmlns:mc="http://schemas.openxmlformats.org/markup-compatibility/2006" xmlns:o="urn:schemas-microsoft-com:office:office" xmlns:r="http://schemas.openxmlformats.org/officeDocument/2006/relationships" xmlns:m="http://schemas.openxmlformats.org/officeDocument/2006/math" xmlns:v="urn:schemas-microsoft-com:vml" xmlns:wp14="http://schemas.microsoft.com/office/word/2010/wordprocessingDrawing" xmlns:wp="http://schemas.openxmlformats.org/drawingml/2006/wordprocessingDrawing" xmlns:w10="urn:schemas-microsoft-com:office:word" xmlns:w="http://schemas.openxmlformats.org/wordprocessingml/2006/main" xmlns:w14="http://schemas.microsoft.com/office/word/2010/wordml" xmlns:w15="http://schemas.microsoft.com/office/word/2012/wordml" xmlns:w16se="http://schemas.microsoft.com/office/word/2015/wordml/symex" xmlns:wpg="http://schemas.microsoft.com/office/word/2010/wordprocessingGroup" xmlns:wpi="http://schemas.microsoft.com/office/word/2010/wordprocessingInk" xmlns:wne="http://schemas.microsoft.com/office/word/2006/wordml" xmlns:wps="http://schemas.microsoft.com/office/word/2010/wordprocessingShape" mc:Ignorable="w14 w15 w16se wp14">
-  <w:abstractNum w:abstractNumId="0" w15:restartNumberingAfterBreak="0">
-    <w:nsid w:val="1F843533"/>
-    <w:multiLevelType w:val="hybridMultilevel"/>
-    <w:tmpl w:val="2384F5BA"/>
-    <w:lvl w:ilvl="0" w:tplc="40090001">
+<w:numbering xmlns:w="http://schemas.openxmlformats.org/wordprocessingml/2006/main" xmlns:o="urn:schemas-microsoft-com:office:office" xmlns:r="http://schemas.openxmlformats.org/officeDocument/2006/relationships" xmlns:v="urn:schemas-microsoft-com:vml">
+  <w:abstractNum w:abstractNumId="1">
+    <w:lvl w:ilvl="0">
+      <w:start w:val="1"/>
+      <w:numFmt w:val="decimal"/>
+      <w:lvlText w:val="%1."/>
+      <w:lvlJc w:val="left"/>
+      <w:pPr>
+        <w:ind w:left="720" w:hanging="360"/>
+      </w:pPr>
+    </w:lvl>
+    <w:lvl w:ilvl="1">
+      <w:start w:val="1"/>
+      <w:numFmt w:val="lowerLetter"/>
+      <w:lvlText w:val="%2."/>
+      <w:lvlJc w:val="left"/>
+      <w:pPr>
+        <w:ind w:left="1440" w:hanging="360"/>
+      </w:pPr>
+    </w:lvl>
+    <w:lvl w:ilvl="2">
+      <w:start w:val="1"/>
+      <w:numFmt w:val="lowerRoman"/>
+      <w:lvlText w:val="%3."/>
+      <w:lvlJc w:val="right"/>
+      <w:pPr>
+        <w:ind w:left="2160" w:hanging="180"/>
+      </w:pPr>
+    </w:lvl>
+    <w:lvl w:ilvl="3">
+      <w:start w:val="1"/>
+      <w:numFmt w:val="decimal"/>
+      <w:lvlText w:val="%4."/>
+      <w:lvlJc w:val="left"/>
+      <w:pPr>
+        <w:ind w:left="2880" w:hanging="360"/>
+      </w:pPr>
+    </w:lvl>
+    <w:lvl w:ilvl="4">
+      <w:start w:val="1"/>
+      <w:numFmt w:val="lowerLetter"/>
+      <w:lvlText w:val="%5."/>
+      <w:lvlJc w:val="left"/>
+      <w:pPr>
+        <w:ind w:left="3600" w:hanging="360"/>
+      </w:pPr>
+    </w:lvl>
+    <w:lvl w:ilvl="5">
+      <w:start w:val="1"/>
+      <w:numFmt w:val="lowerRoman"/>
+      <w:lvlText w:val="%6."/>
+      <w:lvlJc w:val="right"/>
+      <w:pPr>
+        <w:ind w:left="4320" w:hanging="180"/>
+      </w:pPr>
+    </w:lvl>
+    <w:lvl w:ilvl="6">
+      <w:start w:val="1"/>
+      <w:numFmt w:val="decimal"/>
+      <w:lvlText w:val="%7."/>
+      <w:lvlJc w:val="left"/>
+      <w:pPr>
+        <w:ind w:left="5040" w:hanging="360"/>
+      </w:pPr>
+    </w:lvl>
+    <w:lvl w:ilvl="7">
+      <w:start w:val="1"/>
+      <w:numFmt w:val="lowerLetter"/>
+      <w:lvlText w:val="%8."/>
+      <w:lvlJc w:val="left"/>
+      <w:pPr>
+        <w:ind w:left="5760" w:hanging="360"/>
+      </w:pPr>
+    </w:lvl>
+    <w:lvl w:ilvl="8">
+      <w:start w:val="1"/>
+      <w:numFmt w:val="lowerRoman"/>
+      <w:lvlText w:val="%9."/>
+      <w:lvlJc w:val="right"/>
+      <w:pPr>
+        <w:ind w:left="6480" w:hanging="180"/>
+      </w:pPr>
+    </w:lvl>
+  </w:abstractNum>
+  <w:abstractNum w:abstractNumId="2">
+    <w:lvl w:ilvl="0">
+      <w:start w:val="1"/>
+      <w:numFmt w:val="decimal"/>
+      <w:lvlText w:val="%1."/>
+      <w:lvlJc w:val="left"/>
+      <w:pPr>
+        <w:ind w:left="720" w:hanging="360"/>
+      </w:pPr>
+    </w:lvl>
+    <w:lvl w:ilvl="1">
+      <w:start w:val="1"/>
+      <w:numFmt w:val="lowerLetter"/>
+      <w:lvlText w:val="%2."/>
+      <w:lvlJc w:val="left"/>
+      <w:pPr>
+        <w:ind w:left="1440" w:hanging="360"/>
+      </w:pPr>
+    </w:lvl>
+    <w:lvl w:ilvl="2">
+      <w:start w:val="1"/>
+      <w:numFmt w:val="lowerRoman"/>
+      <w:lvlText w:val="%3."/>
+      <w:lvlJc w:val="right"/>
+      <w:pPr>
+        <w:ind w:left="2160" w:hanging="180"/>
+      </w:pPr>
+    </w:lvl>
+    <w:lvl w:ilvl="3">
+      <w:start w:val="1"/>
+      <w:numFmt w:val="decimal"/>
+      <w:lvlText w:val="%4."/>
+      <w:lvlJc w:val="left"/>
+      <w:pPr>
+        <w:ind w:left="2880" w:hanging="360"/>
+      </w:pPr>
+    </w:lvl>
+    <w:lvl w:ilvl="4">
+      <w:start w:val="1"/>
+      <w:numFmt w:val="lowerLetter"/>
+      <w:lvlText w:val="%5."/>
+      <w:lvlJc w:val="left"/>
+      <w:pPr>
+        <w:ind w:left="3600" w:hanging="360"/>
+      </w:pPr>
+    </w:lvl>
+    <w:lvl w:ilvl="5">
+      <w:start w:val="1"/>
+      <w:numFmt w:val="lowerRoman"/>
+      <w:lvlText w:val="%6."/>
+      <w:lvlJc w:val="right"/>
+      <w:pPr>
+        <w:ind w:left="4320" w:hanging="180"/>
+      </w:pPr>
+    </w:lvl>
+    <w:lvl w:ilvl="6">
+      <w:start w:val="1"/>
+      <w:numFmt w:val="decimal"/>
+      <w:lvlText w:val="%7."/>
+      <w:lvlJc w:val="left"/>
+      <w:pPr>
+        <w:ind w:left="5040" w:hanging="360"/>
+      </w:pPr>
+    </w:lvl>
+    <w:lvl w:ilvl="7">
+      <w:start w:val="1"/>
+      <w:numFmt w:val="lowerLetter"/>
+      <w:lvlText w:val="%8."/>
+      <w:lvlJc w:val="left"/>
+      <w:pPr>
+        <w:ind w:left="5760" w:hanging="360"/>
+      </w:pPr>
+    </w:lvl>
+    <w:lvl w:ilvl="8">
+      <w:start w:val="1"/>
+      <w:numFmt w:val="lowerRoman"/>
+      <w:lvlText w:val="%9."/>
+      <w:lvlJc w:val="right"/>
+      <w:pPr>
+        <w:ind w:left="6480" w:hanging="180"/>
+      </w:pPr>
+    </w:lvl>
+  </w:abstractNum>
+  <w:abstractNum w:abstractNumId="3">
+    <w:lvl w:ilvl="0">
+      <w:start w:val="1"/>
+      <w:numFmt w:val="decimal"/>
+      <w:lvlText w:val="%1."/>
+      <w:lvlJc w:val="left"/>
+      <w:pPr>
+        <w:ind w:left="720" w:hanging="360"/>
+      </w:pPr>
+    </w:lvl>
+    <w:lvl w:ilvl="1">
       <w:start w:val="1"/>
       <w:numFmt w:val="bullet"/>
       <w:lvlText w:val=""/>
@@ -2271,10 +2484,87 @@
         <w:ind w:left="1440" w:hanging="360"/>
       </w:pPr>
       <w:rPr>
-        <w:rFonts w:ascii="Symbol" w:hAnsi="Symbol" w:hint="default"/>
+        <w:rFonts w:ascii="Symbol" w:hAnsi="Symbol" w:cs="Symbol" w:hint="default"/>
       </w:rPr>
     </w:lvl>
-    <w:lvl w:ilvl="1" w:tplc="40090003" w:tentative="1">
+    <w:lvl w:ilvl="2">
+      <w:start w:val="1"/>
+      <w:numFmt w:val="lowerRoman"/>
+      <w:lvlText w:val="%3."/>
+      <w:lvlJc w:val="right"/>
+      <w:pPr>
+        <w:ind w:left="2160" w:hanging="180"/>
+      </w:pPr>
+    </w:lvl>
+    <w:lvl w:ilvl="3">
+      <w:start w:val="1"/>
+      <w:numFmt w:val="decimal"/>
+      <w:lvlText w:val="%4."/>
+      <w:lvlJc w:val="left"/>
+      <w:pPr>
+        <w:ind w:left="2880" w:hanging="360"/>
+      </w:pPr>
+    </w:lvl>
+    <w:lvl w:ilvl="4">
+      <w:start w:val="1"/>
+      <w:numFmt w:val="lowerLetter"/>
+      <w:lvlText w:val="%5."/>
+      <w:lvlJc w:val="left"/>
+      <w:pPr>
+        <w:ind w:left="3600" w:hanging="360"/>
+      </w:pPr>
+    </w:lvl>
+    <w:lvl w:ilvl="5">
+      <w:start w:val="1"/>
+      <w:numFmt w:val="lowerRoman"/>
+      <w:lvlText w:val="%6."/>
+      <w:lvlJc w:val="right"/>
+      <w:pPr>
+        <w:ind w:left="4320" w:hanging="180"/>
+      </w:pPr>
+    </w:lvl>
+    <w:lvl w:ilvl="6">
+      <w:start w:val="1"/>
+      <w:numFmt w:val="decimal"/>
+      <w:lvlText w:val="%7."/>
+      <w:lvlJc w:val="left"/>
+      <w:pPr>
+        <w:ind w:left="5040" w:hanging="360"/>
+      </w:pPr>
+    </w:lvl>
+    <w:lvl w:ilvl="7">
+      <w:start w:val="1"/>
+      <w:numFmt w:val="lowerLetter"/>
+      <w:lvlText w:val="%8."/>
+      <w:lvlJc w:val="left"/>
+      <w:pPr>
+        <w:ind w:left="5760" w:hanging="360"/>
+      </w:pPr>
+    </w:lvl>
+    <w:lvl w:ilvl="8">
+      <w:start w:val="1"/>
+      <w:numFmt w:val="lowerRoman"/>
+      <w:lvlText w:val="%9."/>
+      <w:lvlJc w:val="right"/>
+      <w:pPr>
+        <w:ind w:left="6480" w:hanging="180"/>
+      </w:pPr>
+    </w:lvl>
+  </w:abstractNum>
+  <w:abstractNum w:abstractNumId="4">
+    <w:lvl w:ilvl="0">
+      <w:start w:val="1"/>
+      <w:numFmt w:val="bullet"/>
+      <w:lvlText w:val=""/>
+      <w:lvlJc w:val="left"/>
+      <w:pPr>
+        <w:ind w:left="1440" w:hanging="360"/>
+      </w:pPr>
+      <w:rPr>
+        <w:rFonts w:ascii="Symbol" w:hAnsi="Symbol" w:cs="Symbol" w:hint="default"/>
+      </w:rPr>
+    </w:lvl>
+    <w:lvl w:ilvl="1">
       <w:start w:val="1"/>
       <w:numFmt w:val="bullet"/>
       <w:lvlText w:val="o"/>
@@ -2284,9 +2574,10 @@
       </w:pPr>
       <w:rPr>
         <w:rFonts w:ascii="Courier New" w:hAnsi="Courier New" w:cs="Courier New" w:hint="default"/>
+        <w:rFonts w:cs="Courier New"/>
       </w:rPr>
     </w:lvl>
-    <w:lvl w:ilvl="2" w:tplc="40090005" w:tentative="1">
+    <w:lvl w:ilvl="2">
       <w:start w:val="1"/>
       <w:numFmt w:val="bullet"/>
       <w:lvlText w:val=""/>
@@ -2295,10 +2586,10 @@
         <w:ind w:left="2880" w:hanging="360"/>
       </w:pPr>
       <w:rPr>
-        <w:rFonts w:ascii="Wingdings" w:hAnsi="Wingdings" w:hint="default"/>
+        <w:rFonts w:ascii="Wingdings" w:hAnsi="Wingdings" w:cs="Wingdings" w:hint="default"/>
       </w:rPr>
     </w:lvl>
-    <w:lvl w:ilvl="3" w:tplc="40090001" w:tentative="1">
+    <w:lvl w:ilvl="3">
       <w:start w:val="1"/>
       <w:numFmt w:val="bullet"/>
       <w:lvlText w:val=""/>
@@ -2307,10 +2598,10 @@
         <w:ind w:left="3600" w:hanging="360"/>
       </w:pPr>
       <w:rPr>
-        <w:rFonts w:ascii="Symbol" w:hAnsi="Symbol" w:hint="default"/>
+        <w:rFonts w:ascii="Symbol" w:hAnsi="Symbol" w:cs="Symbol" w:hint="default"/>
       </w:rPr>
     </w:lvl>
-    <w:lvl w:ilvl="4" w:tplc="40090003" w:tentative="1">
+    <w:lvl w:ilvl="4">
       <w:start w:val="1"/>
       <w:numFmt w:val="bullet"/>
       <w:lvlText w:val="o"/>
@@ -2320,9 +2611,10 @@
       </w:pPr>
       <w:rPr>
         <w:rFonts w:ascii="Courier New" w:hAnsi="Courier New" w:cs="Courier New" w:hint="default"/>
+        <w:rFonts w:cs="Courier New"/>
       </w:rPr>
     </w:lvl>
-    <w:lvl w:ilvl="5" w:tplc="40090005" w:tentative="1">
+    <w:lvl w:ilvl="5">
       <w:start w:val="1"/>
       <w:numFmt w:val="bullet"/>
       <w:lvlText w:val=""/>
@@ -2331,10 +2623,10 @@
         <w:ind w:left="5040" w:hanging="360"/>
       </w:pPr>
       <w:rPr>
-        <w:rFonts w:ascii="Wingdings" w:hAnsi="Wingdings" w:hint="default"/>
+        <w:rFonts w:ascii="Wingdings" w:hAnsi="Wingdings" w:cs="Wingdings" w:hint="default"/>
       </w:rPr>
     </w:lvl>
-    <w:lvl w:ilvl="6" w:tplc="40090001" w:tentative="1">
+    <w:lvl w:ilvl="6">
       <w:start w:val="1"/>
       <w:numFmt w:val="bullet"/>
       <w:lvlText w:val=""/>
@@ -2343,10 +2635,10 @@
         <w:ind w:left="5760" w:hanging="360"/>
       </w:pPr>
       <w:rPr>
-        <w:rFonts w:ascii="Symbol" w:hAnsi="Symbol" w:hint="default"/>
+        <w:rFonts w:ascii="Symbol" w:hAnsi="Symbol" w:cs="Symbol" w:hint="default"/>
       </w:rPr>
     </w:lvl>
-    <w:lvl w:ilvl="7" w:tplc="40090003" w:tentative="1">
+    <w:lvl w:ilvl="7">
       <w:start w:val="1"/>
       <w:numFmt w:val="bullet"/>
       <w:lvlText w:val="o"/>
@@ -2356,9 +2648,10 @@
       </w:pPr>
       <w:rPr>
         <w:rFonts w:ascii="Courier New" w:hAnsi="Courier New" w:cs="Courier New" w:hint="default"/>
+        <w:rFonts w:cs="Courier New"/>
       </w:rPr>
     </w:lvl>
-    <w:lvl w:ilvl="8" w:tplc="40090005" w:tentative="1">
+    <w:lvl w:ilvl="8">
       <w:start w:val="1"/>
       <w:numFmt w:val="bullet"/>
       <w:lvlText w:val=""/>
@@ -2367,363 +2660,99 @@
         <w:ind w:left="7200" w:hanging="360"/>
       </w:pPr>
       <w:rPr>
-        <w:rFonts w:ascii="Wingdings" w:hAnsi="Wingdings" w:hint="default"/>
+        <w:rFonts w:ascii="Wingdings" w:hAnsi="Wingdings" w:cs="Wingdings" w:hint="default"/>
       </w:rPr>
     </w:lvl>
   </w:abstractNum>
-  <w:abstractNum w:abstractNumId="1" w15:restartNumberingAfterBreak="0">
-    <w:nsid w:val="349D1FD3"/>
-    <w:multiLevelType w:val="hybridMultilevel"/>
-    <w:tmpl w:val="19007044"/>
-    <w:lvl w:ilvl="0" w:tplc="0409000F">
-      <w:start w:val="1"/>
-      <w:numFmt w:val="decimal"/>
-      <w:lvlText w:val="%1."/>
+  <w:abstractNum w:abstractNumId="5">
+    <w:lvl w:ilvl="0">
+      <w:start w:val="1"/>
+      <w:numFmt w:val="none"/>
+      <w:suff w:val="nothing"/>
+      <w:lvlText w:val=""/>
       <w:lvlJc w:val="left"/>
       <w:pPr>
-        <w:ind w:left="720" w:hanging="360"/>
-      </w:pPr>
-      <w:rPr>
-        <w:rFonts w:hint="default"/>
-      </w:rPr>
-    </w:lvl>
-    <w:lvl w:ilvl="1" w:tplc="04090019" w:tentative="1">
-      <w:start w:val="1"/>
-      <w:numFmt w:val="lowerLetter"/>
-      <w:lvlText w:val="%2."/>
+        <w:ind w:left="0" w:hanging="0"/>
+      </w:pPr>
+    </w:lvl>
+    <w:lvl w:ilvl="1">
+      <w:start w:val="1"/>
+      <w:numFmt w:val="none"/>
+      <w:suff w:val="nothing"/>
+      <w:lvlText w:val=""/>
       <w:lvlJc w:val="left"/>
       <w:pPr>
-        <w:ind w:left="1440" w:hanging="360"/>
-      </w:pPr>
-    </w:lvl>
-    <w:lvl w:ilvl="2" w:tplc="0409001B" w:tentative="1">
-      <w:start w:val="1"/>
-      <w:numFmt w:val="lowerRoman"/>
-      <w:lvlText w:val="%3."/>
-      <w:lvlJc w:val="right"/>
-      <w:pPr>
-        <w:ind w:left="2160" w:hanging="180"/>
-      </w:pPr>
-    </w:lvl>
-    <w:lvl w:ilvl="3" w:tplc="0409000F" w:tentative="1">
-      <w:start w:val="1"/>
-      <w:numFmt w:val="decimal"/>
-      <w:lvlText w:val="%4."/>
+        <w:ind w:left="0" w:hanging="0"/>
+      </w:pPr>
+    </w:lvl>
+    <w:lvl w:ilvl="2">
+      <w:start w:val="1"/>
+      <w:numFmt w:val="none"/>
+      <w:suff w:val="nothing"/>
+      <w:lvlText w:val=""/>
       <w:lvlJc w:val="left"/>
       <w:pPr>
-        <w:ind w:left="2880" w:hanging="360"/>
-      </w:pPr>
-    </w:lvl>
-    <w:lvl w:ilvl="4" w:tplc="04090019" w:tentative="1">
-      <w:start w:val="1"/>
-      <w:numFmt w:val="lowerLetter"/>
-      <w:lvlText w:val="%5."/>
+        <w:ind w:left="0" w:hanging="0"/>
+      </w:pPr>
+    </w:lvl>
+    <w:lvl w:ilvl="3">
+      <w:start w:val="1"/>
+      <w:numFmt w:val="none"/>
+      <w:suff w:val="nothing"/>
+      <w:lvlText w:val=""/>
       <w:lvlJc w:val="left"/>
       <w:pPr>
-        <w:ind w:left="3600" w:hanging="360"/>
-      </w:pPr>
-    </w:lvl>
-    <w:lvl w:ilvl="5" w:tplc="0409001B" w:tentative="1">
-      <w:start w:val="1"/>
-      <w:numFmt w:val="lowerRoman"/>
-      <w:lvlText w:val="%6."/>
-      <w:lvlJc w:val="right"/>
-      <w:pPr>
-        <w:ind w:left="4320" w:hanging="180"/>
-      </w:pPr>
-    </w:lvl>
-    <w:lvl w:ilvl="6" w:tplc="0409000F" w:tentative="1">
-      <w:start w:val="1"/>
-      <w:numFmt w:val="decimal"/>
-      <w:lvlText w:val="%7."/>
+        <w:ind w:left="0" w:hanging="0"/>
+      </w:pPr>
+    </w:lvl>
+    <w:lvl w:ilvl="4">
+      <w:start w:val="1"/>
+      <w:numFmt w:val="none"/>
+      <w:suff w:val="nothing"/>
+      <w:lvlText w:val=""/>
       <w:lvlJc w:val="left"/>
       <w:pPr>
-        <w:ind w:left="5040" w:hanging="360"/>
-      </w:pPr>
-    </w:lvl>
-    <w:lvl w:ilvl="7" w:tplc="04090019" w:tentative="1">
-      <w:start w:val="1"/>
-      <w:numFmt w:val="lowerLetter"/>
-      <w:lvlText w:val="%8."/>
+        <w:ind w:left="0" w:hanging="0"/>
+      </w:pPr>
+    </w:lvl>
+    <w:lvl w:ilvl="5">
+      <w:start w:val="1"/>
+      <w:numFmt w:val="none"/>
+      <w:suff w:val="nothing"/>
+      <w:lvlText w:val=""/>
       <w:lvlJc w:val="left"/>
       <w:pPr>
-        <w:ind w:left="5760" w:hanging="360"/>
-      </w:pPr>
-    </w:lvl>
-    <w:lvl w:ilvl="8" w:tplc="0409001B" w:tentative="1">
-      <w:start w:val="1"/>
-      <w:numFmt w:val="lowerRoman"/>
-      <w:lvlText w:val="%9."/>
-      <w:lvlJc w:val="right"/>
-      <w:pPr>
-        <w:ind w:left="6480" w:hanging="180"/>
-      </w:pPr>
-    </w:lvl>
-  </w:abstractNum>
-  <w:abstractNum w:abstractNumId="2" w15:restartNumberingAfterBreak="0">
-    <w:nsid w:val="4EAA2154"/>
-    <w:multiLevelType w:val="hybridMultilevel"/>
-    <w:tmpl w:val="AB22E9AA"/>
-    <w:lvl w:ilvl="0" w:tplc="0409000F">
-      <w:start w:val="1"/>
-      <w:numFmt w:val="decimal"/>
-      <w:lvlText w:val="%1."/>
+        <w:ind w:left="0" w:hanging="0"/>
+      </w:pPr>
+    </w:lvl>
+    <w:lvl w:ilvl="6">
+      <w:start w:val="1"/>
+      <w:numFmt w:val="none"/>
+      <w:suff w:val="nothing"/>
+      <w:lvlText w:val=""/>
       <w:lvlJc w:val="left"/>
       <w:pPr>
-        <w:ind w:left="720" w:hanging="360"/>
-      </w:pPr>
-      <w:rPr>
-        <w:rFonts w:hint="default"/>
-      </w:rPr>
-    </w:lvl>
-    <w:lvl w:ilvl="1" w:tplc="04090019" w:tentative="1">
-      <w:start w:val="1"/>
-      <w:numFmt w:val="lowerLetter"/>
-      <w:lvlText w:val="%2."/>
+        <w:ind w:left="0" w:hanging="0"/>
+      </w:pPr>
+    </w:lvl>
+    <w:lvl w:ilvl="7">
+      <w:start w:val="1"/>
+      <w:numFmt w:val="none"/>
+      <w:suff w:val="nothing"/>
+      <w:lvlText w:val=""/>
       <w:lvlJc w:val="left"/>
       <w:pPr>
-        <w:ind w:left="1440" w:hanging="360"/>
-      </w:pPr>
-    </w:lvl>
-    <w:lvl w:ilvl="2" w:tplc="0409001B" w:tentative="1">
-      <w:start w:val="1"/>
-      <w:numFmt w:val="lowerRoman"/>
-      <w:lvlText w:val="%3."/>
-      <w:lvlJc w:val="right"/>
-      <w:pPr>
-        <w:ind w:left="2160" w:hanging="180"/>
-      </w:pPr>
-    </w:lvl>
-    <w:lvl w:ilvl="3" w:tplc="0409000F" w:tentative="1">
-      <w:start w:val="1"/>
-      <w:numFmt w:val="decimal"/>
-      <w:lvlText w:val="%4."/>
+        <w:ind w:left="0" w:hanging="0"/>
+      </w:pPr>
+    </w:lvl>
+    <w:lvl w:ilvl="8">
+      <w:start w:val="1"/>
+      <w:numFmt w:val="none"/>
+      <w:suff w:val="nothing"/>
+      <w:lvlText w:val=""/>
       <w:lvlJc w:val="left"/>
       <w:pPr>
-        <w:ind w:left="2880" w:hanging="360"/>
-      </w:pPr>
-    </w:lvl>
-    <w:lvl w:ilvl="4" w:tplc="04090019" w:tentative="1">
-      <w:start w:val="1"/>
-      <w:numFmt w:val="lowerLetter"/>
-      <w:lvlText w:val="%5."/>
-      <w:lvlJc w:val="left"/>
-      <w:pPr>
-        <w:ind w:left="3600" w:hanging="360"/>
-      </w:pPr>
-    </w:lvl>
-    <w:lvl w:ilvl="5" w:tplc="0409001B" w:tentative="1">
-      <w:start w:val="1"/>
-      <w:numFmt w:val="lowerRoman"/>
-      <w:lvlText w:val="%6."/>
-      <w:lvlJc w:val="right"/>
-      <w:pPr>
-        <w:ind w:left="4320" w:hanging="180"/>
-      </w:pPr>
-    </w:lvl>
-    <w:lvl w:ilvl="6" w:tplc="0409000F" w:tentative="1">
-      <w:start w:val="1"/>
-      <w:numFmt w:val="decimal"/>
-      <w:lvlText w:val="%7."/>
-      <w:lvlJc w:val="left"/>
-      <w:pPr>
-        <w:ind w:left="5040" w:hanging="360"/>
-      </w:pPr>
-    </w:lvl>
-    <w:lvl w:ilvl="7" w:tplc="04090019" w:tentative="1">
-      <w:start w:val="1"/>
-      <w:numFmt w:val="lowerLetter"/>
-      <w:lvlText w:val="%8."/>
-      <w:lvlJc w:val="left"/>
-      <w:pPr>
-        <w:ind w:left="5760" w:hanging="360"/>
-      </w:pPr>
-    </w:lvl>
-    <w:lvl w:ilvl="8" w:tplc="0409001B" w:tentative="1">
-      <w:start w:val="1"/>
-      <w:numFmt w:val="lowerRoman"/>
-      <w:lvlText w:val="%9."/>
-      <w:lvlJc w:val="right"/>
-      <w:pPr>
-        <w:ind w:left="6480" w:hanging="180"/>
-      </w:pPr>
-    </w:lvl>
-  </w:abstractNum>
-  <w:abstractNum w:abstractNumId="3" w15:restartNumberingAfterBreak="0">
-    <w:nsid w:val="5A606180"/>
-    <w:multiLevelType w:val="hybridMultilevel"/>
-    <w:tmpl w:val="E3C0F122"/>
-    <w:lvl w:ilvl="0" w:tplc="0409000F">
-      <w:start w:val="1"/>
-      <w:numFmt w:val="decimal"/>
-      <w:lvlText w:val="%1."/>
-      <w:lvlJc w:val="left"/>
-      <w:pPr>
-        <w:ind w:left="720" w:hanging="360"/>
-      </w:pPr>
-      <w:rPr>
-        <w:rFonts w:hint="default"/>
-      </w:rPr>
-    </w:lvl>
-    <w:lvl w:ilvl="1" w:tplc="04090019" w:tentative="1">
-      <w:start w:val="1"/>
-      <w:numFmt w:val="lowerLetter"/>
-      <w:lvlText w:val="%2."/>
-      <w:lvlJc w:val="left"/>
-      <w:pPr>
-        <w:ind w:left="1440" w:hanging="360"/>
-      </w:pPr>
-    </w:lvl>
-    <w:lvl w:ilvl="2" w:tplc="0409001B" w:tentative="1">
-      <w:start w:val="1"/>
-      <w:numFmt w:val="lowerRoman"/>
-      <w:lvlText w:val="%3."/>
-      <w:lvlJc w:val="right"/>
-      <w:pPr>
-        <w:ind w:left="2160" w:hanging="180"/>
-      </w:pPr>
-    </w:lvl>
-    <w:lvl w:ilvl="3" w:tplc="0409000F" w:tentative="1">
-      <w:start w:val="1"/>
-      <w:numFmt w:val="decimal"/>
-      <w:lvlText w:val="%4."/>
-      <w:lvlJc w:val="left"/>
-      <w:pPr>
-        <w:ind w:left="2880" w:hanging="360"/>
-      </w:pPr>
-    </w:lvl>
-    <w:lvl w:ilvl="4" w:tplc="04090019" w:tentative="1">
-      <w:start w:val="1"/>
-      <w:numFmt w:val="lowerLetter"/>
-      <w:lvlText w:val="%5."/>
-      <w:lvlJc w:val="left"/>
-      <w:pPr>
-        <w:ind w:left="3600" w:hanging="360"/>
-      </w:pPr>
-    </w:lvl>
-    <w:lvl w:ilvl="5" w:tplc="0409001B" w:tentative="1">
-      <w:start w:val="1"/>
-      <w:numFmt w:val="lowerRoman"/>
-      <w:lvlText w:val="%6."/>
-      <w:lvlJc w:val="right"/>
-      <w:pPr>
-        <w:ind w:left="4320" w:hanging="180"/>
-      </w:pPr>
-    </w:lvl>
-    <w:lvl w:ilvl="6" w:tplc="0409000F" w:tentative="1">
-      <w:start w:val="1"/>
-      <w:numFmt w:val="decimal"/>
-      <w:lvlText w:val="%7."/>
-      <w:lvlJc w:val="left"/>
-      <w:pPr>
-        <w:ind w:left="5040" w:hanging="360"/>
-      </w:pPr>
-    </w:lvl>
-    <w:lvl w:ilvl="7" w:tplc="04090019" w:tentative="1">
-      <w:start w:val="1"/>
-      <w:numFmt w:val="lowerLetter"/>
-      <w:lvlText w:val="%8."/>
-      <w:lvlJc w:val="left"/>
-      <w:pPr>
-        <w:ind w:left="5760" w:hanging="360"/>
-      </w:pPr>
-    </w:lvl>
-    <w:lvl w:ilvl="8" w:tplc="0409001B" w:tentative="1">
-      <w:start w:val="1"/>
-      <w:numFmt w:val="lowerRoman"/>
-      <w:lvlText w:val="%9."/>
-      <w:lvlJc w:val="right"/>
-      <w:pPr>
-        <w:ind w:left="6480" w:hanging="180"/>
-      </w:pPr>
-    </w:lvl>
-  </w:abstractNum>
-  <w:abstractNum w:abstractNumId="4" w15:restartNumberingAfterBreak="0">
-    <w:nsid w:val="71CC6601"/>
-    <w:multiLevelType w:val="hybridMultilevel"/>
-    <w:tmpl w:val="577ED884"/>
-    <w:lvl w:ilvl="0" w:tplc="4009000F">
-      <w:start w:val="1"/>
-      <w:numFmt w:val="decimal"/>
-      <w:lvlText w:val="%1."/>
-      <w:lvlJc w:val="left"/>
-      <w:pPr>
-        <w:ind w:left="720" w:hanging="360"/>
-      </w:pPr>
-    </w:lvl>
-    <w:lvl w:ilvl="1" w:tplc="40090001">
-      <w:start w:val="1"/>
-      <w:numFmt w:val="bullet"/>
-      <w:lvlText w:val=""/>
-      <w:lvlJc w:val="left"/>
-      <w:pPr>
-        <w:ind w:left="1440" w:hanging="360"/>
-      </w:pPr>
-      <w:rPr>
-        <w:rFonts w:ascii="Symbol" w:hAnsi="Symbol" w:hint="default"/>
-      </w:rPr>
-    </w:lvl>
-    <w:lvl w:ilvl="2" w:tplc="4009001B" w:tentative="1">
-      <w:start w:val="1"/>
-      <w:numFmt w:val="lowerRoman"/>
-      <w:lvlText w:val="%3."/>
-      <w:lvlJc w:val="right"/>
-      <w:pPr>
-        <w:ind w:left="2160" w:hanging="180"/>
-      </w:pPr>
-    </w:lvl>
-    <w:lvl w:ilvl="3" w:tplc="4009000F" w:tentative="1">
-      <w:start w:val="1"/>
-      <w:numFmt w:val="decimal"/>
-      <w:lvlText w:val="%4."/>
-      <w:lvlJc w:val="left"/>
-      <w:pPr>
-        <w:ind w:left="2880" w:hanging="360"/>
-      </w:pPr>
-    </w:lvl>
-    <w:lvl w:ilvl="4" w:tplc="40090019" w:tentative="1">
-      <w:start w:val="1"/>
-      <w:numFmt w:val="lowerLetter"/>
-      <w:lvlText w:val="%5."/>
-      <w:lvlJc w:val="left"/>
-      <w:pPr>
-        <w:ind w:left="3600" w:hanging="360"/>
-      </w:pPr>
-    </w:lvl>
-    <w:lvl w:ilvl="5" w:tplc="4009001B" w:tentative="1">
-      <w:start w:val="1"/>
-      <w:numFmt w:val="lowerRoman"/>
-      <w:lvlText w:val="%6."/>
-      <w:lvlJc w:val="right"/>
-      <w:pPr>
-        <w:ind w:left="4320" w:hanging="180"/>
-      </w:pPr>
-    </w:lvl>
-    <w:lvl w:ilvl="6" w:tplc="4009000F" w:tentative="1">
-      <w:start w:val="1"/>
-      <w:numFmt w:val="decimal"/>
-      <w:lvlText w:val="%7."/>
-      <w:lvlJc w:val="left"/>
-      <w:pPr>
-        <w:ind w:left="5040" w:hanging="360"/>
-      </w:pPr>
-    </w:lvl>
-    <w:lvl w:ilvl="7" w:tplc="40090019" w:tentative="1">
-      <w:start w:val="1"/>
-      <w:numFmt w:val="lowerLetter"/>
-      <w:lvlText w:val="%8."/>
-      <w:lvlJc w:val="left"/>
-      <w:pPr>
-        <w:ind w:left="5760" w:hanging="360"/>
-      </w:pPr>
-    </w:lvl>
-    <w:lvl w:ilvl="8" w:tplc="4009001B" w:tentative="1">
-      <w:start w:val="1"/>
-      <w:numFmt w:val="lowerRoman"/>
-      <w:lvlText w:val="%9."/>
-      <w:lvlJc w:val="right"/>
-      <w:pPr>
-        <w:ind w:left="6480" w:hanging="180"/>
+        <w:ind w:left="0" w:hanging="0"/>
       </w:pPr>
     </w:lvl>
   </w:abstractNum>
@@ -2740,39 +2769,37 @@
     <w:abstractNumId w:val="4"/>
   </w:num>
   <w:num w:numId="5">
-    <w:abstractNumId w:val="0"/>
+    <w:abstractNumId w:val="5"/>
   </w:num>
 </w:numbering>
 </file>
 
 <file path=word/styles.xml><?xml version="1.0" encoding="utf-8"?>
-<w:styles xmlns:mc="http://schemas.openxmlformats.org/markup-compatibility/2006" xmlns:r="http://schemas.openxmlformats.org/officeDocument/2006/relationships" xmlns:w="http://schemas.openxmlformats.org/wordprocessingml/2006/main" xmlns:w14="http://schemas.microsoft.com/office/word/2010/wordml" xmlns:w15="http://schemas.microsoft.com/office/word/2012/wordml" xmlns:w16se="http://schemas.microsoft.com/office/word/2015/wordml/symex" mc:Ignorable="w14 w15 w16se">
+<w:styles xmlns:w="http://schemas.openxmlformats.org/wordprocessingml/2006/main" xmlns:w14="http://schemas.microsoft.com/office/word/2010/wordml" xmlns:mc="http://schemas.openxmlformats.org/markup-compatibility/2006" mc:Ignorable="w14">
   <w:docDefaults>
     <w:rPrDefault>
       <w:rPr>
-        <w:rFonts w:asciiTheme="minorHAnsi" w:eastAsiaTheme="minorEastAsia" w:hAnsiTheme="minorHAnsi" w:cstheme="minorBidi"/>
+        <w:rFonts w:ascii="Calibri" w:hAnsi="Calibri" w:eastAsia="" w:cs="" w:asciiTheme="minorHAnsi" w:cstheme="minorBidi" w:eastAsiaTheme="minorEastAsia" w:hAnsiTheme="minorHAnsi"/>
         <w:sz w:val="22"/>
         <w:szCs w:val="22"/>
         <w:lang w:val="en-US" w:eastAsia="en-US" w:bidi="ar-SA"/>
       </w:rPr>
     </w:rPrDefault>
     <w:pPrDefault>
-      <w:pPr>
-        <w:spacing w:after="200" w:line="276" w:lineRule="auto"/>
-      </w:pPr>
+      <w:pPr/>
     </w:pPrDefault>
   </w:docDefaults>
   <w:latentStyles w:defLockedState="0" w:defUIPriority="99" w:defSemiHidden="0" w:defUnhideWhenUsed="0" w:defQFormat="0" w:count="371">
     <w:lsdException w:name="Normal" w:uiPriority="0" w:qFormat="1"/>
     <w:lsdException w:name="heading 1" w:uiPriority="9" w:qFormat="1"/>
-    <w:lsdException w:name="heading 2" w:semiHidden="1" w:uiPriority="9" w:unhideWhenUsed="1" w:qFormat="1"/>
-    <w:lsdException w:name="heading 3" w:semiHidden="1" w:uiPriority="9" w:unhideWhenUsed="1" w:qFormat="1"/>
-    <w:lsdException w:name="heading 4" w:semiHidden="1" w:uiPriority="9" w:unhideWhenUsed="1" w:qFormat="1"/>
-    <w:lsdException w:name="heading 5" w:semiHidden="1" w:uiPriority="9" w:unhideWhenUsed="1" w:qFormat="1"/>
-    <w:lsdException w:name="heading 6" w:semiHidden="1" w:uiPriority="9" w:unhideWhenUsed="1" w:qFormat="1"/>
-    <w:lsdException w:name="heading 7" w:semiHidden="1" w:uiPriority="9" w:unhideWhenUsed="1" w:qFormat="1"/>
-    <w:lsdException w:name="heading 8" w:semiHidden="1" w:uiPriority="9" w:unhideWhenUsed="1" w:qFormat="1"/>
-    <w:lsdException w:name="heading 9" w:semiHidden="1" w:uiPriority="9" w:unhideWhenUsed="1" w:qFormat="1"/>
+    <w:lsdException w:name="heading 2" w:uiPriority="9" w:semiHidden="1" w:unhideWhenUsed="1" w:qFormat="1"/>
+    <w:lsdException w:name="heading 3" w:uiPriority="9" w:semiHidden="1" w:unhideWhenUsed="1" w:qFormat="1"/>
+    <w:lsdException w:name="heading 4" w:uiPriority="9" w:semiHidden="1" w:unhideWhenUsed="1" w:qFormat="1"/>
+    <w:lsdException w:name="heading 5" w:uiPriority="9" w:semiHidden="1" w:unhideWhenUsed="1" w:qFormat="1"/>
+    <w:lsdException w:name="heading 6" w:uiPriority="9" w:semiHidden="1" w:unhideWhenUsed="1" w:qFormat="1"/>
+    <w:lsdException w:name="heading 7" w:uiPriority="9" w:semiHidden="1" w:unhideWhenUsed="1" w:qFormat="1"/>
+    <w:lsdException w:name="heading 8" w:uiPriority="9" w:semiHidden="1" w:unhideWhenUsed="1" w:qFormat="1"/>
+    <w:lsdException w:name="heading 9" w:uiPriority="9" w:semiHidden="1" w:unhideWhenUsed="1" w:qFormat="1"/>
     <w:lsdException w:name="index 1" w:semiHidden="1" w:unhideWhenUsed="1"/>
     <w:lsdException w:name="index 2" w:semiHidden="1" w:unhideWhenUsed="1"/>
     <w:lsdException w:name="index 3" w:semiHidden="1" w:unhideWhenUsed="1"/>
@@ -2782,22 +2809,22 @@
     <w:lsdException w:name="index 7" w:semiHidden="1" w:unhideWhenUsed="1"/>
     <w:lsdException w:name="index 8" w:semiHidden="1" w:unhideWhenUsed="1"/>
     <w:lsdException w:name="index 9" w:semiHidden="1" w:unhideWhenUsed="1"/>
-    <w:lsdException w:name="toc 1" w:semiHidden="1" w:uiPriority="39" w:unhideWhenUsed="1"/>
-    <w:lsdException w:name="toc 2" w:semiHidden="1" w:uiPriority="39" w:unhideWhenUsed="1"/>
-    <w:lsdException w:name="toc 3" w:semiHidden="1" w:uiPriority="39" w:unhideWhenUsed="1"/>
-    <w:lsdException w:name="toc 4" w:semiHidden="1" w:uiPriority="39" w:unhideWhenUsed="1"/>
-    <w:lsdException w:name="toc 5" w:semiHidden="1" w:uiPriority="39" w:unhideWhenUsed="1"/>
-    <w:lsdException w:name="toc 6" w:semiHidden="1" w:uiPriority="39" w:unhideWhenUsed="1"/>
-    <w:lsdException w:name="toc 7" w:semiHidden="1" w:uiPriority="39" w:unhideWhenUsed="1"/>
-    <w:lsdException w:name="toc 8" w:semiHidden="1" w:uiPriority="39" w:unhideWhenUsed="1"/>
-    <w:lsdException w:name="toc 9" w:semiHidden="1" w:uiPriority="39" w:unhideWhenUsed="1"/>
+    <w:lsdException w:name="toc 1" w:uiPriority="39" w:semiHidden="1" w:unhideWhenUsed="1"/>
+    <w:lsdException w:name="toc 2" w:uiPriority="39" w:semiHidden="1" w:unhideWhenUsed="1"/>
+    <w:lsdException w:name="toc 3" w:uiPriority="39" w:semiHidden="1" w:unhideWhenUsed="1"/>
+    <w:lsdException w:name="toc 4" w:uiPriority="39" w:semiHidden="1" w:unhideWhenUsed="1"/>
+    <w:lsdException w:name="toc 5" w:uiPriority="39" w:semiHidden="1" w:unhideWhenUsed="1"/>
+    <w:lsdException w:name="toc 6" w:uiPriority="39" w:semiHidden="1" w:unhideWhenUsed="1"/>
+    <w:lsdException w:name="toc 7" w:uiPriority="39" w:semiHidden="1" w:unhideWhenUsed="1"/>
+    <w:lsdException w:name="toc 8" w:uiPriority="39" w:semiHidden="1" w:unhideWhenUsed="1"/>
+    <w:lsdException w:name="toc 9" w:uiPriority="39" w:semiHidden="1" w:unhideWhenUsed="1"/>
     <w:lsdException w:name="Normal Indent" w:semiHidden="1" w:unhideWhenUsed="1"/>
     <w:lsdException w:name="footnote text" w:semiHidden="1" w:unhideWhenUsed="1"/>
     <w:lsdException w:name="annotation text" w:semiHidden="1" w:unhideWhenUsed="1"/>
     <w:lsdException w:name="header" w:semiHidden="1" w:unhideWhenUsed="1"/>
     <w:lsdException w:name="footer" w:semiHidden="1" w:unhideWhenUsed="1"/>
     <w:lsdException w:name="index heading" w:semiHidden="1" w:unhideWhenUsed="1"/>
-    <w:lsdException w:name="caption" w:semiHidden="1" w:uiPriority="35" w:unhideWhenUsed="1" w:qFormat="1"/>
+    <w:lsdException w:name="caption" w:uiPriority="35" w:semiHidden="1" w:unhideWhenUsed="1" w:qFormat="1"/>
     <w:lsdException w:name="table of figures" w:semiHidden="1" w:unhideWhenUsed="1"/>
     <w:lsdException w:name="envelope address" w:semiHidden="1" w:unhideWhenUsed="1"/>
     <w:lsdException w:name="envelope return" w:semiHidden="1" w:unhideWhenUsed="1"/>
@@ -2828,7 +2855,7 @@
     <w:lsdException w:name="Title" w:uiPriority="10" w:qFormat="1"/>
     <w:lsdException w:name="Closing" w:semiHidden="1" w:unhideWhenUsed="1"/>
     <w:lsdException w:name="Signature" w:semiHidden="1" w:unhideWhenUsed="1"/>
-    <w:lsdException w:name="Default Paragraph Font" w:semiHidden="1" w:uiPriority="1" w:unhideWhenUsed="1"/>
+    <w:lsdException w:name="Default Paragraph Font" w:uiPriority="1" w:semiHidden="1" w:unhideWhenUsed="1"/>
     <w:lsdException w:name="Body Text" w:semiHidden="1" w:unhideWhenUsed="1"/>
     <w:lsdException w:name="Body Text Indent" w:semiHidden="1" w:unhideWhenUsed="1"/>
     <w:lsdException w:name="List Continue" w:semiHidden="1" w:unhideWhenUsed="1"/>
@@ -3028,8 +3055,8 @@
     <w:lsdException w:name="Subtle Reference" w:uiPriority="31" w:qFormat="1"/>
     <w:lsdException w:name="Intense Reference" w:uiPriority="32" w:qFormat="1"/>
     <w:lsdException w:name="Book Title" w:uiPriority="33" w:qFormat="1"/>
-    <w:lsdException w:name="Bibliography" w:semiHidden="1" w:uiPriority="37" w:unhideWhenUsed="1"/>
-    <w:lsdException w:name="TOC Heading" w:semiHidden="1" w:uiPriority="39" w:unhideWhenUsed="1" w:qFormat="1"/>
+    <w:lsdException w:name="Bibliography" w:uiPriority="37" w:semiHidden="1" w:unhideWhenUsed="1"/>
+    <w:lsdException w:name="TOC Heading" w:uiPriority="39" w:semiHidden="1" w:unhideWhenUsed="1" w:qFormat="1"/>
     <w:lsdException w:name="Plain Table 1" w:uiPriority="41"/>
     <w:lsdException w:name="Plain Table 2" w:uiPriority="42"/>
     <w:lsdException w:name="Plain Table 3" w:uiPriority="43"/>
@@ -3135,16 +3162,235 @@
     <w:lsdException w:name="List Table 6 Colorful Accent 6" w:uiPriority="51"/>
     <w:lsdException w:name="List Table 7 Colorful Accent 6" w:uiPriority="52"/>
   </w:latentStyles>
-  <w:style w:type="paragraph" w:default="1" w:styleId="Normal">
+  <w:style w:type="paragraph" w:styleId="Normal" w:default="1">
     <w:name w:val="Normal"/>
     <w:qFormat/>
-    <w:rsid w:val="00071F9A"/>
+    <w:rsid w:val="00071f9a"/>
+    <w:pPr>
+      <w:widowControl/>
+      <w:bidi w:val="0"/>
+      <w:spacing w:lineRule="auto" w:line="276" w:before="0" w:after="200"/>
+      <w:jc w:val="left"/>
+    </w:pPr>
+    <w:rPr>
+      <w:rFonts w:ascii="Calibri" w:hAnsi="Calibri" w:eastAsia="" w:cs="" w:asciiTheme="minorHAnsi" w:cstheme="minorBidi" w:eastAsiaTheme="minorEastAsia" w:hAnsiTheme="minorHAnsi"/>
+      <w:color w:val="auto"/>
+      <w:kern w:val="0"/>
+      <w:sz w:val="22"/>
+      <w:szCs w:val="22"/>
+      <w:lang w:val="en-US" w:eastAsia="en-US" w:bidi="ar-SA"/>
+    </w:rPr>
   </w:style>
-  <w:style w:type="character" w:default="1" w:styleId="DefaultParagraphFont">
+  <w:style w:type="character" w:styleId="DefaultParagraphFont" w:default="1">
     <w:name w:val="Default Paragraph Font"/>
     <w:uiPriority w:val="1"/>
     <w:semiHidden/>
     <w:unhideWhenUsed/>
+    <w:qFormat/>
+    <w:rPr/>
+  </w:style>
+  <w:style w:type="character" w:styleId="HeaderChar" w:customStyle="1">
+    <w:name w:val="Header Char"/>
+    <w:basedOn w:val="DefaultParagraphFont"/>
+    <w:link w:val="Header"/>
+    <w:uiPriority w:val="99"/>
+    <w:qFormat/>
+    <w:rsid w:val="00177b11"/>
+    <w:rPr/>
+  </w:style>
+  <w:style w:type="character" w:styleId="FooterChar" w:customStyle="1">
+    <w:name w:val="Footer Char"/>
+    <w:basedOn w:val="DefaultParagraphFont"/>
+    <w:link w:val="Footer"/>
+    <w:uiPriority w:val="99"/>
+    <w:semiHidden/>
+    <w:qFormat/>
+    <w:rsid w:val="00177b11"/>
+    <w:rPr/>
+  </w:style>
+  <w:style w:type="character" w:styleId="BalloonTextChar" w:customStyle="1">
+    <w:name w:val="Balloon Text Char"/>
+    <w:basedOn w:val="DefaultParagraphFont"/>
+    <w:link w:val="BalloonText"/>
+    <w:uiPriority w:val="99"/>
+    <w:semiHidden/>
+    <w:qFormat/>
+    <w:rsid w:val="00177b11"/>
+    <w:rPr>
+      <w:rFonts w:ascii="Tahoma" w:hAnsi="Tahoma" w:cs="Tahoma"/>
+      <w:sz w:val="16"/>
+      <w:szCs w:val="16"/>
+    </w:rPr>
+  </w:style>
+  <w:style w:type="character" w:styleId="InternetLink">
+    <w:name w:val="Internet Link"/>
+    <w:basedOn w:val="DefaultParagraphFont"/>
+    <w:uiPriority w:val="99"/>
+    <w:unhideWhenUsed/>
+    <w:rsid w:val="00057fed"/>
+    <w:rPr>
+      <w:color w:val="0000FF" w:themeColor="hyperlink"/>
+      <w:u w:val="single"/>
+    </w:rPr>
+  </w:style>
+  <w:style w:type="character" w:styleId="ListLabel1">
+    <w:name w:val="ListLabel 1"/>
+    <w:qFormat/>
+    <w:rPr>
+      <w:rFonts w:cs="Courier New"/>
+    </w:rPr>
+  </w:style>
+  <w:style w:type="character" w:styleId="ListLabel2">
+    <w:name w:val="ListLabel 2"/>
+    <w:qFormat/>
+    <w:rPr>
+      <w:rFonts w:cs="Courier New"/>
+    </w:rPr>
+  </w:style>
+  <w:style w:type="character" w:styleId="ListLabel3">
+    <w:name w:val="ListLabel 3"/>
+    <w:qFormat/>
+    <w:rPr>
+      <w:rFonts w:cs="Courier New"/>
+    </w:rPr>
+  </w:style>
+  <w:style w:type="character" w:styleId="ListLabel4">
+    <w:name w:val="ListLabel 4"/>
+    <w:qFormat/>
+    <w:rPr>
+      <w:rFonts w:ascii="Times New Roman" w:hAnsi="Times New Roman" w:cs="Times New Roman"/>
+      <w:sz w:val="20"/>
+      <w:szCs w:val="20"/>
+    </w:rPr>
+  </w:style>
+  <w:style w:type="paragraph" w:styleId="Heading">
+    <w:name w:val="Heading"/>
+    <w:basedOn w:val="Normal"/>
+    <w:next w:val="TextBody"/>
+    <w:qFormat/>
+    <w:pPr>
+      <w:keepNext w:val="true"/>
+      <w:spacing w:before="240" w:after="120"/>
+    </w:pPr>
+    <w:rPr>
+      <w:rFonts w:ascii="Liberation Sans" w:hAnsi="Liberation Sans" w:eastAsia="Noto Sans CJK SC Regular" w:cs="Lohit Devanagari"/>
+      <w:sz w:val="28"/>
+      <w:szCs w:val="28"/>
+    </w:rPr>
+  </w:style>
+  <w:style w:type="paragraph" w:styleId="TextBody">
+    <w:name w:val="Body Text"/>
+    <w:basedOn w:val="Normal"/>
+    <w:pPr>
+      <w:spacing w:lineRule="auto" w:line="276" w:before="0" w:after="140"/>
+    </w:pPr>
+    <w:rPr/>
+  </w:style>
+  <w:style w:type="paragraph" w:styleId="List">
+    <w:name w:val="List"/>
+    <w:basedOn w:val="TextBody"/>
+    <w:pPr/>
+    <w:rPr>
+      <w:rFonts w:cs="Lohit Devanagari"/>
+    </w:rPr>
+  </w:style>
+  <w:style w:type="paragraph" w:styleId="Caption">
+    <w:name w:val="Caption"/>
+    <w:basedOn w:val="Normal"/>
+    <w:qFormat/>
+    <w:pPr>
+      <w:suppressLineNumbers/>
+      <w:spacing w:before="120" w:after="120"/>
+    </w:pPr>
+    <w:rPr>
+      <w:rFonts w:cs="Lohit Devanagari"/>
+      <w:i/>
+      <w:iCs/>
+      <w:sz w:val="24"/>
+      <w:szCs w:val="24"/>
+    </w:rPr>
+  </w:style>
+  <w:style w:type="paragraph" w:styleId="Index">
+    <w:name w:val="Index"/>
+    <w:basedOn w:val="Normal"/>
+    <w:qFormat/>
+    <w:pPr>
+      <w:suppressLineNumbers/>
+    </w:pPr>
+    <w:rPr>
+      <w:rFonts w:cs="Lohit Devanagari"/>
+    </w:rPr>
+  </w:style>
+  <w:style w:type="paragraph" w:styleId="Header">
+    <w:name w:val="Header"/>
+    <w:basedOn w:val="Normal"/>
+    <w:link w:val="HeaderChar"/>
+    <w:uiPriority w:val="99"/>
+    <w:unhideWhenUsed/>
+    <w:rsid w:val="00177b11"/>
+    <w:pPr>
+      <w:tabs>
+        <w:tab w:val="center" w:pos="4680" w:leader="none"/>
+        <w:tab w:val="right" w:pos="9360" w:leader="none"/>
+      </w:tabs>
+      <w:spacing w:lineRule="auto" w:line="240" w:before="0" w:after="0"/>
+    </w:pPr>
+    <w:rPr/>
+  </w:style>
+  <w:style w:type="paragraph" w:styleId="Footer">
+    <w:name w:val="Footer"/>
+    <w:basedOn w:val="Normal"/>
+    <w:link w:val="FooterChar"/>
+    <w:uiPriority w:val="99"/>
+    <w:semiHidden/>
+    <w:unhideWhenUsed/>
+    <w:rsid w:val="00177b11"/>
+    <w:pPr>
+      <w:tabs>
+        <w:tab w:val="center" w:pos="4680" w:leader="none"/>
+        <w:tab w:val="right" w:pos="9360" w:leader="none"/>
+      </w:tabs>
+      <w:spacing w:lineRule="auto" w:line="240" w:before="0" w:after="0"/>
+    </w:pPr>
+    <w:rPr/>
+  </w:style>
+  <w:style w:type="paragraph" w:styleId="BalloonText">
+    <w:name w:val="Balloon Text"/>
+    <w:basedOn w:val="Normal"/>
+    <w:link w:val="BalloonTextChar"/>
+    <w:uiPriority w:val="99"/>
+    <w:semiHidden/>
+    <w:unhideWhenUsed/>
+    <w:qFormat/>
+    <w:rsid w:val="00177b11"/>
+    <w:pPr>
+      <w:spacing w:lineRule="auto" w:line="240" w:before="0" w:after="0"/>
+    </w:pPr>
+    <w:rPr>
+      <w:rFonts w:ascii="Tahoma" w:hAnsi="Tahoma" w:cs="Tahoma"/>
+      <w:sz w:val="16"/>
+      <w:szCs w:val="16"/>
+    </w:rPr>
+  </w:style>
+  <w:style w:type="paragraph" w:styleId="ListParagraph">
+    <w:name w:val="List Paragraph"/>
+    <w:basedOn w:val="Normal"/>
+    <w:uiPriority w:val="34"/>
+    <w:qFormat/>
+    <w:rsid w:val="00177b11"/>
+    <w:pPr>
+      <w:spacing w:before="0" w:after="200"/>
+      <w:ind w:left="720" w:hanging="0"/>
+      <w:contextualSpacing/>
+    </w:pPr>
+    <w:rPr/>
+  </w:style>
+  <w:style w:type="numbering" w:styleId="NoList" w:default="1">
+    <w:name w:val="No List"/>
+    <w:uiPriority w:val="99"/>
+    <w:semiHidden/>
+    <w:unhideWhenUsed/>
+    <w:qFormat/>
   </w:style>
   <w:style w:type="table" w:default="1" w:styleId="TableNormal">
     <w:name w:val="Normal Table"/>
@@ -3161,128 +3407,24 @@
       </w:tblCellMar>
     </w:tblPr>
   </w:style>
-  <w:style w:type="numbering" w:default="1" w:styleId="NoList">
-    <w:name w:val="No List"/>
-    <w:uiPriority w:val="99"/>
-    <w:semiHidden/>
-    <w:unhideWhenUsed/>
-  </w:style>
-  <w:style w:type="paragraph" w:styleId="Header">
-    <w:name w:val="header"/>
-    <w:basedOn w:val="Normal"/>
-    <w:link w:val="HeaderChar"/>
-    <w:uiPriority w:val="99"/>
-    <w:unhideWhenUsed/>
-    <w:rsid w:val="00177B11"/>
-    <w:pPr>
-      <w:tabs>
-        <w:tab w:val="center" w:pos="4680"/>
-        <w:tab w:val="right" w:pos="9360"/>
-      </w:tabs>
-      <w:spacing w:after="0" w:line="240" w:lineRule="auto"/>
-    </w:pPr>
-  </w:style>
-  <w:style w:type="character" w:customStyle="1" w:styleId="HeaderChar">
-    <w:name w:val="Header Char"/>
-    <w:basedOn w:val="DefaultParagraphFont"/>
-    <w:link w:val="Header"/>
-    <w:uiPriority w:val="99"/>
-    <w:rsid w:val="00177B11"/>
-  </w:style>
-  <w:style w:type="paragraph" w:styleId="Footer">
-    <w:name w:val="footer"/>
-    <w:basedOn w:val="Normal"/>
-    <w:link w:val="FooterChar"/>
-    <w:uiPriority w:val="99"/>
-    <w:semiHidden/>
-    <w:unhideWhenUsed/>
-    <w:rsid w:val="00177B11"/>
-    <w:pPr>
-      <w:tabs>
-        <w:tab w:val="center" w:pos="4680"/>
-        <w:tab w:val="right" w:pos="9360"/>
-      </w:tabs>
-      <w:spacing w:after="0" w:line="240" w:lineRule="auto"/>
-    </w:pPr>
-  </w:style>
-  <w:style w:type="character" w:customStyle="1" w:styleId="FooterChar">
-    <w:name w:val="Footer Char"/>
-    <w:basedOn w:val="DefaultParagraphFont"/>
-    <w:link w:val="Footer"/>
-    <w:uiPriority w:val="99"/>
-    <w:semiHidden/>
-    <w:rsid w:val="00177B11"/>
-  </w:style>
-  <w:style w:type="paragraph" w:styleId="BalloonText">
-    <w:name w:val="Balloon Text"/>
-    <w:basedOn w:val="Normal"/>
-    <w:link w:val="BalloonTextChar"/>
-    <w:uiPriority w:val="99"/>
-    <w:semiHidden/>
-    <w:unhideWhenUsed/>
-    <w:rsid w:val="00177B11"/>
-    <w:pPr>
-      <w:spacing w:after="0" w:line="240" w:lineRule="auto"/>
-    </w:pPr>
-    <w:rPr>
-      <w:rFonts w:ascii="Tahoma" w:hAnsi="Tahoma" w:cs="Tahoma"/>
-      <w:sz w:val="16"/>
-      <w:szCs w:val="16"/>
-    </w:rPr>
-  </w:style>
-  <w:style w:type="character" w:customStyle="1" w:styleId="BalloonTextChar">
-    <w:name w:val="Balloon Text Char"/>
-    <w:basedOn w:val="DefaultParagraphFont"/>
-    <w:link w:val="BalloonText"/>
-    <w:uiPriority w:val="99"/>
-    <w:semiHidden/>
-    <w:rsid w:val="00177B11"/>
-    <w:rPr>
-      <w:rFonts w:ascii="Tahoma" w:hAnsi="Tahoma" w:cs="Tahoma"/>
-      <w:sz w:val="16"/>
-      <w:szCs w:val="16"/>
-    </w:rPr>
-  </w:style>
   <w:style w:type="table" w:styleId="TableGrid">
     <w:name w:val="Table Grid"/>
     <w:basedOn w:val="TableNormal"/>
     <w:uiPriority w:val="59"/>
-    <w:rsid w:val="00177B11"/>
+    <w:rsid w:val="00177b11"/>
     <w:pPr>
       <w:spacing w:after="0" w:line="240" w:lineRule="auto"/>
     </w:pPr>
     <w:tblPr>
       <w:tblBorders>
-        <w:top w:val="single" w:sz="4" w:space="0" w:color="000000" w:themeColor="text1"/>
-        <w:left w:val="single" w:sz="4" w:space="0" w:color="000000" w:themeColor="text1"/>
-        <w:bottom w:val="single" w:sz="4" w:space="0" w:color="000000" w:themeColor="text1"/>
-        <w:right w:val="single" w:sz="4" w:space="0" w:color="000000" w:themeColor="text1"/>
-        <w:insideH w:val="single" w:sz="4" w:space="0" w:color="000000" w:themeColor="text1"/>
-        <w:insideV w:val="single" w:sz="4" w:space="0" w:color="000000" w:themeColor="text1"/>
+        <w:top w:val="single" w:color="000000" w:themeColor="text1" w:sz="4" w:space="0"/>
+        <w:left w:val="single" w:color="000000" w:themeColor="text1" w:sz="4" w:space="0"/>
+        <w:bottom w:val="single" w:color="000000" w:themeColor="text1" w:sz="4" w:space="0"/>
+        <w:right w:val="single" w:color="000000" w:themeColor="text1" w:sz="4" w:space="0"/>
+        <w:insideH w:val="single" w:color="000000" w:themeColor="text1" w:sz="4" w:space="0"/>
+        <w:insideV w:val="single" w:color="000000" w:themeColor="text1" w:sz="4" w:space="0"/>
       </w:tblBorders>
     </w:tblPr>
-  </w:style>
-  <w:style w:type="paragraph" w:styleId="ListParagraph">
-    <w:name w:val="List Paragraph"/>
-    <w:basedOn w:val="Normal"/>
-    <w:uiPriority w:val="34"/>
-    <w:qFormat/>
-    <w:rsid w:val="00177B11"/>
-    <w:pPr>
-      <w:ind w:left="720"/>
-      <w:contextualSpacing/>
-    </w:pPr>
-  </w:style>
-  <w:style w:type="character" w:styleId="Hyperlink">
-    <w:name w:val="Hyperlink"/>
-    <w:basedOn w:val="DefaultParagraphFont"/>
-    <w:uiPriority w:val="99"/>
-    <w:unhideWhenUsed/>
-    <w:rsid w:val="00057FED"/>
-    <w:rPr>
-      <w:color w:val="0000FF" w:themeColor="hyperlink"/>
-      <w:u w:val="single"/>
-    </w:rPr>
   </w:style>
 </w:styles>
 </file>
@@ -4150,6 +4292,10 @@
 </file>
 
 <file path=customXml/item1.xml><?xml version="1.0" encoding="utf-8"?>
+<b:Sources xmlns:b="http://schemas.openxmlformats.org/officeDocument/2006/bibliography" xmlns="http://schemas.openxmlformats.org/officeDocument/2006/bibliography" SelectedStyle="\APASixthEditionOfficeOnline.xsl" StyleName="APA" Version="6"/>
+</file>
+
+<file path=customXml/item2.xml><?xml version="1.0" encoding="utf-8"?>
 <CoverPageProperties xmlns="http://schemas.microsoft.com/office/2006/coverPageProps">
   <PublishDate>2019-02-14T00:00:00</PublishDate>
   <Abstract/>
@@ -4160,22 +4306,18 @@
 </CoverPageProperties>
 </file>
 
-<file path=customXml/item2.xml><?xml version="1.0" encoding="utf-8"?>
-<b:Sources xmlns:b="http://schemas.openxmlformats.org/officeDocument/2006/bibliography" xmlns="http://schemas.openxmlformats.org/officeDocument/2006/bibliography" SelectedStyle="\APASixthEditionOfficeOnline.xsl" StyleName="APA" Version="6"/>
+<file path=customXml/itemProps1.xml><?xml version="1.0" encoding="utf-8"?>
+<ds:datastoreItem xmlns:ds="http://schemas.openxmlformats.org/officeDocument/2006/customXml" ds:itemID="{47790592-1634-4FE0-B370-65EF95EBC85F}">
+  <ds:schemaRefs>
+    <ds:schemaRef ds:uri="http://schemas.openxmlformats.org/officeDocument/2006/bibliography"/>
+  </ds:schemaRefs>
+</ds:datastoreItem>
 </file>
 
-<file path=customXml/itemProps1.xml><?xml version="1.0" encoding="utf-8"?>
+<file path=customXml/itemProps2.xml><?xml version="1.0" encoding="utf-8"?>
 <ds:datastoreItem xmlns:ds="http://schemas.openxmlformats.org/officeDocument/2006/customXml" ds:itemID="{55AF091B-3C7A-41E3-B477-F2FDAA23CFDA}">
   <ds:schemaRefs>
     <ds:schemaRef ds:uri="http://schemas.microsoft.com/office/2006/coverPageProps"/>
   </ds:schemaRefs>
 </ds:datastoreItem>
-</file>
-
-<file path=customXml/itemProps2.xml><?xml version="1.0" encoding="utf-8"?>
-<ds:datastoreItem xmlns:ds="http://schemas.openxmlformats.org/officeDocument/2006/customXml" ds:itemID="{47790592-1634-4FE0-B370-65EF95EBC85F}">
-  <ds:schemaRefs>
-    <ds:schemaRef ds:uri="http://schemas.openxmlformats.org/officeDocument/2006/bibliography"/>
-  </ds:schemaRefs>
-</ds:datastoreItem>
 </file>
</xml_diff>